<commit_message>
Readding certs to CV ... can't win
</commit_message>
<xml_diff>
--- a/assets/img/LukeFoxLate2024CV.docx
+++ b/assets/img/LukeFoxLate2024CV.docx
@@ -13,33 +13,41 @@
       </w:pPr>
       <w:r>
         <w:rPr>
+          <w:b/>
           <w:noProof/>
+          <w:sz w:val="18"/>
         </w:rPr>
         <w:drawing>
-          <wp:anchor distT="0" distB="0" distL="0" distR="0" simplePos="0" relativeHeight="15728640" behindDoc="0" locked="0" layoutInCell="1" allowOverlap="1" wp14:anchorId="58B9B92B" wp14:editId="6801985C">
+          <wp:anchor distT="0" distB="0" distL="114300" distR="114300" simplePos="0" relativeHeight="251668480" behindDoc="0" locked="0" layoutInCell="1" allowOverlap="1" wp14:anchorId="5057F2E9" wp14:editId="63352D5D">
             <wp:simplePos x="0" y="0"/>
-            <wp:positionH relativeFrom="page">
-              <wp:posOffset>914717</wp:posOffset>
+            <wp:positionH relativeFrom="column">
+              <wp:posOffset>635</wp:posOffset>
             </wp:positionH>
-            <wp:positionV relativeFrom="paragraph">
-              <wp:posOffset>19684</wp:posOffset>
+            <wp:positionV relativeFrom="page">
+              <wp:posOffset>887095</wp:posOffset>
             </wp:positionV>
-            <wp:extent cx="1436370" cy="1436370"/>
+            <wp:extent cx="2231390" cy="2231390"/>
             <wp:effectExtent l="0" t="0" r="0" b="0"/>
-            <wp:wrapNone/>
-            <wp:docPr id="3" name="Image 3"/>
+            <wp:wrapSquare wrapText="bothSides"/>
+            <wp:docPr id="1846840228" name="Picture 13" descr="A qr code with a cartoon child&#10;&#10;Description automatically generated"/>
             <wp:cNvGraphicFramePr>
-              <a:graphicFrameLocks xmlns:a="http://schemas.openxmlformats.org/drawingml/2006/main"/>
+              <a:graphicFrameLocks xmlns:a="http://schemas.openxmlformats.org/drawingml/2006/main" noChangeAspect="1"/>
             </wp:cNvGraphicFramePr>
             <a:graphic xmlns:a="http://schemas.openxmlformats.org/drawingml/2006/main">
               <a:graphicData uri="http://schemas.openxmlformats.org/drawingml/2006/picture">
                 <pic:pic xmlns:pic="http://schemas.openxmlformats.org/drawingml/2006/picture">
                   <pic:nvPicPr>
-                    <pic:cNvPr id="3" name="Image 3"/>
+                    <pic:cNvPr id="1846840228" name="Picture 13" descr="A qr code with a cartoon child&#10;&#10;Description automatically generated"/>
                     <pic:cNvPicPr/>
                   </pic:nvPicPr>
                   <pic:blipFill>
-                    <a:blip r:embed="rId7" cstate="print"/>
+                    <a:blip r:embed="rId7">
+                      <a:extLst>
+                        <a:ext uri="{28A0092B-C50C-407E-A947-70E740481C1C}">
+                          <a14:useLocalDpi xmlns:a14="http://schemas.microsoft.com/office/drawing/2010/main" val="0"/>
+                        </a:ext>
+                      </a:extLst>
+                    </a:blip>
                     <a:stretch>
                       <a:fillRect/>
                     </a:stretch>
@@ -47,7 +55,7 @@
                   <pic:spPr>
                     <a:xfrm>
                       <a:off x="0" y="0"/>
-                      <a:ext cx="1436370" cy="1436370"/>
+                      <a:ext cx="2231390" cy="2231390"/>
                     </a:xfrm>
                     <a:prstGeom prst="rect">
                       <a:avLst/>
@@ -56,6 +64,12 @@
                 </pic:pic>
               </a:graphicData>
             </a:graphic>
+            <wp14:sizeRelH relativeFrom="margin">
+              <wp14:pctWidth>0</wp14:pctWidth>
+            </wp14:sizeRelH>
+            <wp14:sizeRelV relativeFrom="margin">
+              <wp14:pctHeight>0</wp14:pctHeight>
+            </wp14:sizeRelV>
           </wp:anchor>
         </w:drawing>
       </w:r>
@@ -225,6 +239,16 @@
     </w:p>
     <w:p>
       <w:pPr>
+        <w:pStyle w:val="BodyText"/>
+        <w:spacing w:before="205"/>
+        <w:rPr>
+          <w:b/>
+          <w:sz w:val="28"/>
+        </w:rPr>
+      </w:pPr>
+    </w:p>
+    <w:p>
+      <w:pPr>
         <w:pStyle w:val="Heading1"/>
         <w:spacing w:before="0"/>
         <w:ind w:left="3814"/>
@@ -393,6 +417,16 @@
     </w:p>
     <w:p>
       <w:pPr>
+        <w:spacing w:before="26" w:line="256" w:lineRule="auto"/>
+        <w:ind w:left="120" w:right="1432"/>
+        <w:rPr>
+          <w:sz w:val="24"/>
+          <w:szCs w:val="24"/>
+        </w:rPr>
+      </w:pPr>
+    </w:p>
+    <w:p>
+      <w:pPr>
         <w:spacing w:before="12" w:line="259" w:lineRule="auto"/>
         <w:ind w:left="120" w:right="1432"/>
         <w:rPr>
@@ -430,7 +464,31 @@
         <w:rPr>
           <w:sz w:val="24"/>
         </w:rPr>
-        <w:t xml:space="preserve"> Project:</w:t>
+        <w:t xml:space="preserve"> Project</w:t>
+      </w:r>
+      <w:r>
+        <w:rPr>
+          <w:sz w:val="24"/>
+        </w:rPr>
+        <w:t xml:space="preserve"> (</w:t>
+      </w:r>
+      <w:r>
+        <w:rPr>
+          <w:sz w:val="24"/>
+        </w:rPr>
+        <w:t>Windows only; currently optimising for Android port</w:t>
+      </w:r>
+      <w:r>
+        <w:rPr>
+          <w:sz w:val="24"/>
+        </w:rPr>
+        <w:t>)</w:t>
+      </w:r>
+      <w:r>
+        <w:rPr>
+          <w:sz w:val="24"/>
+        </w:rPr>
+        <w:t>.</w:t>
       </w:r>
     </w:p>
     <w:p>
@@ -489,6 +547,13 @@
           <w:sz w:val="24"/>
         </w:rPr>
       </w:pPr>
+      <w:r>
+        <w:rPr>
+          <w:sz w:val="24"/>
+        </w:rPr>
+        <w:tab/>
+        <w:t>(or play over the browser in my portfolio)</w:t>
+      </w:r>
     </w:p>
     <w:p>
       <w:pPr>
@@ -497,10 +562,18 @@
           <w:sz w:val="24"/>
         </w:rPr>
       </w:pPr>
-      <w:r>
+    </w:p>
+    <w:p>
+      <w:pPr>
+        <w:ind w:left="121"/>
         <w:rPr>
           <w:sz w:val="24"/>
         </w:rPr>
+      </w:pPr>
+      <w:r>
+        <w:rPr>
+          <w:sz w:val="24"/>
+        </w:rPr>
         <w:t>Private</w:t>
       </w:r>
       <w:r>
@@ -525,114 +598,88 @@
         <w:rPr>
           <w:sz w:val="24"/>
         </w:rPr>
-        <w:t>:</w:t>
-      </w:r>
-    </w:p>
-    <w:p>
-      <w:pPr>
-        <w:ind w:left="121"/>
+        <w:t xml:space="preserve"> (project for C++ work)</w:t>
+      </w:r>
+    </w:p>
+    <w:p>
+      <w:pPr>
+        <w:pStyle w:val="BodyText"/>
+        <w:spacing w:before="57"/>
+        <w:rPr>
+          <w:sz w:val="20"/>
+          <w:szCs w:val="20"/>
+        </w:rPr>
+      </w:pPr>
+      <w:r>
         <w:rPr>
           <w:sz w:val="24"/>
         </w:rPr>
-      </w:pPr>
-      <w:r>
-        <w:rPr>
-          <w:sz w:val="24"/>
-        </w:rPr>
         <w:tab/>
       </w:r>
       <w:r>
         <w:rPr>
-          <w:sz w:val="24"/>
-        </w:rPr>
-        <w:t xml:space="preserve">Porting Tower of Power to Linux </w:t>
-      </w:r>
-      <w:r>
-        <w:rPr>
-          <w:sz w:val="24"/>
-        </w:rPr>
-        <w:t>Debian</w:t>
-      </w:r>
-      <w:r>
-        <w:rPr>
-          <w:sz w:val="24"/>
-        </w:rPr>
-        <w:t xml:space="preserve"> for Android and Atari</w:t>
-      </w:r>
-      <w:r>
-        <w:rPr>
-          <w:sz w:val="24"/>
-        </w:rPr>
-        <w:t>.</w:t>
-      </w:r>
-    </w:p>
-    <w:p>
-      <w:pPr>
-        <w:pStyle w:val="BodyText"/>
-        <w:spacing w:before="57"/>
-        <w:rPr>
-          <w:sz w:val="24"/>
-        </w:rPr>
-      </w:pPr>
-      <w:r>
-        <w:rPr>
-          <w:sz w:val="24"/>
-        </w:rPr>
-        <w:tab/>
-      </w:r>
-      <w:r>
-        <w:rPr>
-          <w:sz w:val="24"/>
-        </w:rPr>
-        <w:t>Assembly 6502</w:t>
-      </w:r>
-      <w:r>
-        <w:rPr>
-          <w:sz w:val="24"/>
-        </w:rPr>
-        <w:t>,</w:t>
-      </w:r>
-      <w:r>
-        <w:rPr>
-          <w:sz w:val="24"/>
-        </w:rPr>
-        <w:t xml:space="preserve"> </w:t>
-      </w:r>
-      <w:r>
-        <w:rPr>
-          <w:sz w:val="24"/>
-        </w:rPr>
-        <w:t>C++ SDL</w:t>
-      </w:r>
-      <w:r>
-        <w:rPr>
-          <w:sz w:val="24"/>
-        </w:rPr>
-        <w:t xml:space="preserve">2 </w:t>
-      </w:r>
-      <w:r>
-        <w:rPr>
-          <w:sz w:val="24"/>
-        </w:rPr>
-        <w:t>game</w:t>
-      </w:r>
-      <w:r>
-        <w:rPr>
-          <w:sz w:val="24"/>
-        </w:rPr>
-        <w:t>: Learn Programming</w:t>
-      </w:r>
-      <w:r>
-        <w:rPr>
-          <w:sz w:val="24"/>
-        </w:rPr>
-        <w:t xml:space="preserve"> Languages</w:t>
-      </w:r>
-      <w:r>
-        <w:rPr>
-          <w:sz w:val="24"/>
-        </w:rPr>
-        <w:t xml:space="preserve"> via gaming.</w:t>
+          <w:sz w:val="20"/>
+          <w:szCs w:val="20"/>
+        </w:rPr>
+        <w:t>C</w:t>
+      </w:r>
+      <w:r>
+        <w:rPr>
+          <w:sz w:val="20"/>
+          <w:szCs w:val="20"/>
+        </w:rPr>
+        <w:t xml:space="preserve"> and</w:t>
+      </w:r>
+      <w:r>
+        <w:rPr>
+          <w:sz w:val="20"/>
+          <w:szCs w:val="20"/>
+        </w:rPr>
+        <w:t xml:space="preserve"> </w:t>
+      </w:r>
+      <w:r>
+        <w:rPr>
+          <w:sz w:val="20"/>
+          <w:szCs w:val="20"/>
+        </w:rPr>
+        <w:t>Assembly</w:t>
+      </w:r>
+      <w:r>
+        <w:rPr>
+          <w:sz w:val="20"/>
+          <w:szCs w:val="20"/>
+        </w:rPr>
+        <w:t xml:space="preserve"> 68000</w:t>
+      </w:r>
+      <w:r>
+        <w:rPr>
+          <w:sz w:val="20"/>
+          <w:szCs w:val="20"/>
+        </w:rPr>
+        <w:t xml:space="preserve">: </w:t>
+      </w:r>
+      <w:r>
+        <w:rPr>
+          <w:sz w:val="20"/>
+          <w:szCs w:val="20"/>
+        </w:rPr>
+        <w:t xml:space="preserve">Creating an action </w:t>
+      </w:r>
+      <w:proofErr w:type="spellStart"/>
+      <w:r>
+        <w:rPr>
+          <w:sz w:val="20"/>
+          <w:szCs w:val="20"/>
+        </w:rPr>
+        <w:t>retrogame</w:t>
+      </w:r>
+      <w:proofErr w:type="spellEnd"/>
+      <w:r>
+        <w:rPr>
+          <w:sz w:val="20"/>
+          <w:szCs w:val="20"/>
+        </w:rPr>
+        <w:t xml:space="preserve"> to teach programming</w:t>
       </w:r>
     </w:p>
     <w:p>
@@ -650,13 +697,43 @@
           <w:sz w:val="24"/>
         </w:rPr>
         <w:tab/>
-        <w:t>Raspberry Pi Pico C++ and Python</w:t>
-      </w:r>
-      <w:r>
-        <w:rPr>
-          <w:sz w:val="24"/>
-        </w:rPr>
-        <w:t xml:space="preserve">. </w:t>
+      </w:r>
+      <w:r>
+        <w:rPr>
+          <w:sz w:val="20"/>
+          <w:szCs w:val="20"/>
+        </w:rPr>
+        <w:t xml:space="preserve">Raspberry Pi </w:t>
+      </w:r>
+      <w:proofErr w:type="spellStart"/>
+      <w:r>
+        <w:rPr>
+          <w:sz w:val="20"/>
+          <w:szCs w:val="20"/>
+        </w:rPr>
+        <w:t>Pico</w:t>
+      </w:r>
+      <w:r>
+        <w:rPr>
+          <w:sz w:val="20"/>
+          <w:szCs w:val="20"/>
+        </w:rPr>
+        <w:t>W</w:t>
+      </w:r>
+      <w:proofErr w:type="spellEnd"/>
+      <w:r>
+        <w:rPr>
+          <w:sz w:val="20"/>
+          <w:szCs w:val="20"/>
+        </w:rPr>
+        <w:t xml:space="preserve"> C++ and Python</w:t>
+      </w:r>
+      <w:r>
+        <w:rPr>
+          <w:sz w:val="20"/>
+          <w:szCs w:val="20"/>
+        </w:rPr>
+        <w:t xml:space="preserve"> to accommodate networking.</w:t>
       </w:r>
     </w:p>
     <w:p>
@@ -674,28 +751,7 @@
           <w:sz w:val="20"/>
           <w:szCs w:val="20"/>
         </w:rPr>
-        <w:t>How does this add value to your business? It shows I know how to problem-solve computing software and hardware</w:t>
-      </w:r>
-      <w:r>
-        <w:rPr>
-          <w:sz w:val="20"/>
-          <w:szCs w:val="20"/>
-        </w:rPr>
-        <w:t xml:space="preserve"> from the lowest to </w:t>
-      </w:r>
-      <w:r>
-        <w:rPr>
-          <w:sz w:val="20"/>
-          <w:szCs w:val="20"/>
-        </w:rPr>
-        <w:t xml:space="preserve">the </w:t>
-      </w:r>
-      <w:r>
-        <w:rPr>
-          <w:sz w:val="20"/>
-          <w:szCs w:val="20"/>
-        </w:rPr>
-        <w:t>highest level.</w:t>
+        <w:tab/>
       </w:r>
     </w:p>
     <w:p>
@@ -704,8 +760,79 @@
         <w:spacing w:before="57"/>
         <w:ind w:left="121"/>
         <w:rPr>
+          <w:i/>
+          <w:iCs/>
           <w:sz w:val="20"/>
           <w:szCs w:val="20"/>
+        </w:rPr>
+      </w:pPr>
+    </w:p>
+    <w:p>
+      <w:pPr>
+        <w:pStyle w:val="BodyText"/>
+        <w:spacing w:before="57"/>
+        <w:ind w:left="121"/>
+        <w:rPr>
+          <w:b/>
+          <w:bCs/>
+          <w:sz w:val="20"/>
+          <w:szCs w:val="20"/>
+        </w:rPr>
+      </w:pPr>
+      <w:r>
+        <w:rPr>
+          <w:b/>
+          <w:bCs/>
+          <w:sz w:val="20"/>
+          <w:szCs w:val="20"/>
+        </w:rPr>
+        <w:t>Summary</w:t>
+      </w:r>
+    </w:p>
+    <w:p>
+      <w:pPr>
+        <w:pStyle w:val="BodyText"/>
+        <w:spacing w:before="57"/>
+        <w:ind w:left="121"/>
+        <w:rPr>
+          <w:i/>
+          <w:iCs/>
+          <w:sz w:val="20"/>
+          <w:szCs w:val="20"/>
+        </w:rPr>
+      </w:pPr>
+      <w:r>
+        <w:rPr>
+          <w:i/>
+          <w:iCs/>
+          <w:sz w:val="20"/>
+          <w:szCs w:val="20"/>
+        </w:rPr>
+        <w:t>I enjoy programming</w:t>
+      </w:r>
+      <w:r>
+        <w:rPr>
+          <w:i/>
+          <w:iCs/>
+          <w:sz w:val="20"/>
+          <w:szCs w:val="20"/>
+        </w:rPr>
+        <w:t xml:space="preserve"> and design</w:t>
+      </w:r>
+      <w:r>
+        <w:rPr>
+          <w:i/>
+          <w:iCs/>
+          <w:sz w:val="20"/>
+          <w:szCs w:val="20"/>
+        </w:rPr>
+        <w:t>, however, am not limited to programming, I have retail and other IT experience.</w:t>
+      </w:r>
+    </w:p>
+    <w:p>
+      <w:pPr>
+        <w:rPr>
+          <w:sz w:val="24"/>
         </w:rPr>
       </w:pPr>
     </w:p>
@@ -722,228 +849,161 @@
         <w:ind w:left="126" w:right="1432" w:hanging="10"/>
         <w:rPr>
           <w:spacing w:val="-2"/>
-          <w:sz w:val="24"/>
-        </w:rPr>
-      </w:pPr>
-      <w:r>
-        <w:rPr>
-          <w:sz w:val="24"/>
-        </w:rPr>
+        </w:rPr>
+      </w:pPr>
+      <w:r>
         <w:t>Previous Employer:</w:t>
       </w:r>
       <w:r>
         <w:rPr>
           <w:spacing w:val="-2"/>
-          <w:sz w:val="24"/>
-        </w:rPr>
-        <w:t xml:space="preserve"> </w:t>
-      </w:r>
-      <w:r>
-        <w:rPr>
-          <w:sz w:val="24"/>
-        </w:rPr>
+        </w:rPr>
+        <w:t xml:space="preserve"> </w:t>
+      </w:r>
+      <w:r>
         <w:t>Easter</w:t>
       </w:r>
       <w:r>
         <w:rPr>
           <w:spacing w:val="-2"/>
-          <w:sz w:val="24"/>
-        </w:rPr>
-        <w:t xml:space="preserve"> </w:t>
-      </w:r>
-      <w:r>
-        <w:rPr>
-          <w:sz w:val="24"/>
-        </w:rPr>
+        </w:rPr>
+        <w:t xml:space="preserve"> </w:t>
+      </w:r>
+      <w:r>
         <w:t>2023</w:t>
       </w:r>
       <w:r>
         <w:rPr>
           <w:spacing w:val="-2"/>
-          <w:sz w:val="24"/>
-        </w:rPr>
-        <w:t xml:space="preserve"> </w:t>
-      </w:r>
-      <w:r>
-        <w:rPr>
-          <w:sz w:val="24"/>
-        </w:rPr>
+        </w:rPr>
+        <w:t xml:space="preserve"> </w:t>
+      </w:r>
+      <w:r>
         <w:t>to</w:t>
       </w:r>
       <w:r>
         <w:rPr>
           <w:spacing w:val="-3"/>
-          <w:sz w:val="24"/>
-        </w:rPr>
-        <w:t xml:space="preserve"> </w:t>
-      </w:r>
-      <w:r>
-        <w:rPr>
-          <w:sz w:val="24"/>
-        </w:rPr>
+        </w:rPr>
+        <w:t xml:space="preserve"> </w:t>
+      </w:r>
+      <w:r>
         <w:t>late 2024</w:t>
       </w:r>
       <w:r>
         <w:rPr>
           <w:spacing w:val="-3"/>
-          <w:sz w:val="24"/>
-        </w:rPr>
-        <w:t xml:space="preserve"> </w:t>
-      </w:r>
-      <w:r>
-        <w:rPr>
-          <w:sz w:val="24"/>
-        </w:rPr>
+        </w:rPr>
+        <w:t xml:space="preserve"> </w:t>
+      </w:r>
+      <w:r>
         <w:t>–</w:t>
       </w:r>
       <w:r>
         <w:rPr>
           <w:spacing w:val="-3"/>
-          <w:sz w:val="24"/>
-        </w:rPr>
-        <w:t xml:space="preserve"> </w:t>
-      </w:r>
-      <w:r>
-        <w:rPr>
-          <w:sz w:val="24"/>
-        </w:rPr>
+        </w:rPr>
+        <w:t xml:space="preserve"> </w:t>
+      </w:r>
+      <w:r>
         <w:t>Fulltime</w:t>
       </w:r>
       <w:r>
         <w:rPr>
           <w:spacing w:val="-2"/>
-          <w:sz w:val="24"/>
-        </w:rPr>
-        <w:t xml:space="preserve"> </w:t>
-      </w:r>
-      <w:r>
-        <w:rPr>
-          <w:sz w:val="24"/>
-        </w:rPr>
+        </w:rPr>
+        <w:t xml:space="preserve"> </w:t>
+      </w:r>
+      <w:r>
         <w:t>IT</w:t>
       </w:r>
       <w:r>
         <w:rPr>
           <w:spacing w:val="-3"/>
-          <w:sz w:val="24"/>
-        </w:rPr>
-        <w:t xml:space="preserve"> </w:t>
-      </w:r>
-      <w:r>
-        <w:rPr>
-          <w:sz w:val="24"/>
-        </w:rPr>
+        </w:rPr>
+        <w:t xml:space="preserve"> </w:t>
+      </w:r>
+      <w:r>
         <w:t>T</w:t>
       </w:r>
       <w:r>
-        <w:rPr>
-          <w:sz w:val="24"/>
-        </w:rPr>
         <w:t>echnician</w:t>
       </w:r>
       <w:r>
         <w:rPr>
           <w:spacing w:val="-2"/>
-          <w:sz w:val="24"/>
-        </w:rPr>
-        <w:t xml:space="preserve"> </w:t>
-      </w:r>
-      <w:r>
-        <w:rPr>
-          <w:sz w:val="24"/>
-        </w:rPr>
+        </w:rPr>
+        <w:t xml:space="preserve"> </w:t>
+      </w:r>
+      <w:r>
         <w:t>and</w:t>
       </w:r>
       <w:r>
         <w:rPr>
           <w:spacing w:val="-3"/>
-          <w:sz w:val="24"/>
-        </w:rPr>
-        <w:t xml:space="preserve"> </w:t>
-      </w:r>
-      <w:r>
-        <w:rPr>
-          <w:sz w:val="24"/>
-        </w:rPr>
+        </w:rPr>
+        <w:t xml:space="preserve"> </w:t>
+      </w:r>
+      <w:r>
         <w:t>C</w:t>
       </w:r>
       <w:r>
-        <w:rPr>
-          <w:sz w:val="24"/>
-        </w:rPr>
         <w:t>onsultant</w:t>
       </w:r>
       <w:r>
         <w:rPr>
           <w:spacing w:val="-2"/>
-          <w:sz w:val="24"/>
-        </w:rPr>
-        <w:t xml:space="preserve"> </w:t>
-      </w:r>
-      <w:r>
-        <w:rPr>
-          <w:sz w:val="24"/>
-        </w:rPr>
+        </w:rPr>
+        <w:t xml:space="preserve"> </w:t>
+      </w:r>
+      <w:r>
         <w:t>for</w:t>
       </w:r>
       <w:r>
         <w:rPr>
           <w:spacing w:val="-3"/>
-          <w:sz w:val="24"/>
-        </w:rPr>
-        <w:t xml:space="preserve"> </w:t>
-      </w:r>
-      <w:r>
-        <w:rPr>
-          <w:sz w:val="24"/>
-        </w:rPr>
+        </w:rPr>
+        <w:t xml:space="preserve"> </w:t>
+      </w:r>
+      <w:r>
         <w:t>Geeks</w:t>
       </w:r>
       <w:r>
         <w:rPr>
           <w:spacing w:val="-3"/>
-          <w:sz w:val="24"/>
-        </w:rPr>
-        <w:t xml:space="preserve"> </w:t>
-      </w:r>
-      <w:r>
-        <w:rPr>
-          <w:sz w:val="24"/>
-        </w:rPr>
+        </w:rPr>
+        <w:t xml:space="preserve"> </w:t>
+      </w:r>
+      <w:r>
         <w:t xml:space="preserve">on </w:t>
       </w:r>
       <w:r>
         <w:rPr>
           <w:spacing w:val="-2"/>
-          <w:sz w:val="24"/>
         </w:rPr>
         <w:t xml:space="preserve">Wheels in NZ. </w:t>
       </w:r>
       <w:r>
         <w:rPr>
           <w:spacing w:val="-2"/>
-          <w:sz w:val="24"/>
         </w:rPr>
         <w:t>However,</w:t>
       </w:r>
       <w:r>
         <w:rPr>
           <w:spacing w:val="-2"/>
-          <w:sz w:val="24"/>
         </w:rPr>
         <w:t xml:space="preserve"> have moved to</w:t>
       </w:r>
       <w:r>
         <w:rPr>
           <w:spacing w:val="-2"/>
-          <w:sz w:val="24"/>
         </w:rPr>
         <w:t xml:space="preserve"> Greater</w:t>
       </w:r>
       <w:r>
         <w:rPr>
           <w:spacing w:val="-2"/>
-          <w:sz w:val="24"/>
         </w:rPr>
         <w:t xml:space="preserve"> London UK.</w:t>
       </w:r>
@@ -1033,9 +1093,6 @@
       <w:pPr>
         <w:spacing w:before="30" w:line="237" w:lineRule="auto"/>
         <w:ind w:left="126" w:right="1432" w:hanging="10"/>
-        <w:rPr>
-          <w:sz w:val="24"/>
-        </w:rPr>
       </w:pPr>
     </w:p>
     <w:p>
@@ -1060,6 +1117,7 @@
       <w:pPr>
         <w:spacing w:before="30" w:line="237" w:lineRule="auto"/>
         <w:ind w:left="126" w:right="1432" w:hanging="10"/>
+        <w:jc w:val="right"/>
         <w:rPr>
           <w:sz w:val="24"/>
         </w:rPr>
@@ -1181,7 +1239,6 @@
           <w:type w:val="continuous"/>
           <w:pgSz w:w="11910" w:h="16840"/>
           <w:pgMar w:top="1400" w:right="80" w:bottom="1100" w:left="1320" w:header="0" w:footer="916" w:gutter="0"/>
-          <w:pgNumType w:start="1"/>
           <w:cols w:space="720"/>
         </w:sectPr>
       </w:pPr>
@@ -2900,6 +2957,24 @@
       </w:r>
       <w:r>
         <w:rPr>
+          <w:sz w:val="20"/>
+        </w:rPr>
+        <w:t xml:space="preserve"> </w:t>
+      </w:r>
+      <w:r>
+        <w:rPr>
+          <w:sz w:val="20"/>
+        </w:rPr>
+        <w:t>Bjarne Stroustrup</w:t>
+      </w:r>
+      <w:r>
+        <w:rPr>
+          <w:sz w:val="20"/>
+        </w:rPr>
+        <w:t>;</w:t>
+      </w:r>
+      <w:r>
+        <w:rPr>
           <w:spacing w:val="-11"/>
           <w:sz w:val="20"/>
         </w:rPr>
@@ -2984,7 +3059,7 @@
           <w:footerReference w:type="default" r:id="rId14"/>
           <w:pgSz w:w="11910" w:h="16840"/>
           <w:pgMar w:top="1380" w:right="80" w:bottom="900" w:left="1320" w:header="0" w:footer="708" w:gutter="0"/>
-          <w:pgNumType w:start="2"/>
+          <w:pgNumType w:start="3"/>
           <w:cols w:space="720"/>
         </w:sectPr>
       </w:pPr>
@@ -3384,6 +3459,12 @@
         </w:rPr>
         <w:t>2023.</w:t>
       </w:r>
+      <w:r>
+        <w:rPr>
+          <w:spacing w:val="-2"/>
+        </w:rPr>
+        <w:t xml:space="preserve"> Edited NES Maker’s Documentation from all the spelling and grammar errors.</w:t>
+      </w:r>
     </w:p>
     <w:p>
       <w:pPr>
@@ -3781,8 +3862,6 @@
       </w:pPr>
       <w:r>
         <w:tab/>
-      </w:r>
-      <w:r>
         <w:t>Foxstop</w:t>
       </w:r>
       <w:r>
@@ -6863,6 +6942,144 @@
         </w:rPr>
         <w:t>Canterbury).</w:t>
       </w:r>
+    </w:p>
+    <w:p/>
+    <w:p>
+      <w:pPr>
+        <w:tabs>
+          <w:tab w:val="left" w:pos="1771"/>
+          <w:tab w:val="left" w:pos="5557"/>
+        </w:tabs>
+        <w:spacing w:before="40" w:line="331" w:lineRule="auto"/>
+        <w:ind w:left="129" w:right="1432" w:hanging="10"/>
+      </w:pPr>
+    </w:p>
+    <w:p>
+      <w:pPr>
+        <w:tabs>
+          <w:tab w:val="left" w:pos="1771"/>
+          <w:tab w:val="left" w:pos="5557"/>
+        </w:tabs>
+        <w:spacing w:before="40" w:line="331" w:lineRule="auto"/>
+        <w:ind w:left="129" w:right="1432" w:hanging="10"/>
+        <w:rPr>
+          <w:sz w:val="24"/>
+        </w:rPr>
+      </w:pPr>
+      <w:r>
+        <w:rPr>
+          <w:sz w:val="24"/>
+        </w:rPr>
+        <w:t>Please</w:t>
+      </w:r>
+      <w:r>
+        <w:rPr>
+          <w:spacing w:val="40"/>
+          <w:sz w:val="24"/>
+        </w:rPr>
+        <w:t xml:space="preserve"> </w:t>
+      </w:r>
+      <w:r>
+        <w:rPr>
+          <w:sz w:val="24"/>
+        </w:rPr>
+        <w:t xml:space="preserve">visit: </w:t>
+      </w:r>
+      <w:hyperlink r:id="rId17" w:history="1">
+        <w:r>
+          <w:rPr>
+            <w:rStyle w:val="Hyperlink"/>
+            <w:spacing w:val="-2"/>
+            <w:sz w:val="24"/>
+          </w:rPr>
+          <w:t>https://foxyflow.github.io/Portfolio</w:t>
+        </w:r>
+      </w:hyperlink>
+      <w:r>
+        <w:rPr>
+          <w:color w:val="0462C1"/>
+          <w:sz w:val="24"/>
+        </w:rPr>
+        <w:t xml:space="preserve"> </w:t>
+      </w:r>
+      <w:r>
+        <w:rPr>
+          <w:sz w:val="24"/>
+        </w:rPr>
+        <w:t>for</w:t>
+      </w:r>
+      <w:r>
+        <w:rPr>
+          <w:spacing w:val="40"/>
+          <w:sz w:val="24"/>
+        </w:rPr>
+        <w:t xml:space="preserve"> </w:t>
+      </w:r>
+      <w:r>
+        <w:rPr>
+          <w:sz w:val="24"/>
+        </w:rPr>
+        <w:t>certification and other projects.</w:t>
+      </w:r>
+    </w:p>
+    <w:p>
+      <w:pPr>
+        <w:rPr>
+          <w:sz w:val="24"/>
+        </w:rPr>
+      </w:pPr>
+      <w:r>
+        <w:tab/>
+      </w:r>
+      <w:hyperlink r:id="rId18" w:history="1">
+        <w:r>
+          <w:rPr>
+            <w:rStyle w:val="Hyperlink"/>
+            <w:sz w:val="24"/>
+          </w:rPr>
+          <w:t>https://github.com/foxyflow</w:t>
+        </w:r>
+      </w:hyperlink>
+      <w:r>
+        <w:rPr>
+          <w:color w:val="0000FF"/>
+          <w:sz w:val="24"/>
+        </w:rPr>
+        <w:t xml:space="preserve"> </w:t>
+      </w:r>
+      <w:r>
+        <w:rPr>
+          <w:sz w:val="24"/>
+        </w:rPr>
+        <w:t>for source code.</w:t>
+      </w:r>
+      <w:r>
+        <w:rPr>
+          <w:sz w:val="24"/>
+        </w:rPr>
+        <w:t xml:space="preserve"> </w:t>
+      </w:r>
+    </w:p>
+    <w:p>
+      <w:pPr>
+        <w:rPr>
+          <w:sz w:val="24"/>
+        </w:rPr>
+      </w:pPr>
+    </w:p>
+    <w:p>
+      <w:pPr>
+        <w:rPr>
+          <w:sz w:val="24"/>
+        </w:rPr>
+      </w:pPr>
+    </w:p>
+    <w:p>
+      <w:pPr>
+        <w:rPr>
+          <w:sz w:val="24"/>
+        </w:rPr>
+      </w:pPr>
     </w:p>
     <w:p>
       <w:pPr>
@@ -6952,7 +7169,7 @@
                     <pic:cNvPicPr/>
                   </pic:nvPicPr>
                   <pic:blipFill>
-                    <a:blip r:embed="rId17" cstate="print"/>
+                    <a:blip r:embed="rId19" cstate="print"/>
                     <a:stretch>
                       <a:fillRect/>
                     </a:stretch>
@@ -7067,11 +7284,12 @@
         <w:spacing w:before="0"/>
         <w:ind w:left="319"/>
         <w:rPr>
+          <w:rFonts w:ascii="Arial" w:hAnsi="Arial" w:cs="Arial"/>
           <w:sz w:val="16"/>
           <w:szCs w:val="16"/>
         </w:rPr>
         <w:sectPr>
-          <w:footerReference w:type="default" r:id="rId18"/>
+          <w:footerReference w:type="default" r:id="rId20"/>
           <w:pgSz w:w="11910" w:h="16840"/>
           <w:pgMar w:top="1380" w:right="80" w:bottom="280" w:left="1320" w:header="0" w:footer="0" w:gutter="0"/>
           <w:cols w:space="720"/>
@@ -7079,6 +7297,7 @@
       </w:pPr>
       <w:r>
         <w:rPr>
+          <w:rFonts w:ascii="Arial" w:hAnsi="Arial" w:cs="Arial"/>
           <w:w w:val="105"/>
           <w:sz w:val="16"/>
           <w:szCs w:val="16"/>
@@ -7087,6 +7306,7 @@
       </w:r>
       <w:r>
         <w:rPr>
+          <w:rFonts w:ascii="Arial" w:hAnsi="Arial" w:cs="Arial"/>
           <w:sz w:val="16"/>
           <w:szCs w:val="16"/>
         </w:rPr>
@@ -7094,6 +7314,7 @@
       </w:r>
       <w:r>
         <w:rPr>
+          <w:rFonts w:ascii="Arial" w:hAnsi="Arial" w:cs="Arial"/>
           <w:sz w:val="16"/>
           <w:szCs w:val="16"/>
         </w:rPr>
@@ -7101,6 +7322,7 @@
       </w:r>
       <w:r>
         <w:rPr>
+          <w:rFonts w:ascii="Arial" w:hAnsi="Arial" w:cs="Arial"/>
           <w:sz w:val="16"/>
           <w:szCs w:val="16"/>
         </w:rPr>
@@ -7108,6 +7330,7 @@
       </w:r>
       <w:r>
         <w:rPr>
+          <w:rFonts w:ascii="Arial" w:hAnsi="Arial" w:cs="Arial"/>
           <w:sz w:val="16"/>
           <w:szCs w:val="16"/>
         </w:rPr>
@@ -7115,6 +7338,7 @@
       </w:r>
       <w:r>
         <w:rPr>
+          <w:rFonts w:ascii="Arial" w:hAnsi="Arial" w:cs="Arial"/>
           <w:w w:val="105"/>
           <w:sz w:val="16"/>
           <w:szCs w:val="16"/>
@@ -7154,7 +7378,7 @@
                     <pic:cNvPicPr/>
                   </pic:nvPicPr>
                   <pic:blipFill>
-                    <a:blip r:embed="rId19" cstate="print"/>
+                    <a:blip r:embed="rId21" cstate="print"/>
                     <a:stretch>
                       <a:fillRect/>
                     </a:stretch>
@@ -7696,11 +7920,10 @@
         </w:tabs>
         <w:ind w:left="115"/>
         <w:rPr>
-          <w:rFonts w:ascii="Calibri"/>
           <w:sz w:val="16"/>
         </w:rPr>
         <w:sectPr>
-          <w:footerReference w:type="default" r:id="rId20"/>
+          <w:footerReference w:type="default" r:id="rId22"/>
           <w:pgSz w:w="11910" w:h="16840"/>
           <w:pgMar w:top="1420" w:right="80" w:bottom="280" w:left="1320" w:header="0" w:footer="0" w:gutter="0"/>
           <w:cols w:space="720"/>
@@ -7708,14 +7931,12 @@
       </w:pPr>
       <w:r>
         <w:rPr>
-          <w:rFonts w:ascii="Calibri"/>
           <w:sz w:val="16"/>
         </w:rPr>
         <w:t>Luke</w:t>
       </w:r>
       <w:r>
         <w:rPr>
-          <w:rFonts w:ascii="Calibri"/>
           <w:spacing w:val="-6"/>
           <w:sz w:val="16"/>
         </w:rPr>
@@ -7723,14 +7944,12 @@
       </w:r>
       <w:r>
         <w:rPr>
-          <w:rFonts w:ascii="Calibri"/>
           <w:sz w:val="16"/>
         </w:rPr>
         <w:t>Fox</w:t>
       </w:r>
       <w:r>
         <w:rPr>
-          <w:rFonts w:ascii="Calibri"/>
           <w:spacing w:val="-5"/>
           <w:sz w:val="16"/>
         </w:rPr>
@@ -7738,14 +7957,12 @@
       </w:r>
       <w:r>
         <w:rPr>
-          <w:rFonts w:ascii="Calibri"/>
           <w:sz w:val="16"/>
         </w:rPr>
         <w:t>CV</w:t>
       </w:r>
       <w:r>
         <w:rPr>
-          <w:rFonts w:ascii="Calibri"/>
           <w:spacing w:val="-6"/>
           <w:sz w:val="16"/>
         </w:rPr>
@@ -7753,7 +7970,6 @@
       </w:r>
       <w:r>
         <w:rPr>
-          <w:rFonts w:ascii="Calibri"/>
           <w:spacing w:val="-4"/>
           <w:sz w:val="16"/>
         </w:rPr>
@@ -7761,7 +7977,6 @@
       </w:r>
       <w:r>
         <w:rPr>
-          <w:rFonts w:ascii="Calibri"/>
           <w:sz w:val="16"/>
         </w:rPr>
         <w:tab/>
@@ -7957,7 +8172,7 @@
           <w:sz w:val="20"/>
         </w:rPr>
         <w:sectPr>
-          <w:footerReference w:type="default" r:id="rId21"/>
+          <w:footerReference w:type="default" r:id="rId23"/>
           <w:pgSz w:w="11910" w:h="16840"/>
           <w:pgMar w:top="1940" w:right="80" w:bottom="280" w:left="1320" w:header="0" w:footer="0" w:gutter="0"/>
           <w:cols w:space="720"/>
@@ -8033,120 +8248,81 @@
       </w:r>
       <w:r>
         <w:rPr>
-          <w:color w:val="4D4D4D"/>
-          <w:sz w:val="11"/>
+          <w:color w:val="000000" w:themeColor="text1"/>
+          <w:sz w:val="11"/>
+          <w:highlight w:val="black"/>
         </w:rPr>
         <w:t>1778</w:t>
       </w:r>
       <w:r>
         <w:rPr>
-          <w:color w:val="4D4D4D"/>
+          <w:color w:val="000000" w:themeColor="text1"/>
           <w:spacing w:val="-8"/>
           <w:sz w:val="11"/>
-        </w:rPr>
-        <w:t xml:space="preserve"> </w:t>
-      </w:r>
-      <w:r>
-        <w:rPr>
-          <w:color w:val="626262"/>
-          <w:sz w:val="11"/>
+          <w:highlight w:val="black"/>
+        </w:rPr>
+        <w:t xml:space="preserve"> </w:t>
+      </w:r>
+      <w:r>
+        <w:rPr>
+          <w:color w:val="000000" w:themeColor="text1"/>
+          <w:sz w:val="11"/>
+          <w:highlight w:val="black"/>
         </w:rPr>
         <w:t>Levers</w:t>
       </w:r>
       <w:r>
         <w:rPr>
-          <w:color w:val="626262"/>
+          <w:color w:val="000000" w:themeColor="text1"/>
           <w:spacing w:val="-8"/>
           <w:sz w:val="11"/>
-        </w:rPr>
-        <w:t xml:space="preserve"> </w:t>
-      </w:r>
-      <w:r>
-        <w:rPr>
-          <w:color w:val="626262"/>
-          <w:sz w:val="11"/>
+          <w:highlight w:val="black"/>
+        </w:rPr>
+        <w:t xml:space="preserve"> </w:t>
+      </w:r>
+      <w:r>
+        <w:rPr>
+          <w:color w:val="000000" w:themeColor="text1"/>
+          <w:sz w:val="11"/>
+          <w:highlight w:val="black"/>
         </w:rPr>
         <w:t>Road</w:t>
       </w:r>
       <w:r>
         <w:rPr>
-          <w:color w:val="626262"/>
+          <w:color w:val="000000" w:themeColor="text1"/>
           <w:spacing w:val="40"/>
           <w:sz w:val="11"/>
-        </w:rPr>
-        <w:t xml:space="preserve"> </w:t>
-      </w:r>
-      <w:r>
-        <w:rPr>
-          <w:color w:val="4D4D4D"/>
+          <w:highlight w:val="black"/>
+        </w:rPr>
+        <w:t xml:space="preserve"> </w:t>
+      </w:r>
+      <w:r>
+        <w:rPr>
+          <w:color w:val="000000" w:themeColor="text1"/>
           <w:spacing w:val="-4"/>
           <w:sz w:val="11"/>
+          <w:highlight w:val="black"/>
         </w:rPr>
         <w:t>Matua</w:t>
       </w:r>
       <w:r>
         <w:rPr>
-          <w:color w:val="4D4D4D"/>
+          <w:color w:val="000000" w:themeColor="text1"/>
           <w:spacing w:val="40"/>
           <w:sz w:val="11"/>
-        </w:rPr>
-        <w:t xml:space="preserve"> </w:t>
-      </w:r>
-      <w:r>
-        <w:rPr>
-          <w:color w:val="2F2F2F"/>
+          <w:highlight w:val="black"/>
+        </w:rPr>
+        <w:t xml:space="preserve"> </w:t>
+      </w:r>
+      <w:r>
+        <w:rPr>
+          <w:color w:val="000000" w:themeColor="text1"/>
           <w:spacing w:val="-2"/>
           <w:sz w:val="11"/>
-        </w:rPr>
-        <w:t>T</w:t>
-      </w:r>
-      <w:r>
-        <w:rPr>
-          <w:color w:val="626262"/>
-          <w:spacing w:val="-2"/>
-          <w:sz w:val="11"/>
-        </w:rPr>
-        <w:t>au</w:t>
-      </w:r>
-      <w:r>
-        <w:rPr>
-          <w:color w:val="7C7C7C"/>
-          <w:spacing w:val="-2"/>
-          <w:sz w:val="11"/>
-        </w:rPr>
-        <w:t>r</w:t>
-      </w:r>
-      <w:r>
-        <w:rPr>
-          <w:color w:val="4D4D4D"/>
-          <w:spacing w:val="-2"/>
-          <w:sz w:val="11"/>
-        </w:rPr>
-        <w:t>a</w:t>
-      </w:r>
-      <w:r>
-        <w:rPr>
-          <w:color w:val="7C7C7C"/>
-          <w:spacing w:val="-2"/>
-          <w:sz w:val="11"/>
-        </w:rPr>
-        <w:t>n</w:t>
-      </w:r>
-      <w:r>
-        <w:rPr>
-          <w:color w:val="4D4D4D"/>
-          <w:spacing w:val="-2"/>
-          <w:sz w:val="11"/>
-        </w:rPr>
-        <w:t>ga3</w:t>
-      </w:r>
-      <w:r>
-        <w:rPr>
-          <w:color w:val="2F2F2F"/>
-          <w:spacing w:val="-2"/>
-          <w:sz w:val="11"/>
-        </w:rPr>
-        <w:t>110</w:t>
+          <w:highlight w:val="black"/>
+        </w:rPr>
+        <w:t>Tauranga3110</w:t>
       </w:r>
     </w:p>
     <w:p>
@@ -14418,7 +14594,7 @@
           </mc:Choice>
           <mc:Fallback>
             <w:pict>
-              <v:shape w14:anchorId="3C3FF077" id="Graphic 13" o:spid="_x0000_s1026" style="position:absolute;margin-left:72.1pt;margin-top:14.2pt;width:53.65pt;height:.1pt;z-index:-15725056;visibility:visible;mso-wrap-style:square;mso-wrap-distance-left:0;mso-wrap-distance-top:0;mso-wrap-distance-right:0;mso-wrap-distance-bottom:0;mso-position-horizontal:absolute;mso-position-horizontal-relative:page;mso-position-vertical:absolute;mso-position-vertical-relative:text;v-text-anchor:top" coordsize="681355,1270" o:gfxdata="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" path="m,l680868,e" filled="f" strokeweight=".08475mm">
+              <v:shape w14:anchorId="503C619A" id="Graphic 13" o:spid="_x0000_s1026" style="position:absolute;margin-left:72.1pt;margin-top:14.2pt;width:53.65pt;height:.1pt;z-index:-15725056;visibility:visible;mso-wrap-style:square;mso-wrap-distance-left:0;mso-wrap-distance-top:0;mso-wrap-distance-right:0;mso-wrap-distance-bottom:0;mso-position-horizontal:absolute;mso-position-horizontal-relative:page;mso-position-vertical:absolute;mso-position-vertical-relative:text;v-text-anchor:top" coordsize="681355,1270" o:gfxdata="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" path="m,l680868,e" filled="f" strokeweight=".08475mm">
                 <v:path arrowok="t"/>
                 <w10:wrap type="topAndBottom" anchorx="page"/>
               </v:shape>
@@ -14509,6 +14685,12 @@
         </w:tabs>
         <w:spacing w:before="1"/>
         <w:ind w:left="319"/>
+        <w:rPr>
+          <w:rFonts w:eastAsia="Arial" w:hAnsi="Arial" w:cs="Arial"/>
+          <w:noProof/>
+          <w:sz w:val="20"/>
+          <w:szCs w:val="22"/>
+        </w:rPr>
         <w:sectPr>
           <w:type w:val="continuous"/>
           <w:pgSz w:w="11910" w:h="16840"/>
@@ -14518,6 +14700,7 @@
       </w:pPr>
       <w:r>
         <w:rPr>
+          <w:rFonts w:ascii="Arial" w:hAnsi="Arial" w:cs="Arial"/>
           <w:w w:val="105"/>
           <w:sz w:val="16"/>
           <w:szCs w:val="16"/>
@@ -14525,23 +14708,35 @@
         <w:t>Luke Fox CV 2024</w:t>
       </w:r>
       <w:r>
+        <w:rPr>
+          <w:rFonts w:ascii="Arial" w:hAnsi="Arial" w:cs="Arial"/>
+        </w:rPr>
         <w:tab/>
       </w:r>
       <w:r>
         <w:rPr>
-          <w:w w:val="105"/>
+          <w:rFonts w:eastAsia="Arial" w:hAnsi="Arial" w:cs="Arial"/>
+          <w:noProof/>
+          <w:sz w:val="20"/>
+          <w:szCs w:val="22"/>
         </w:rPr>
         <w:tab/>
       </w:r>
       <w:r>
         <w:rPr>
-          <w:w w:val="105"/>
+          <w:rFonts w:eastAsia="Arial" w:hAnsi="Arial" w:cs="Arial"/>
+          <w:noProof/>
+          <w:sz w:val="20"/>
+          <w:szCs w:val="22"/>
         </w:rPr>
         <w:tab/>
       </w:r>
       <w:r>
         <w:rPr>
-          <w:w w:val="105"/>
+          <w:rFonts w:eastAsia="Arial" w:hAnsi="Arial" w:cs="Arial"/>
+          <w:noProof/>
+          <w:sz w:val="20"/>
+          <w:szCs w:val="22"/>
         </w:rPr>
         <w:tab/>
       </w:r>
@@ -14578,7 +14773,7 @@
                     <pic:cNvPicPr/>
                   </pic:nvPicPr>
                   <pic:blipFill>
-                    <a:blip r:embed="rId22" cstate="print"/>
+                    <a:blip r:embed="rId24" cstate="print"/>
                     <a:stretch>
                       <a:fillRect/>
                     </a:stretch>
@@ -14606,7 +14801,7 @@
           <w:sz w:val="20"/>
         </w:rPr>
         <w:sectPr>
-          <w:footerReference w:type="default" r:id="rId23"/>
+          <w:footerReference w:type="default" r:id="rId25"/>
           <w:pgSz w:w="11910" w:h="16840"/>
           <w:pgMar w:top="1420" w:right="80" w:bottom="900" w:left="1320" w:header="0" w:footer="708" w:gutter="0"/>
           <w:pgNumType w:start="9"/>
@@ -14646,7 +14841,7 @@
                     <pic:cNvPicPr/>
                   </pic:nvPicPr>
                   <pic:blipFill>
-                    <a:blip r:embed="rId24" cstate="print"/>
+                    <a:blip r:embed="rId26" cstate="print"/>
                     <a:stretch>
                       <a:fillRect/>
                     </a:stretch>
@@ -14712,7 +14907,7 @@
                     <pic:cNvPicPr/>
                   </pic:nvPicPr>
                   <pic:blipFill>
-                    <a:blip r:embed="rId25" cstate="print"/>
+                    <a:blip r:embed="rId27" cstate="print"/>
                     <a:stretch>
                       <a:fillRect/>
                     </a:stretch>
@@ -14797,7 +14992,7 @@
                     <pic:cNvPicPr/>
                   </pic:nvPicPr>
                   <pic:blipFill>
-                    <a:blip r:embed="rId26" cstate="print"/>
+                    <a:blip r:embed="rId28" cstate="print"/>
                     <a:stretch>
                       <a:fillRect/>
                     </a:stretch>
@@ -14863,7 +15058,7 @@
                     <pic:cNvPicPr/>
                   </pic:nvPicPr>
                   <pic:blipFill>
-                    <a:blip r:embed="rId27" cstate="print"/>
+                    <a:blip r:embed="rId29" cstate="print"/>
                     <a:stretch>
                       <a:fillRect/>
                     </a:stretch>
@@ -14901,7 +15096,7 @@
           <w:sz w:val="20"/>
         </w:rPr>
         <w:sectPr>
-          <w:footerReference w:type="default" r:id="rId28"/>
+          <w:footerReference w:type="default" r:id="rId30"/>
           <w:pgSz w:w="11910" w:h="16840"/>
           <w:pgMar w:top="1400" w:right="80" w:bottom="980" w:left="1320" w:header="0" w:footer="792" w:gutter="0"/>
           <w:pgNumType w:start="2"/>
@@ -15049,7 +15244,7 @@
                     <pic:cNvPicPr/>
                   </pic:nvPicPr>
                   <pic:blipFill>
-                    <a:blip r:embed="rId29" cstate="print"/>
+                    <a:blip r:embed="rId31" cstate="print"/>
                     <a:stretch>
                       <a:fillRect/>
                     </a:stretch>
@@ -15402,7 +15597,7 @@
                     <pic:cNvPicPr/>
                   </pic:nvPicPr>
                   <pic:blipFill>
-                    <a:blip r:embed="rId30" cstate="print"/>
+                    <a:blip r:embed="rId32" cstate="print"/>
                     <a:stretch>
                       <a:fillRect/>
                     </a:stretch>
@@ -15918,7 +16113,7 @@
                     <pic:cNvPicPr/>
                   </pic:nvPicPr>
                   <pic:blipFill>
-                    <a:blip r:embed="rId31" cstate="print"/>
+                    <a:blip r:embed="rId33" cstate="print"/>
                     <a:stretch>
                       <a:fillRect/>
                     </a:stretch>
@@ -16131,7 +16326,7 @@
                     <pic:cNvPicPr/>
                   </pic:nvPicPr>
                   <pic:blipFill>
-                    <a:blip r:embed="rId32" cstate="print"/>
+                    <a:blip r:embed="rId34" cstate="print"/>
                     <a:stretch>
                       <a:fillRect/>
                     </a:stretch>
@@ -16349,7 +16544,7 @@
                     <pic:cNvPicPr/>
                   </pic:nvPicPr>
                   <pic:blipFill>
-                    <a:blip r:embed="rId33" cstate="print"/>
+                    <a:blip r:embed="rId35" cstate="print"/>
                     <a:stretch>
                       <a:fillRect/>
                     </a:stretch>
@@ -16782,7 +16977,7 @@
                     <pic:cNvPicPr/>
                   </pic:nvPicPr>
                   <pic:blipFill>
-                    <a:blip r:embed="rId34" cstate="print"/>
+                    <a:blip r:embed="rId36" cstate="print"/>
                     <a:stretch>
                       <a:fillRect/>
                     </a:stretch>
@@ -16987,7 +17182,7 @@
                     <pic:cNvPicPr/>
                   </pic:nvPicPr>
                   <pic:blipFill>
-                    <a:blip r:embed="rId35" cstate="print"/>
+                    <a:blip r:embed="rId37" cstate="print"/>
                     <a:stretch>
                       <a:fillRect/>
                     </a:stretch>
@@ -17072,7 +17267,7 @@
                           <pic:cNvPicPr/>
                         </pic:nvPicPr>
                         <pic:blipFill>
-                          <a:blip r:embed="rId36" cstate="print"/>
+                          <a:blip r:embed="rId38" cstate="print"/>
                           <a:stretch>
                             <a:fillRect/>
                           </a:stretch>
@@ -17251,7 +17446,7 @@
           </mc:Choice>
           <mc:Fallback>
             <w:pict>
-              <v:group w14:anchorId="69B3AB8C" id="Group 33" o:spid="_x0000_s1026" style="position:absolute;margin-left:71.4pt;margin-top:-153.4pt;width:445.05pt;height:628.4pt;z-index:-16200192;mso-wrap-distance-left:0;mso-wrap-distance-right:0;mso-position-horizontal-relative:page" coordsize="56521,79806" o:gfxdata="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">
+              <v:group w14:anchorId="327352D4" id="Group 33" o:spid="_x0000_s1026" style="position:absolute;margin-left:71.4pt;margin-top:-153.4pt;width:445.05pt;height:628.4pt;z-index:-16200192;mso-wrap-distance-left:0;mso-wrap-distance-right:0;mso-position-horizontal-relative:page" coordsize="56521,79806" o:gfxdata="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">
                 <v:shapetype id="_x0000_t75" coordsize="21600,21600" o:spt="75" o:preferrelative="t" path="m@4@5l@4@11@9@11@9@5xe" filled="f" stroked="f">
                   <v:stroke joinstyle="miter"/>
                   <v:formulas>
@@ -17272,7 +17467,7 @@
                   <o:lock v:ext="edit" aspectratio="t"/>
                 </v:shapetype>
                 <v:shape id="Image 34" o:spid="_x0000_s1027" type="#_x0000_t75" style="position:absolute;left:61;width:5770;height:3417;visibility:visible;mso-wrap-style:square" o:gfxdata="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">
-                  <v:imagedata r:id="rId37" o:title=""/>
+                  <v:imagedata r:id="rId39" o:title=""/>
                 </v:shape>
                 <v:shape id="Graphic 35" o:spid="_x0000_s1028" style="position:absolute;left:91;top:3417;width:13;height:76391;visibility:visible;mso-wrap-style:square;v-text-anchor:top" coordsize="1270,7639050" o:gfxdata="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" path="m,7638566l,e" filled="f" strokeweight=".42406mm">
                   <v:path arrowok="t"/>
@@ -18040,7 +18235,7 @@
                     <pic:cNvPicPr/>
                   </pic:nvPicPr>
                   <pic:blipFill>
-                    <a:blip r:embed="rId38" cstate="print"/>
+                    <a:blip r:embed="rId40" cstate="print"/>
                     <a:stretch>
                       <a:fillRect/>
                     </a:stretch>
@@ -18112,7 +18307,7 @@
                     <pic:cNvPicPr/>
                   </pic:nvPicPr>
                   <pic:blipFill>
-                    <a:blip r:embed="rId39" cstate="print"/>
+                    <a:blip r:embed="rId41" cstate="print"/>
                     <a:stretch>
                       <a:fillRect/>
                     </a:stretch>
@@ -18241,154 +18436,6 @@
           <w:rFonts w:ascii="Times New Roman"/>
           <w:sz w:val="14"/>
         </w:rPr>
-      </w:pPr>
-      <w:r>
-        <w:br w:type="column"/>
-      </w:r>
-      <w:r>
-        <w:rPr>
-          <w:rFonts w:ascii="Times New Roman"/>
-          <w:color w:val="95723F"/>
-          <w:sz w:val="14"/>
-        </w:rPr>
-        <w:t>G</w:t>
-      </w:r>
-      <w:r>
-        <w:rPr>
-          <w:rFonts w:ascii="Times New Roman"/>
-          <w:color w:val="79592A"/>
-          <w:sz w:val="14"/>
-        </w:rPr>
-        <w:t>i</w:t>
-      </w:r>
-      <w:r>
-        <w:rPr>
-          <w:rFonts w:ascii="Times New Roman"/>
-          <w:color w:val="95723F"/>
-          <w:sz w:val="14"/>
-        </w:rPr>
-        <w:t>ven under the Seal of</w:t>
-      </w:r>
-      <w:r>
-        <w:rPr>
-          <w:rFonts w:ascii="Times New Roman"/>
-          <w:color w:val="95723F"/>
-          <w:spacing w:val="40"/>
-          <w:sz w:val="14"/>
-        </w:rPr>
-        <w:t xml:space="preserve"> </w:t>
-      </w:r>
-      <w:r>
-        <w:rPr>
-          <w:rFonts w:ascii="Times New Roman"/>
-          <w:color w:val="95723F"/>
-          <w:sz w:val="14"/>
-        </w:rPr>
-        <w:t>The</w:t>
-      </w:r>
-      <w:r>
-        <w:rPr>
-          <w:rFonts w:ascii="Times New Roman"/>
-          <w:color w:val="95723F"/>
-          <w:spacing w:val="-9"/>
-          <w:sz w:val="14"/>
-        </w:rPr>
-        <w:t xml:space="preserve"> </w:t>
-      </w:r>
-      <w:r>
-        <w:rPr>
-          <w:rFonts w:ascii="Times New Roman"/>
-          <w:color w:val="95723F"/>
-          <w:sz w:val="14"/>
-        </w:rPr>
-        <w:t>University</w:t>
-      </w:r>
-      <w:r>
-        <w:rPr>
-          <w:rFonts w:ascii="Times New Roman"/>
-          <w:color w:val="95723F"/>
-          <w:spacing w:val="-6"/>
-          <w:sz w:val="14"/>
-        </w:rPr>
-        <w:t xml:space="preserve"> </w:t>
-      </w:r>
-      <w:r>
-        <w:rPr>
-          <w:rFonts w:ascii="Times New Roman"/>
-          <w:color w:val="95723F"/>
-          <w:sz w:val="14"/>
-        </w:rPr>
-        <w:t>of</w:t>
-      </w:r>
-      <w:r>
-        <w:rPr>
-          <w:rFonts w:ascii="Times New Roman"/>
-          <w:color w:val="95723F"/>
-          <w:spacing w:val="-8"/>
-          <w:sz w:val="14"/>
-        </w:rPr>
-        <w:t xml:space="preserve"> </w:t>
-      </w:r>
-      <w:r>
-        <w:rPr>
-          <w:rFonts w:ascii="Times New Roman"/>
-          <w:color w:val="95723F"/>
-          <w:sz w:val="14"/>
-        </w:rPr>
-        <w:t>Waikato</w:t>
-      </w:r>
-      <w:r>
-        <w:rPr>
-          <w:rFonts w:ascii="Times New Roman"/>
-          <w:color w:val="95723F"/>
-          <w:spacing w:val="40"/>
-          <w:sz w:val="14"/>
-        </w:rPr>
-        <w:t xml:space="preserve"> </w:t>
-      </w:r>
-      <w:r>
-        <w:rPr>
-          <w:rFonts w:ascii="Times New Roman"/>
-          <w:color w:val="95723F"/>
-          <w:sz w:val="14"/>
-        </w:rPr>
-        <w:t>I</w:t>
-      </w:r>
-      <w:r>
-        <w:rPr>
-          <w:rFonts w:ascii="Times New Roman"/>
-          <w:color w:val="95723F"/>
-          <w:spacing w:val="40"/>
-          <w:sz w:val="14"/>
-        </w:rPr>
-        <w:t xml:space="preserve"> </w:t>
-      </w:r>
-      <w:proofErr w:type="spellStart"/>
-      <w:r>
-        <w:rPr>
-          <w:rFonts w:ascii="Times New Roman"/>
-          <w:color w:val="95723F"/>
-          <w:sz w:val="14"/>
-        </w:rPr>
-        <w:t>Apnl</w:t>
-      </w:r>
-      <w:proofErr w:type="spellEnd"/>
-      <w:r>
-        <w:rPr>
-          <w:rFonts w:ascii="Times New Roman"/>
-          <w:color w:val="95723F"/>
-          <w:sz w:val="14"/>
-        </w:rPr>
-        <w:t xml:space="preserve"> 2023</w:t>
-      </w:r>
-    </w:p>
-    <w:p>
-      <w:pPr>
-        <w:spacing w:line="516" w:lineRule="auto"/>
-        <w:rPr>
-          <w:rFonts w:ascii="Times New Roman"/>
-          <w:sz w:val="14"/>
-        </w:rPr>
         <w:sectPr>
           <w:type w:val="continuous"/>
           <w:pgSz w:w="11910" w:h="16840"/>
@@ -18399,737 +18446,153 @@
           </w:cols>
         </w:sectPr>
       </w:pPr>
-    </w:p>
-    <w:p>
-      <w:pPr>
-        <w:tabs>
-          <w:tab w:val="left" w:pos="1771"/>
-          <w:tab w:val="left" w:pos="5557"/>
-        </w:tabs>
-        <w:spacing w:before="40" w:line="331" w:lineRule="auto"/>
-        <w:ind w:left="129" w:right="1432" w:hanging="10"/>
-        <w:rPr>
-          <w:sz w:val="24"/>
-        </w:rPr>
-      </w:pPr>
-      <w:r>
-        <w:rPr>
-          <w:sz w:val="24"/>
-        </w:rPr>
-        <w:lastRenderedPageBreak/>
-        <w:t>Please</w:t>
-      </w:r>
-      <w:r>
-        <w:rPr>
+      <w:r>
+        <w:br w:type="column"/>
+      </w:r>
+      <w:r>
+        <w:rPr>
+          <w:rFonts w:ascii="Times New Roman"/>
+          <w:color w:val="95723F"/>
+          <w:sz w:val="14"/>
+        </w:rPr>
+        <w:t>G</w:t>
+      </w:r>
+      <w:r>
+        <w:rPr>
+          <w:rFonts w:ascii="Times New Roman"/>
+          <w:color w:val="79592A"/>
+          <w:sz w:val="14"/>
+        </w:rPr>
+        <w:t>i</w:t>
+      </w:r>
+      <w:r>
+        <w:rPr>
+          <w:rFonts w:ascii="Times New Roman"/>
+          <w:color w:val="95723F"/>
+          <w:sz w:val="14"/>
+        </w:rPr>
+        <w:t>ven under the Seal of</w:t>
+      </w:r>
+      <w:r>
+        <w:rPr>
+          <w:rFonts w:ascii="Times New Roman"/>
+          <w:color w:val="95723F"/>
           <w:spacing w:val="40"/>
-          <w:sz w:val="24"/>
-        </w:rPr>
-        <w:t xml:space="preserve"> </w:t>
-      </w:r>
-      <w:r>
-        <w:rPr>
-          <w:sz w:val="24"/>
-        </w:rPr>
-        <w:t>visit:</w:t>
-      </w:r>
-      <w:r>
-        <w:rPr>
-          <w:sz w:val="24"/>
-        </w:rPr>
-        <w:tab/>
-      </w:r>
-      <w:hyperlink r:id="rId40">
-        <w:r>
-          <w:rPr>
-            <w:color w:val="0462C1"/>
-            <w:spacing w:val="-2"/>
-            <w:sz w:val="24"/>
-            <w:u w:val="single" w:color="0462C1"/>
-          </w:rPr>
-          <w:t>https://foxyflow.github.io/Portfolio</w:t>
-        </w:r>
-      </w:hyperlink>
-      <w:r>
-        <w:rPr>
-          <w:color w:val="0462C1"/>
-          <w:sz w:val="24"/>
-        </w:rPr>
-        <w:tab/>
-      </w:r>
-      <w:r>
-        <w:rPr>
-          <w:sz w:val="24"/>
-        </w:rPr>
-        <w:t>for</w:t>
-      </w:r>
-      <w:r>
-        <w:rPr>
+          <w:sz w:val="14"/>
+        </w:rPr>
+        <w:t xml:space="preserve"> </w:t>
+      </w:r>
+      <w:r>
+        <w:rPr>
+          <w:rFonts w:ascii="Times New Roman"/>
+          <w:color w:val="95723F"/>
+          <w:sz w:val="14"/>
+        </w:rPr>
+        <w:t>The</w:t>
+      </w:r>
+      <w:r>
+        <w:rPr>
+          <w:rFonts w:ascii="Times New Roman"/>
+          <w:color w:val="95723F"/>
+          <w:spacing w:val="-9"/>
+          <w:sz w:val="14"/>
+        </w:rPr>
+        <w:t xml:space="preserve"> </w:t>
+      </w:r>
+      <w:r>
+        <w:rPr>
+          <w:rFonts w:ascii="Times New Roman"/>
+          <w:color w:val="95723F"/>
+          <w:sz w:val="14"/>
+        </w:rPr>
+        <w:t>University</w:t>
+      </w:r>
+      <w:r>
+        <w:rPr>
+          <w:rFonts w:ascii="Times New Roman"/>
+          <w:color w:val="95723F"/>
+          <w:spacing w:val="-6"/>
+          <w:sz w:val="14"/>
+        </w:rPr>
+        <w:t xml:space="preserve"> </w:t>
+      </w:r>
+      <w:r>
+        <w:rPr>
+          <w:rFonts w:ascii="Times New Roman"/>
+          <w:color w:val="95723F"/>
+          <w:sz w:val="14"/>
+        </w:rPr>
+        <w:t>of</w:t>
+      </w:r>
+      <w:r>
+        <w:rPr>
+          <w:rFonts w:ascii="Times New Roman"/>
+          <w:color w:val="95723F"/>
+          <w:spacing w:val="-8"/>
+          <w:sz w:val="14"/>
+        </w:rPr>
+        <w:t xml:space="preserve"> </w:t>
+      </w:r>
+      <w:r>
+        <w:rPr>
+          <w:rFonts w:ascii="Times New Roman"/>
+          <w:color w:val="95723F"/>
+          <w:sz w:val="14"/>
+        </w:rPr>
+        <w:t>Waikato</w:t>
+      </w:r>
+      <w:r>
+        <w:rPr>
+          <w:rFonts w:ascii="Times New Roman"/>
+          <w:color w:val="95723F"/>
           <w:spacing w:val="40"/>
-          <w:sz w:val="24"/>
-        </w:rPr>
-        <w:t xml:space="preserve"> </w:t>
-      </w:r>
-      <w:r>
-        <w:rPr>
-          <w:sz w:val="24"/>
-        </w:rPr>
-        <w:t>more</w:t>
-      </w:r>
-      <w:r>
-        <w:rPr>
+          <w:sz w:val="14"/>
+        </w:rPr>
+        <w:t xml:space="preserve"> </w:t>
+      </w:r>
+      <w:r>
+        <w:rPr>
+          <w:rFonts w:ascii="Times New Roman"/>
+          <w:color w:val="95723F"/>
+          <w:sz w:val="14"/>
+        </w:rPr>
+        <w:t>I</w:t>
+      </w:r>
+      <w:r>
+        <w:rPr>
+          <w:rFonts w:ascii="Times New Roman"/>
+          <w:color w:val="95723F"/>
           <w:spacing w:val="40"/>
-          <w:sz w:val="24"/>
-        </w:rPr>
-        <w:t xml:space="preserve"> </w:t>
-      </w:r>
-      <w:r>
-        <w:rPr>
-          <w:sz w:val="24"/>
-        </w:rPr>
-        <w:t>information</w:t>
-      </w:r>
-      <w:r>
-        <w:rPr>
-          <w:spacing w:val="40"/>
-          <w:sz w:val="24"/>
-        </w:rPr>
-        <w:t xml:space="preserve"> </w:t>
-      </w:r>
-      <w:r>
-        <w:rPr>
-          <w:sz w:val="24"/>
-        </w:rPr>
-        <w:t>and</w:t>
-      </w:r>
-      <w:r>
-        <w:rPr>
-          <w:spacing w:val="40"/>
-          <w:sz w:val="24"/>
-        </w:rPr>
-        <w:t xml:space="preserve"> </w:t>
-      </w:r>
-      <w:r>
-        <w:rPr>
-          <w:sz w:val="24"/>
-        </w:rPr>
-        <w:t xml:space="preserve">links; </w:t>
-      </w:r>
-      <w:hyperlink r:id="rId41">
-        <w:r>
-          <w:rPr>
-            <w:color w:val="0000FF"/>
-            <w:sz w:val="24"/>
-            <w:u w:val="single" w:color="0000FF"/>
-          </w:rPr>
-          <w:t>https://github.com/foxyflow</w:t>
-        </w:r>
-      </w:hyperlink>
-      <w:r>
-        <w:rPr>
-          <w:color w:val="0000FF"/>
-          <w:sz w:val="24"/>
-        </w:rPr>
-        <w:t xml:space="preserve"> </w:t>
-      </w:r>
-      <w:r>
-        <w:rPr>
-          <w:sz w:val="24"/>
-        </w:rPr>
-        <w:t>for source codes and projects.</w:t>
-      </w:r>
-    </w:p>
-    <w:p>
-      <w:pPr>
-        <w:pStyle w:val="BodyText"/>
-        <w:rPr>
-          <w:sz w:val="16"/>
-        </w:rPr>
-      </w:pPr>
-    </w:p>
-    <w:p>
-      <w:pPr>
-        <w:pStyle w:val="BodyText"/>
-        <w:rPr>
-          <w:sz w:val="16"/>
-        </w:rPr>
-      </w:pPr>
-    </w:p>
-    <w:p>
-      <w:pPr>
-        <w:pStyle w:val="BodyText"/>
-        <w:rPr>
-          <w:sz w:val="16"/>
-        </w:rPr>
-      </w:pPr>
-    </w:p>
-    <w:p>
-      <w:pPr>
-        <w:pStyle w:val="BodyText"/>
-        <w:rPr>
-          <w:sz w:val="16"/>
-        </w:rPr>
-      </w:pPr>
-    </w:p>
-    <w:p>
-      <w:pPr>
-        <w:pStyle w:val="BodyText"/>
-        <w:rPr>
-          <w:sz w:val="16"/>
-        </w:rPr>
-      </w:pPr>
-    </w:p>
-    <w:p>
-      <w:pPr>
-        <w:pStyle w:val="BodyText"/>
-        <w:rPr>
-          <w:sz w:val="16"/>
-        </w:rPr>
-      </w:pPr>
-    </w:p>
-    <w:p>
-      <w:pPr>
-        <w:pStyle w:val="BodyText"/>
-        <w:rPr>
-          <w:sz w:val="16"/>
-        </w:rPr>
-      </w:pPr>
-    </w:p>
-    <w:p>
-      <w:pPr>
-        <w:pStyle w:val="BodyText"/>
-        <w:rPr>
-          <w:sz w:val="16"/>
-        </w:rPr>
-      </w:pPr>
-    </w:p>
-    <w:p>
-      <w:pPr>
-        <w:pStyle w:val="BodyText"/>
-        <w:rPr>
-          <w:sz w:val="16"/>
-        </w:rPr>
-      </w:pPr>
-    </w:p>
-    <w:p>
-      <w:pPr>
-        <w:pStyle w:val="BodyText"/>
-        <w:rPr>
-          <w:sz w:val="16"/>
-        </w:rPr>
-      </w:pPr>
-    </w:p>
-    <w:p>
-      <w:pPr>
-        <w:pStyle w:val="BodyText"/>
-        <w:rPr>
-          <w:sz w:val="16"/>
-        </w:rPr>
-      </w:pPr>
-    </w:p>
-    <w:p>
-      <w:pPr>
-        <w:pStyle w:val="BodyText"/>
-        <w:rPr>
-          <w:sz w:val="16"/>
-        </w:rPr>
-      </w:pPr>
-    </w:p>
-    <w:p>
-      <w:pPr>
-        <w:pStyle w:val="BodyText"/>
-        <w:rPr>
-          <w:sz w:val="16"/>
-        </w:rPr>
-      </w:pPr>
-    </w:p>
-    <w:p>
-      <w:pPr>
-        <w:pStyle w:val="BodyText"/>
-        <w:rPr>
-          <w:sz w:val="16"/>
-        </w:rPr>
-      </w:pPr>
-    </w:p>
-    <w:p>
-      <w:pPr>
-        <w:pStyle w:val="BodyText"/>
-        <w:rPr>
-          <w:sz w:val="16"/>
-        </w:rPr>
-      </w:pPr>
-    </w:p>
-    <w:p>
-      <w:pPr>
-        <w:pStyle w:val="BodyText"/>
-        <w:rPr>
-          <w:sz w:val="16"/>
-        </w:rPr>
-      </w:pPr>
-    </w:p>
-    <w:p>
-      <w:pPr>
-        <w:pStyle w:val="BodyText"/>
-        <w:rPr>
-          <w:sz w:val="16"/>
-        </w:rPr>
-      </w:pPr>
-    </w:p>
-    <w:p>
-      <w:pPr>
-        <w:pStyle w:val="BodyText"/>
-        <w:rPr>
-          <w:sz w:val="16"/>
-        </w:rPr>
-      </w:pPr>
-    </w:p>
-    <w:p>
-      <w:pPr>
-        <w:pStyle w:val="BodyText"/>
-        <w:rPr>
-          <w:sz w:val="16"/>
-        </w:rPr>
-      </w:pPr>
-    </w:p>
-    <w:p>
-      <w:pPr>
-        <w:pStyle w:val="BodyText"/>
-        <w:rPr>
-          <w:sz w:val="16"/>
-        </w:rPr>
-      </w:pPr>
-    </w:p>
-    <w:p>
-      <w:pPr>
-        <w:pStyle w:val="BodyText"/>
-        <w:rPr>
-          <w:sz w:val="16"/>
-        </w:rPr>
-      </w:pPr>
-    </w:p>
-    <w:p>
-      <w:pPr>
-        <w:pStyle w:val="BodyText"/>
-        <w:rPr>
-          <w:sz w:val="16"/>
-        </w:rPr>
-      </w:pPr>
-    </w:p>
-    <w:p>
-      <w:pPr>
-        <w:pStyle w:val="BodyText"/>
-        <w:rPr>
-          <w:sz w:val="16"/>
-        </w:rPr>
-      </w:pPr>
-    </w:p>
-    <w:p>
-      <w:pPr>
-        <w:pStyle w:val="BodyText"/>
-        <w:rPr>
-          <w:sz w:val="16"/>
-        </w:rPr>
-      </w:pPr>
-    </w:p>
-    <w:p>
-      <w:pPr>
-        <w:pStyle w:val="BodyText"/>
-        <w:rPr>
-          <w:sz w:val="16"/>
-        </w:rPr>
-      </w:pPr>
-    </w:p>
-    <w:p>
-      <w:pPr>
-        <w:pStyle w:val="BodyText"/>
-        <w:rPr>
-          <w:sz w:val="16"/>
-        </w:rPr>
-      </w:pPr>
-    </w:p>
-    <w:p>
-      <w:pPr>
-        <w:pStyle w:val="BodyText"/>
-        <w:rPr>
-          <w:sz w:val="16"/>
-        </w:rPr>
-      </w:pPr>
-    </w:p>
-    <w:p>
-      <w:pPr>
-        <w:pStyle w:val="BodyText"/>
-        <w:rPr>
-          <w:sz w:val="16"/>
-        </w:rPr>
-      </w:pPr>
-    </w:p>
-    <w:p>
-      <w:pPr>
-        <w:pStyle w:val="BodyText"/>
-        <w:rPr>
-          <w:sz w:val="16"/>
-        </w:rPr>
-      </w:pPr>
-    </w:p>
-    <w:p>
-      <w:pPr>
-        <w:pStyle w:val="BodyText"/>
-        <w:rPr>
-          <w:sz w:val="16"/>
-        </w:rPr>
-      </w:pPr>
-    </w:p>
-    <w:p>
-      <w:pPr>
-        <w:pStyle w:val="BodyText"/>
-        <w:rPr>
-          <w:sz w:val="16"/>
-        </w:rPr>
-      </w:pPr>
-    </w:p>
-    <w:p>
-      <w:pPr>
-        <w:pStyle w:val="BodyText"/>
-        <w:rPr>
-          <w:sz w:val="16"/>
-        </w:rPr>
-      </w:pPr>
-    </w:p>
-    <w:p>
-      <w:pPr>
-        <w:pStyle w:val="BodyText"/>
-        <w:rPr>
-          <w:sz w:val="16"/>
-        </w:rPr>
-      </w:pPr>
-    </w:p>
-    <w:p>
-      <w:pPr>
-        <w:pStyle w:val="BodyText"/>
-        <w:rPr>
-          <w:sz w:val="16"/>
-        </w:rPr>
-      </w:pPr>
-    </w:p>
-    <w:p>
-      <w:pPr>
-        <w:pStyle w:val="BodyText"/>
-        <w:rPr>
-          <w:sz w:val="16"/>
-        </w:rPr>
-      </w:pPr>
-    </w:p>
-    <w:p>
-      <w:pPr>
-        <w:pStyle w:val="BodyText"/>
-        <w:rPr>
-          <w:sz w:val="16"/>
-        </w:rPr>
-      </w:pPr>
-    </w:p>
-    <w:p>
-      <w:pPr>
-        <w:pStyle w:val="BodyText"/>
-        <w:rPr>
-          <w:sz w:val="16"/>
-        </w:rPr>
-      </w:pPr>
-    </w:p>
-    <w:p>
-      <w:pPr>
-        <w:pStyle w:val="BodyText"/>
-        <w:rPr>
-          <w:sz w:val="16"/>
-        </w:rPr>
-      </w:pPr>
-    </w:p>
-    <w:p>
-      <w:pPr>
-        <w:pStyle w:val="BodyText"/>
-        <w:rPr>
-          <w:sz w:val="16"/>
-        </w:rPr>
-      </w:pPr>
-    </w:p>
-    <w:p>
-      <w:pPr>
-        <w:pStyle w:val="BodyText"/>
-        <w:rPr>
-          <w:sz w:val="16"/>
-        </w:rPr>
-      </w:pPr>
-    </w:p>
-    <w:p>
-      <w:pPr>
-        <w:pStyle w:val="BodyText"/>
-        <w:rPr>
-          <w:sz w:val="16"/>
-        </w:rPr>
-      </w:pPr>
-    </w:p>
-    <w:p>
-      <w:pPr>
-        <w:pStyle w:val="BodyText"/>
-        <w:rPr>
-          <w:sz w:val="16"/>
-        </w:rPr>
-      </w:pPr>
-    </w:p>
-    <w:p>
-      <w:pPr>
-        <w:pStyle w:val="BodyText"/>
-        <w:rPr>
-          <w:sz w:val="16"/>
-        </w:rPr>
-      </w:pPr>
-    </w:p>
-    <w:p>
-      <w:pPr>
-        <w:pStyle w:val="BodyText"/>
-        <w:rPr>
-          <w:sz w:val="16"/>
-        </w:rPr>
-      </w:pPr>
-    </w:p>
-    <w:p>
-      <w:pPr>
-        <w:pStyle w:val="BodyText"/>
-        <w:rPr>
-          <w:sz w:val="16"/>
-        </w:rPr>
-      </w:pPr>
-    </w:p>
-    <w:p>
-      <w:pPr>
-        <w:pStyle w:val="BodyText"/>
-        <w:rPr>
-          <w:sz w:val="16"/>
-        </w:rPr>
-      </w:pPr>
-    </w:p>
-    <w:p>
-      <w:pPr>
-        <w:pStyle w:val="BodyText"/>
-        <w:rPr>
-          <w:sz w:val="16"/>
-        </w:rPr>
-      </w:pPr>
-    </w:p>
-    <w:p>
-      <w:pPr>
-        <w:pStyle w:val="BodyText"/>
-        <w:rPr>
-          <w:sz w:val="16"/>
-        </w:rPr>
-      </w:pPr>
-    </w:p>
-    <w:p>
-      <w:pPr>
-        <w:pStyle w:val="BodyText"/>
-        <w:rPr>
-          <w:sz w:val="16"/>
-        </w:rPr>
-      </w:pPr>
-    </w:p>
-    <w:p>
-      <w:pPr>
-        <w:pStyle w:val="BodyText"/>
-        <w:rPr>
-          <w:sz w:val="16"/>
-        </w:rPr>
-      </w:pPr>
-    </w:p>
-    <w:p>
-      <w:pPr>
-        <w:pStyle w:val="BodyText"/>
-        <w:rPr>
-          <w:sz w:val="16"/>
-        </w:rPr>
-      </w:pPr>
-    </w:p>
-    <w:p>
-      <w:pPr>
-        <w:pStyle w:val="BodyText"/>
-        <w:rPr>
-          <w:sz w:val="16"/>
-        </w:rPr>
-      </w:pPr>
-    </w:p>
-    <w:p>
-      <w:pPr>
-        <w:pStyle w:val="BodyText"/>
-        <w:rPr>
-          <w:sz w:val="16"/>
-        </w:rPr>
-      </w:pPr>
-    </w:p>
-    <w:p>
-      <w:pPr>
-        <w:pStyle w:val="BodyText"/>
-        <w:rPr>
-          <w:sz w:val="16"/>
-        </w:rPr>
-      </w:pPr>
-    </w:p>
-    <w:p>
-      <w:pPr>
-        <w:pStyle w:val="BodyText"/>
-        <w:rPr>
-          <w:sz w:val="16"/>
-        </w:rPr>
-      </w:pPr>
-    </w:p>
-    <w:p>
-      <w:pPr>
-        <w:pStyle w:val="BodyText"/>
-        <w:rPr>
-          <w:sz w:val="16"/>
-        </w:rPr>
-      </w:pPr>
-    </w:p>
-    <w:p>
-      <w:pPr>
-        <w:pStyle w:val="BodyText"/>
-        <w:rPr>
-          <w:sz w:val="16"/>
-        </w:rPr>
-      </w:pPr>
-    </w:p>
-    <w:p>
-      <w:pPr>
-        <w:pStyle w:val="BodyText"/>
-        <w:rPr>
-          <w:sz w:val="16"/>
-        </w:rPr>
-      </w:pPr>
-    </w:p>
-    <w:p>
-      <w:pPr>
-        <w:pStyle w:val="BodyText"/>
-        <w:rPr>
-          <w:sz w:val="16"/>
-        </w:rPr>
-      </w:pPr>
-    </w:p>
-    <w:p>
-      <w:pPr>
-        <w:pStyle w:val="BodyText"/>
-        <w:rPr>
-          <w:sz w:val="16"/>
-        </w:rPr>
-      </w:pPr>
-    </w:p>
-    <w:p>
-      <w:pPr>
-        <w:pStyle w:val="BodyText"/>
-        <w:rPr>
-          <w:sz w:val="16"/>
-        </w:rPr>
-      </w:pPr>
-    </w:p>
-    <w:p>
-      <w:pPr>
-        <w:pStyle w:val="BodyText"/>
-        <w:rPr>
-          <w:sz w:val="16"/>
-        </w:rPr>
-      </w:pPr>
-    </w:p>
-    <w:p>
-      <w:pPr>
-        <w:pStyle w:val="BodyText"/>
-        <w:rPr>
-          <w:sz w:val="16"/>
-        </w:rPr>
-      </w:pPr>
-    </w:p>
-    <w:p>
-      <w:pPr>
-        <w:pStyle w:val="BodyText"/>
-        <w:rPr>
-          <w:sz w:val="16"/>
-        </w:rPr>
-      </w:pPr>
-    </w:p>
-    <w:p>
-      <w:pPr>
-        <w:pStyle w:val="BodyText"/>
-        <w:rPr>
-          <w:sz w:val="16"/>
-        </w:rPr>
-      </w:pPr>
-    </w:p>
-    <w:p>
-      <w:pPr>
-        <w:pStyle w:val="BodyText"/>
-        <w:rPr>
-          <w:sz w:val="16"/>
-        </w:rPr>
-      </w:pPr>
-    </w:p>
-    <w:p>
-      <w:pPr>
-        <w:pStyle w:val="BodyText"/>
-        <w:rPr>
-          <w:sz w:val="16"/>
-        </w:rPr>
-      </w:pPr>
-    </w:p>
-    <w:p>
-      <w:pPr>
-        <w:pStyle w:val="BodyText"/>
-        <w:rPr>
-          <w:sz w:val="16"/>
-        </w:rPr>
-      </w:pPr>
-    </w:p>
-    <w:p>
-      <w:pPr>
-        <w:pStyle w:val="BodyText"/>
-        <w:rPr>
-          <w:sz w:val="16"/>
-        </w:rPr>
-      </w:pPr>
-    </w:p>
-    <w:p>
-      <w:pPr>
-        <w:pStyle w:val="BodyText"/>
-        <w:rPr>
-          <w:sz w:val="16"/>
-        </w:rPr>
-      </w:pPr>
-    </w:p>
-    <w:p>
-      <w:pPr>
-        <w:pStyle w:val="BodyText"/>
-        <w:rPr>
-          <w:sz w:val="16"/>
-        </w:rPr>
-      </w:pPr>
-    </w:p>
-    <w:p>
-      <w:pPr>
-        <w:pStyle w:val="BodyText"/>
-        <w:rPr>
-          <w:sz w:val="16"/>
-        </w:rPr>
-      </w:pPr>
-    </w:p>
-    <w:p>
-      <w:pPr>
-        <w:pStyle w:val="BodyText"/>
-        <w:rPr>
-          <w:sz w:val="16"/>
-        </w:rPr>
-      </w:pPr>
-    </w:p>
-    <w:p>
-      <w:pPr>
-        <w:pStyle w:val="BodyText"/>
-        <w:spacing w:before="112"/>
-        <w:rPr>
-          <w:sz w:val="16"/>
-        </w:rPr>
-      </w:pPr>
+          <w:sz w:val="14"/>
+        </w:rPr>
+        <w:t xml:space="preserve"> </w:t>
+      </w:r>
+      <w:proofErr w:type="spellStart"/>
+      <w:r>
+        <w:rPr>
+          <w:rFonts w:ascii="Times New Roman"/>
+          <w:color w:val="95723F"/>
+          <w:sz w:val="14"/>
+        </w:rPr>
+        <w:t>Apnl</w:t>
+      </w:r>
+      <w:proofErr w:type="spellEnd"/>
+      <w:r>
+        <w:rPr>
+          <w:rFonts w:ascii="Times New Roman"/>
+          <w:color w:val="95723F"/>
+          <w:sz w:val="14"/>
+        </w:rPr>
+        <w:t xml:space="preserve"> 202</w:t>
+      </w:r>
+      <w:r>
+        <w:rPr>
+          <w:rFonts w:ascii="Times New Roman"/>
+          <w:color w:val="95723F"/>
+          <w:sz w:val="14"/>
+        </w:rPr>
+        <w:t>3</w:t>
+      </w:r>
     </w:p>
     <w:p>
       <w:pPr>
@@ -19139,79 +18602,7 @@
         <w:ind w:left="134"/>
         <w:rPr>
           <w:rFonts w:ascii="Calibri"/>
-          <w:spacing w:val="-5"/>
-          <w:sz w:val="16"/>
-        </w:rPr>
-      </w:pPr>
-      <w:r>
-        <w:rPr>
-          <w:rFonts w:ascii="Calibri"/>
-          <w:sz w:val="16"/>
-        </w:rPr>
-        <w:t>Luke</w:t>
-      </w:r>
-      <w:r>
-        <w:rPr>
-          <w:rFonts w:ascii="Calibri"/>
-          <w:spacing w:val="-6"/>
-          <w:sz w:val="16"/>
-        </w:rPr>
-        <w:t xml:space="preserve"> </w:t>
-      </w:r>
-      <w:r>
-        <w:rPr>
-          <w:rFonts w:ascii="Calibri"/>
-          <w:sz w:val="16"/>
-        </w:rPr>
-        <w:t>Fox</w:t>
-      </w:r>
-      <w:r>
-        <w:rPr>
-          <w:rFonts w:ascii="Calibri"/>
-          <w:spacing w:val="-5"/>
-          <w:sz w:val="16"/>
-        </w:rPr>
-        <w:t xml:space="preserve"> </w:t>
-      </w:r>
-      <w:r>
-        <w:rPr>
-          <w:rFonts w:ascii="Calibri"/>
-          <w:sz w:val="16"/>
-        </w:rPr>
-        <w:t>CV</w:t>
-      </w:r>
-      <w:r>
-        <w:rPr>
-          <w:rFonts w:ascii="Calibri"/>
-          <w:spacing w:val="-6"/>
-          <w:sz w:val="16"/>
-        </w:rPr>
-        <w:t xml:space="preserve"> </w:t>
-      </w:r>
-      <w:r>
-        <w:rPr>
-          <w:rFonts w:ascii="Calibri"/>
-          <w:spacing w:val="-4"/>
-          <w:sz w:val="16"/>
-        </w:rPr>
-        <w:t>2024</w:t>
-      </w:r>
-      <w:r>
-        <w:rPr>
-          <w:rFonts w:ascii="Calibri"/>
-          <w:sz w:val="16"/>
-        </w:rPr>
-        <w:tab/>
-      </w:r>
-    </w:p>
-    <w:p>
-      <w:pPr>
-        <w:tabs>
-          <w:tab w:val="left" w:pos="8610"/>
-        </w:tabs>
-        <w:ind w:left="134"/>
-        <w:rPr>
-          <w:rFonts w:ascii="Calibri"/>
+          <w:caps/>
           <w:sz w:val="16"/>
         </w:rPr>
       </w:pPr>
@@ -19249,8 +18640,14 @@
 <w:ftr xmlns:wpc="http://schemas.microsoft.com/office/word/2010/wordprocessingCanvas" xmlns:cx="http://schemas.microsoft.com/office/drawing/2014/chartex" xmlns:cx1="http://schemas.microsoft.com/office/drawing/2015/9/8/chartex" xmlns:cx2="http://schemas.microsoft.com/office/drawing/2015/10/21/chartex" xmlns:cx3="http://schemas.microsoft.com/office/drawing/2016/5/9/chartex" xmlns:cx4="http://schemas.microsoft.com/office/drawing/2016/5/10/chartex" xmlns:cx5="http://schemas.microsoft.com/office/drawing/2016/5/11/chartex" xmlns:cx6="http://schemas.microsoft.com/office/drawing/2016/5/12/chartex" xmlns:cx7="http://schemas.microsoft.com/office/drawing/2016/5/13/chartex" xmlns:cx8="http://schemas.microsoft.com/office/drawing/2016/5/14/chartex" xmlns:mc="http://schemas.openxmlformats.org/markup-compatibility/2006" xmlns:aink="http://schemas.microsoft.com/office/drawing/2016/ink" xmlns:am3d="http://schemas.microsoft.com/office/drawing/2017/model3d" xmlns:o="urn:schemas-microsoft-com:office:office" xmlns:oel="http://schemas.microsoft.com/office/2019/extlst" xmlns:r="http://schemas.openxmlformats.org/officeDocument/2006/relationships" xmlns:m="http://schemas.openxmlformats.org/officeDocument/2006/math" xmlns:v="urn:schemas-microsoft-com:vml" xmlns:wp14="http://schemas.microsoft.com/office/word/2010/wordprocessingDrawing" xmlns:wp="http://schemas.openxmlformats.org/drawingml/2006/wordprocessingDrawing" xmlns:w10="urn:schemas-microsoft-com:office:word" xmlns:w="http://schemas.openxmlformats.org/wordprocessingml/2006/main" xmlns:w14="http://schemas.microsoft.com/office/word/2010/wordml" xmlns:w15="http://schemas.microsoft.com/office/word/2012/wordml" xmlns:w16cex="http://schemas.microsoft.com/office/word/2018/wordml/cex" xmlns:w16cid="http://schemas.microsoft.com/office/word/2016/wordml/cid" xmlns:w16="http://schemas.microsoft.com/office/word/2018/wordml" xmlns:w16du="http://schemas.microsoft.com/office/word/2023/wordml/word16du" xmlns:w16sdtdh="http://schemas.microsoft.com/office/word/2020/wordml/sdtdatahash" xmlns:w16se="http://schemas.microsoft.com/office/word/2015/wordml/symex" xmlns:wpg="http://schemas.microsoft.com/office/word/2010/wordprocessingGroup" xmlns:wpi="http://schemas.microsoft.com/office/word/2010/wordprocessingInk" xmlns:wne="http://schemas.microsoft.com/office/word/2006/wordml" xmlns:wps="http://schemas.microsoft.com/office/word/2010/wordprocessingShape" mc:Ignorable="w14 w15 w16se w16cid w16 w16cex w16sdtdh w16du wp14">
   <w:p>
     <w:pPr>
-      <w:pStyle w:val="Footer"/>
-      <w:jc w:val="center"/>
+      <w:pStyle w:val="BodyText"/>
+      <w:spacing w:line="14" w:lineRule="auto"/>
+      <w:rPr>
+        <w:rFonts w:ascii="Times New Roman" w:hAnsi="Times New Roman" w:cs="Times New Roman"/>
+        <w:sz w:val="18"/>
+        <w:szCs w:val="18"/>
+        <w:lang w:val="en-NZ"/>
+      </w:rPr>
     </w:pPr>
   </w:p>
   <w:p>
@@ -19258,9 +18655,140 @@
       <w:pStyle w:val="BodyText"/>
       <w:spacing w:line="14" w:lineRule="auto"/>
       <w:rPr>
-        <w:sz w:val="20"/>
+        <w:rFonts w:ascii="Times New Roman" w:hAnsi="Times New Roman" w:cs="Times New Roman"/>
+        <w:sz w:val="18"/>
+        <w:szCs w:val="18"/>
+        <w:lang w:val="en-NZ"/>
       </w:rPr>
     </w:pPr>
+  </w:p>
+  <w:p>
+    <w:pPr>
+      <w:pStyle w:val="BodyText"/>
+      <w:spacing w:line="14" w:lineRule="auto"/>
+      <w:rPr>
+        <w:rFonts w:ascii="Times New Roman" w:hAnsi="Times New Roman" w:cs="Times New Roman"/>
+        <w:sz w:val="18"/>
+        <w:szCs w:val="18"/>
+        <w:lang w:val="en-NZ"/>
+      </w:rPr>
+    </w:pPr>
+  </w:p>
+  <w:p>
+    <w:pPr>
+      <w:pStyle w:val="Footer"/>
+      <w:rPr>
+        <w:sz w:val="16"/>
+        <w:szCs w:val="16"/>
+        <w:lang w:val="en-NZ"/>
+      </w:rPr>
+    </w:pPr>
+    <w:r>
+      <w:rPr>
+        <w:sz w:val="16"/>
+        <w:szCs w:val="16"/>
+        <w:lang w:val="en-NZ"/>
+      </w:rPr>
+      <w:t>Luke Fox CV 2024</w:t>
+    </w:r>
+  </w:p>
+  <w:p>
+    <w:pPr>
+      <w:pStyle w:val="Footer"/>
+      <w:rPr>
+        <w:sz w:val="16"/>
+        <w:szCs w:val="16"/>
+        <w:lang w:val="en-NZ"/>
+      </w:rPr>
+    </w:pPr>
+  </w:p>
+  <w:p>
+    <w:pPr>
+      <w:pStyle w:val="Footer"/>
+      <w:rPr>
+        <w:sz w:val="16"/>
+        <w:szCs w:val="16"/>
+        <w:lang w:val="en-NZ"/>
+      </w:rPr>
+    </w:pPr>
+    <w:r>
+      <w:rPr>
+        <w:sz w:val="16"/>
+        <w:szCs w:val="16"/>
+        <w:lang w:val="en-NZ"/>
+      </w:rPr>
+      <w:tab/>
+    </w:r>
+    <w:r>
+      <w:rPr>
+        <w:sz w:val="16"/>
+        <w:szCs w:val="16"/>
+        <w:lang w:val="en-NZ"/>
+      </w:rPr>
+      <w:tab/>
+    </w:r>
+    <w:r>
+      <w:rPr>
+        <w:rFonts w:eastAsiaTheme="majorEastAsia"/>
+        <w:sz w:val="16"/>
+        <w:szCs w:val="16"/>
+        <w:lang w:val="en-NZ"/>
+      </w:rPr>
+      <w:t xml:space="preserve">~ </w:t>
+    </w:r>
+    <w:r>
+      <w:rPr>
+        <w:rFonts w:eastAsiaTheme="minorEastAsia"/>
+        <w:sz w:val="16"/>
+        <w:szCs w:val="16"/>
+        <w:lang w:val="en-NZ"/>
+      </w:rPr>
+      <w:fldChar w:fldCharType="begin"/>
+    </w:r>
+    <w:r>
+      <w:rPr>
+        <w:sz w:val="16"/>
+        <w:szCs w:val="16"/>
+        <w:lang w:val="en-NZ"/>
+      </w:rPr>
+      <w:instrText xml:space="preserve"> PAGE    \* MERGEFORMAT </w:instrText>
+    </w:r>
+    <w:r>
+      <w:rPr>
+        <w:rFonts w:eastAsiaTheme="minorEastAsia"/>
+        <w:sz w:val="16"/>
+        <w:szCs w:val="16"/>
+        <w:lang w:val="en-NZ"/>
+      </w:rPr>
+      <w:fldChar w:fldCharType="separate"/>
+    </w:r>
+    <w:r>
+      <w:rPr>
+        <w:rFonts w:eastAsiaTheme="majorEastAsia"/>
+        <w:sz w:val="16"/>
+        <w:szCs w:val="16"/>
+        <w:lang w:val="en-NZ"/>
+      </w:rPr>
+      <w:t>1</w:t>
+    </w:r>
+    <w:r>
+      <w:rPr>
+        <w:rFonts w:eastAsiaTheme="majorEastAsia"/>
+        <w:sz w:val="16"/>
+        <w:szCs w:val="16"/>
+        <w:lang w:val="en-NZ"/>
+      </w:rPr>
+      <w:fldChar w:fldCharType="end"/>
+    </w:r>
+    <w:r>
+      <w:rPr>
+        <w:rFonts w:eastAsiaTheme="majorEastAsia"/>
+        <w:sz w:val="16"/>
+        <w:szCs w:val="16"/>
+        <w:lang w:val="en-NZ"/>
+      </w:rPr>
+      <w:t xml:space="preserve"> ~</w:t>
+    </w:r>
   </w:p>
 </w:ftr>
 </file>
@@ -19269,10 +18797,10 @@
 <w:ftr xmlns:wpc="http://schemas.microsoft.com/office/word/2010/wordprocessingCanvas" xmlns:cx="http://schemas.microsoft.com/office/drawing/2014/chartex" xmlns:cx1="http://schemas.microsoft.com/office/drawing/2015/9/8/chartex" xmlns:cx2="http://schemas.microsoft.com/office/drawing/2015/10/21/chartex" xmlns:cx3="http://schemas.microsoft.com/office/drawing/2016/5/9/chartex" xmlns:cx4="http://schemas.microsoft.com/office/drawing/2016/5/10/chartex" xmlns:cx5="http://schemas.microsoft.com/office/drawing/2016/5/11/chartex" xmlns:cx6="http://schemas.microsoft.com/office/drawing/2016/5/12/chartex" xmlns:cx7="http://schemas.microsoft.com/office/drawing/2016/5/13/chartex" xmlns:cx8="http://schemas.microsoft.com/office/drawing/2016/5/14/chartex" xmlns:mc="http://schemas.openxmlformats.org/markup-compatibility/2006" xmlns:aink="http://schemas.microsoft.com/office/drawing/2016/ink" xmlns:am3d="http://schemas.microsoft.com/office/drawing/2017/model3d" xmlns:o="urn:schemas-microsoft-com:office:office" xmlns:oel="http://schemas.microsoft.com/office/2019/extlst" xmlns:r="http://schemas.openxmlformats.org/officeDocument/2006/relationships" xmlns:m="http://schemas.openxmlformats.org/officeDocument/2006/math" xmlns:v="urn:schemas-microsoft-com:vml" xmlns:wp14="http://schemas.microsoft.com/office/word/2010/wordprocessingDrawing" xmlns:wp="http://schemas.openxmlformats.org/drawingml/2006/wordprocessingDrawing" xmlns:w10="urn:schemas-microsoft-com:office:word" xmlns:w="http://schemas.openxmlformats.org/wordprocessingml/2006/main" xmlns:w14="http://schemas.microsoft.com/office/word/2010/wordml" xmlns:w15="http://schemas.microsoft.com/office/word/2012/wordml" xmlns:w16cex="http://schemas.microsoft.com/office/word/2018/wordml/cex" xmlns:w16cid="http://schemas.microsoft.com/office/word/2016/wordml/cid" xmlns:w16="http://schemas.microsoft.com/office/word/2018/wordml" xmlns:w16du="http://schemas.microsoft.com/office/word/2023/wordml/word16du" xmlns:w16sdtdh="http://schemas.microsoft.com/office/word/2020/wordml/sdtdatahash" xmlns:w16se="http://schemas.microsoft.com/office/word/2015/wordml/symex" xmlns:wpg="http://schemas.microsoft.com/office/word/2010/wordprocessingGroup" xmlns:wpi="http://schemas.microsoft.com/office/word/2010/wordprocessingInk" xmlns:wne="http://schemas.microsoft.com/office/word/2006/wordml" xmlns:wps="http://schemas.microsoft.com/office/word/2010/wordprocessingShape" mc:Ignorable="w14 w15 w16se w16cid w16 w16cex w16sdtdh w16du wp14">
   <w:p>
     <w:pPr>
-      <w:pStyle w:val="BodyText"/>
-      <w:spacing w:line="14" w:lineRule="auto"/>
+      <w:pStyle w:val="Footer"/>
       <w:rPr>
-        <w:sz w:val="20"/>
+        <w:sz w:val="16"/>
+        <w:szCs w:val="16"/>
       </w:rPr>
     </w:pPr>
     <w:r>
@@ -19282,13 +18810,13 @@
       <mc:AlternateContent>
         <mc:Choice Requires="wps">
           <w:drawing>
-            <wp:anchor distT="0" distB="0" distL="0" distR="0" simplePos="0" relativeHeight="487110144" behindDoc="1" locked="0" layoutInCell="1" allowOverlap="1" wp14:anchorId="29EAE447" wp14:editId="3344334A">
+            <wp:anchor distT="0" distB="0" distL="0" distR="0" simplePos="0" relativeHeight="251655168" behindDoc="1" locked="0" layoutInCell="1" allowOverlap="1" wp14:anchorId="29EAE447" wp14:editId="2A3F780B">
               <wp:simplePos x="0" y="0"/>
               <wp:positionH relativeFrom="page">
-                <wp:posOffset>910589</wp:posOffset>
+                <wp:posOffset>575585</wp:posOffset>
               </wp:positionH>
               <wp:positionV relativeFrom="page">
-                <wp:posOffset>10104818</wp:posOffset>
+                <wp:posOffset>10500540</wp:posOffset>
               </wp:positionV>
               <wp:extent cx="742950" cy="126364"/>
               <wp:effectExtent l="0" t="0" r="0" b="0"/>
@@ -19321,61 +18849,9 @@
                             <w:rPr>
                               <w:rFonts w:ascii="Calibri"/>
                               <w:sz w:val="16"/>
+                              <w:lang w:val="en-NZ"/>
                             </w:rPr>
                           </w:pPr>
-                          <w:r>
-                            <w:rPr>
-                              <w:rFonts w:ascii="Calibri"/>
-                              <w:sz w:val="16"/>
-                            </w:rPr>
-                            <w:t>Luke</w:t>
-                          </w:r>
-                          <w:r>
-                            <w:rPr>
-                              <w:rFonts w:ascii="Calibri"/>
-                              <w:spacing w:val="-6"/>
-                              <w:sz w:val="16"/>
-                            </w:rPr>
-                            <w:t xml:space="preserve"> </w:t>
-                          </w:r>
-                          <w:r>
-                            <w:rPr>
-                              <w:rFonts w:ascii="Calibri"/>
-                              <w:sz w:val="16"/>
-                            </w:rPr>
-                            <w:t>Fox</w:t>
-                          </w:r>
-                          <w:r>
-                            <w:rPr>
-                              <w:rFonts w:ascii="Calibri"/>
-                              <w:spacing w:val="-5"/>
-                              <w:sz w:val="16"/>
-                            </w:rPr>
-                            <w:t xml:space="preserve"> </w:t>
-                          </w:r>
-                          <w:r>
-                            <w:rPr>
-                              <w:rFonts w:ascii="Calibri"/>
-                              <w:sz w:val="16"/>
-                            </w:rPr>
-                            <w:t>CV</w:t>
-                          </w:r>
-                          <w:r>
-                            <w:rPr>
-                              <w:rFonts w:ascii="Calibri"/>
-                              <w:spacing w:val="-6"/>
-                              <w:sz w:val="16"/>
-                            </w:rPr>
-                            <w:t xml:space="preserve"> </w:t>
-                          </w:r>
-                          <w:r>
-                            <w:rPr>
-                              <w:rFonts w:ascii="Calibri"/>
-                              <w:spacing w:val="-4"/>
-                              <w:sz w:val="16"/>
-                            </w:rPr>
-                            <w:t>2024</w:t>
-                          </w:r>
                         </w:p>
                       </w:txbxContent>
                     </wps:txbx>
@@ -19394,7 +18870,7 @@
               <v:stroke joinstyle="miter"/>
               <v:path gradientshapeok="t" o:connecttype="rect"/>
             </v:shapetype>
-            <v:shape id="Textbox 9" o:spid="_x0000_s1026" type="#_x0000_t202" style="position:absolute;margin-left:71.7pt;margin-top:795.65pt;width:58.5pt;height:9.95pt;z-index:-16206336;visibility:visible;mso-wrap-style:square;mso-wrap-distance-left:0;mso-wrap-distance-top:0;mso-wrap-distance-right:0;mso-wrap-distance-bottom:0;mso-position-horizontal:absolute;mso-position-horizontal-relative:page;mso-position-vertical:absolute;mso-position-vertical-relative:page;v-text-anchor:top" o:gfxdata="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" filled="f" stroked="f">
+            <v:shape id="Textbox 9" o:spid="_x0000_s1026" type="#_x0000_t202" style="position:absolute;margin-left:45.3pt;margin-top:826.8pt;width:58.5pt;height:9.95pt;z-index:-251661312;visibility:visible;mso-wrap-style:square;mso-wrap-distance-left:0;mso-wrap-distance-top:0;mso-wrap-distance-right:0;mso-wrap-distance-bottom:0;mso-position-horizontal:absolute;mso-position-horizontal-relative:page;mso-position-vertical:absolute;mso-position-vertical-relative:page;v-text-anchor:top" o:gfxdata="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" filled="f" stroked="f">
               <v:textbox inset="0,0,0,0">
                 <w:txbxContent>
                   <w:p>
@@ -19404,61 +18880,9 @@
                       <w:rPr>
                         <w:rFonts w:ascii="Calibri"/>
                         <w:sz w:val="16"/>
+                        <w:lang w:val="en-NZ"/>
                       </w:rPr>
                     </w:pPr>
-                    <w:r>
-                      <w:rPr>
-                        <w:rFonts w:ascii="Calibri"/>
-                        <w:sz w:val="16"/>
-                      </w:rPr>
-                      <w:t>Luke</w:t>
-                    </w:r>
-                    <w:r>
-                      <w:rPr>
-                        <w:rFonts w:ascii="Calibri"/>
-                        <w:spacing w:val="-6"/>
-                        <w:sz w:val="16"/>
-                      </w:rPr>
-                      <w:t xml:space="preserve"> </w:t>
-                    </w:r>
-                    <w:r>
-                      <w:rPr>
-                        <w:rFonts w:ascii="Calibri"/>
-                        <w:sz w:val="16"/>
-                      </w:rPr>
-                      <w:t>Fox</w:t>
-                    </w:r>
-                    <w:r>
-                      <w:rPr>
-                        <w:rFonts w:ascii="Calibri"/>
-                        <w:spacing w:val="-5"/>
-                        <w:sz w:val="16"/>
-                      </w:rPr>
-                      <w:t xml:space="preserve"> </w:t>
-                    </w:r>
-                    <w:r>
-                      <w:rPr>
-                        <w:rFonts w:ascii="Calibri"/>
-                        <w:sz w:val="16"/>
-                      </w:rPr>
-                      <w:t>CV</w:t>
-                    </w:r>
-                    <w:r>
-                      <w:rPr>
-                        <w:rFonts w:ascii="Calibri"/>
-                        <w:spacing w:val="-6"/>
-                        <w:sz w:val="16"/>
-                      </w:rPr>
-                      <w:t xml:space="preserve"> </w:t>
-                    </w:r>
-                    <w:r>
-                      <w:rPr>
-                        <w:rFonts w:ascii="Calibri"/>
-                        <w:spacing w:val="-4"/>
-                        <w:sz w:val="16"/>
-                      </w:rPr>
-                      <w:t>2024</w:t>
-                    </w:r>
                   </w:p>
                 </w:txbxContent>
               </v:textbox>
@@ -19475,7 +18899,7 @@
       <mc:AlternateContent>
         <mc:Choice Requires="wps">
           <w:drawing>
-            <wp:anchor distT="0" distB="0" distL="0" distR="0" simplePos="0" relativeHeight="487110656" behindDoc="1" locked="0" layoutInCell="1" allowOverlap="1" wp14:anchorId="5A7059E6" wp14:editId="2335B95A">
+            <wp:anchor distT="0" distB="0" distL="0" distR="0" simplePos="0" relativeHeight="251663360" behindDoc="1" locked="0" layoutInCell="1" allowOverlap="1" wp14:anchorId="5A7059E6" wp14:editId="2335B95A">
               <wp:simplePos x="0" y="0"/>
               <wp:positionH relativeFrom="page">
                 <wp:posOffset>6344920</wp:posOffset>
@@ -19530,7 +18954,7 @@
         </mc:Choice>
         <mc:Fallback>
           <w:pict>
-            <v:shape w14:anchorId="5A7059E6" id="Textbox 10" o:spid="_x0000_s1027" type="#_x0000_t202" style="position:absolute;margin-left:499.6pt;margin-top:795.6pt;width:26.35pt;height:10pt;z-index:-16205824;visibility:visible;mso-wrap-style:square;mso-wrap-distance-left:0;mso-wrap-distance-top:0;mso-wrap-distance-right:0;mso-wrap-distance-bottom:0;mso-position-horizontal:absolute;mso-position-horizontal-relative:page;mso-position-vertical:absolute;mso-position-vertical-relative:page;v-text-anchor:top" o:gfxdata="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" filled="f" stroked="f">
+            <v:shape w14:anchorId="5A7059E6" id="Textbox 10" o:spid="_x0000_s1027" type="#_x0000_t202" style="position:absolute;margin-left:499.6pt;margin-top:795.6pt;width:26.35pt;height:10pt;z-index:-251653120;visibility:visible;mso-wrap-style:square;mso-wrap-distance-left:0;mso-wrap-distance-top:0;mso-wrap-distance-right:0;mso-wrap-distance-bottom:0;mso-position-horizontal:absolute;mso-position-horizontal-relative:page;mso-position-vertical:absolute;mso-position-vertical-relative:page;v-text-anchor:top" o:gfxdata="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" filled="f" stroked="f">
               <v:textbox inset="0,0,0,0">
                 <w:txbxContent>
                   <w:p>
@@ -19550,6 +18974,100 @@
           </w:pict>
         </mc:Fallback>
       </mc:AlternateContent>
+    </w:r>
+    <w:r>
+      <w:rPr>
+        <w:sz w:val="16"/>
+        <w:szCs w:val="16"/>
+      </w:rPr>
+      <w:t xml:space="preserve">Luke Fox CV 2024 </w:t>
+    </w:r>
+  </w:p>
+  <w:p>
+    <w:pPr>
+      <w:pStyle w:val="Footer"/>
+      <w:rPr>
+        <w:sz w:val="16"/>
+        <w:szCs w:val="16"/>
+      </w:rPr>
+    </w:pPr>
+  </w:p>
+  <w:p>
+    <w:pPr>
+      <w:pStyle w:val="Footer"/>
+      <w:rPr>
+        <w:sz w:val="16"/>
+        <w:szCs w:val="16"/>
+      </w:rPr>
+    </w:pPr>
+    <w:r>
+      <w:rPr>
+        <w:sz w:val="16"/>
+        <w:szCs w:val="16"/>
+      </w:rPr>
+      <w:tab/>
+    </w:r>
+    <w:r>
+      <w:rPr>
+        <w:sz w:val="16"/>
+        <w:szCs w:val="16"/>
+      </w:rPr>
+      <w:tab/>
+    </w:r>
+    <w:r>
+      <w:rPr>
+        <w:rFonts w:eastAsiaTheme="majorEastAsia"/>
+        <w:sz w:val="16"/>
+        <w:szCs w:val="16"/>
+      </w:rPr>
+      <w:t xml:space="preserve">~ </w:t>
+    </w:r>
+    <w:r>
+      <w:rPr>
+        <w:rFonts w:eastAsiaTheme="minorEastAsia"/>
+        <w:sz w:val="16"/>
+        <w:szCs w:val="16"/>
+      </w:rPr>
+      <w:fldChar w:fldCharType="begin"/>
+    </w:r>
+    <w:r>
+      <w:rPr>
+        <w:sz w:val="16"/>
+        <w:szCs w:val="16"/>
+      </w:rPr>
+      <w:instrText xml:space="preserve"> PAGE    \* MERGEFORMAT </w:instrText>
+    </w:r>
+    <w:r>
+      <w:rPr>
+        <w:rFonts w:eastAsiaTheme="minorEastAsia"/>
+        <w:sz w:val="16"/>
+        <w:szCs w:val="16"/>
+      </w:rPr>
+      <w:fldChar w:fldCharType="separate"/>
+    </w:r>
+    <w:r>
+      <w:rPr>
+        <w:rFonts w:eastAsiaTheme="majorEastAsia"/>
+        <w:sz w:val="16"/>
+        <w:szCs w:val="16"/>
+      </w:rPr>
+      <w:t>1</w:t>
+    </w:r>
+    <w:r>
+      <w:rPr>
+        <w:rFonts w:eastAsiaTheme="majorEastAsia"/>
+        <w:sz w:val="16"/>
+        <w:szCs w:val="16"/>
+      </w:rPr>
+      <w:fldChar w:fldCharType="end"/>
+    </w:r>
+    <w:r>
+      <w:rPr>
+        <w:rFonts w:eastAsiaTheme="majorEastAsia"/>
+        <w:sz w:val="16"/>
+        <w:szCs w:val="16"/>
+      </w:rPr>
+      <w:t xml:space="preserve"> ~</w:t>
     </w:r>
   </w:p>
 </w:ftr>
@@ -19614,15 +19132,15 @@
       <mc:AlternateContent>
         <mc:Choice Requires="wps">
           <w:drawing>
-            <wp:anchor distT="0" distB="0" distL="0" distR="0" simplePos="0" relativeHeight="487111168" behindDoc="1" locked="0" layoutInCell="1" allowOverlap="1" wp14:anchorId="5F1481A4" wp14:editId="30BE6983">
+            <wp:anchor distT="0" distB="0" distL="0" distR="0" simplePos="0" relativeHeight="487111168" behindDoc="1" locked="0" layoutInCell="1" allowOverlap="1" wp14:anchorId="5F1481A4" wp14:editId="635CE02C">
               <wp:simplePos x="0" y="0"/>
               <wp:positionH relativeFrom="page">
-                <wp:posOffset>910589</wp:posOffset>
+                <wp:posOffset>907576</wp:posOffset>
               </wp:positionH>
               <wp:positionV relativeFrom="page">
-                <wp:posOffset>10104818</wp:posOffset>
+                <wp:posOffset>10106166</wp:posOffset>
               </wp:positionV>
-              <wp:extent cx="742950" cy="126364"/>
+              <wp:extent cx="1009934" cy="191069"/>
               <wp:effectExtent l="0" t="0" r="0" b="0"/>
               <wp:wrapNone/>
               <wp:docPr id="14" name="Textbox 14"/>
@@ -19638,7 +19156,7 @@
                     <wps:spPr>
                       <a:xfrm>
                         <a:off x="0" y="0"/>
-                        <a:ext cx="742950" cy="126364"/>
+                        <a:ext cx="1009934" cy="191069"/>
                       </a:xfrm>
                       <a:prstGeom prst="rect">
                         <a:avLst/>
@@ -19651,20 +19169,17 @@
                             <w:spacing w:line="191" w:lineRule="exact"/>
                             <w:ind w:left="20"/>
                             <w:rPr>
-                              <w:rFonts w:ascii="Calibri"/>
                               <w:sz w:val="16"/>
                             </w:rPr>
                           </w:pPr>
                           <w:r>
                             <w:rPr>
-                              <w:rFonts w:ascii="Calibri"/>
                               <w:sz w:val="16"/>
                             </w:rPr>
                             <w:t>Luke</w:t>
                           </w:r>
                           <w:r>
                             <w:rPr>
-                              <w:rFonts w:ascii="Calibri"/>
                               <w:spacing w:val="-6"/>
                               <w:sz w:val="16"/>
                             </w:rPr>
@@ -19672,14 +19187,12 @@
                           </w:r>
                           <w:r>
                             <w:rPr>
-                              <w:rFonts w:ascii="Calibri"/>
                               <w:sz w:val="16"/>
                             </w:rPr>
                             <w:t>Fox</w:t>
                           </w:r>
                           <w:r>
                             <w:rPr>
-                              <w:rFonts w:ascii="Calibri"/>
                               <w:spacing w:val="-5"/>
                               <w:sz w:val="16"/>
                             </w:rPr>
@@ -19687,14 +19200,12 @@
                           </w:r>
                           <w:r>
                             <w:rPr>
-                              <w:rFonts w:ascii="Calibri"/>
                               <w:sz w:val="16"/>
                             </w:rPr>
                             <w:t>CV</w:t>
                           </w:r>
                           <w:r>
                             <w:rPr>
-                              <w:rFonts w:ascii="Calibri"/>
                               <w:spacing w:val="-6"/>
                               <w:sz w:val="16"/>
                             </w:rPr>
@@ -19702,7 +19213,6 @@
                           </w:r>
                           <w:r>
                             <w:rPr>
-                              <w:rFonts w:ascii="Calibri"/>
                               <w:spacing w:val="-4"/>
                               <w:sz w:val="16"/>
                             </w:rPr>
@@ -19717,6 +19227,12 @@
                   </wps:wsp>
                 </a:graphicData>
               </a:graphic>
+              <wp14:sizeRelH relativeFrom="margin">
+                <wp14:pctWidth>0</wp14:pctWidth>
+              </wp14:sizeRelH>
+              <wp14:sizeRelV relativeFrom="margin">
+                <wp14:pctHeight>0</wp14:pctHeight>
+              </wp14:sizeRelV>
             </wp:anchor>
           </w:drawing>
         </mc:Choice>
@@ -19726,7 +19242,7 @@
               <v:stroke joinstyle="miter"/>
               <v:path gradientshapeok="t" o:connecttype="rect"/>
             </v:shapetype>
-            <v:shape id="Textbox 14" o:spid="_x0000_s1028" type="#_x0000_t202" style="position:absolute;margin-left:71.7pt;margin-top:795.65pt;width:58.5pt;height:9.95pt;z-index:-16205312;visibility:visible;mso-wrap-style:square;mso-wrap-distance-left:0;mso-wrap-distance-top:0;mso-wrap-distance-right:0;mso-wrap-distance-bottom:0;mso-position-horizontal:absolute;mso-position-horizontal-relative:page;mso-position-vertical:absolute;mso-position-vertical-relative:page;v-text-anchor:top" o:gfxdata="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" filled="f" stroked="f">
+            <v:shape id="Textbox 14" o:spid="_x0000_s1028" type="#_x0000_t202" style="position:absolute;margin-left:71.45pt;margin-top:795.75pt;width:79.5pt;height:15.05pt;z-index:-16205312;visibility:visible;mso-wrap-style:square;mso-width-percent:0;mso-height-percent:0;mso-wrap-distance-left:0;mso-wrap-distance-top:0;mso-wrap-distance-right:0;mso-wrap-distance-bottom:0;mso-position-horizontal:absolute;mso-position-horizontal-relative:page;mso-position-vertical:absolute;mso-position-vertical-relative:page;mso-width-percent:0;mso-height-percent:0;mso-width-relative:margin;mso-height-relative:margin;v-text-anchor:top" o:gfxdata="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" filled="f" stroked="f">
               <v:textbox inset="0,0,0,0">
                 <w:txbxContent>
                   <w:p>
@@ -19734,20 +19250,17 @@
                       <w:spacing w:line="191" w:lineRule="exact"/>
                       <w:ind w:left="20"/>
                       <w:rPr>
-                        <w:rFonts w:ascii="Calibri"/>
                         <w:sz w:val="16"/>
                       </w:rPr>
                     </w:pPr>
                     <w:r>
                       <w:rPr>
-                        <w:rFonts w:ascii="Calibri"/>
                         <w:sz w:val="16"/>
                       </w:rPr>
                       <w:t>Luke</w:t>
                     </w:r>
                     <w:r>
                       <w:rPr>
-                        <w:rFonts w:ascii="Calibri"/>
                         <w:spacing w:val="-6"/>
                         <w:sz w:val="16"/>
                       </w:rPr>
@@ -19755,14 +19268,12 @@
                     </w:r>
                     <w:r>
                       <w:rPr>
-                        <w:rFonts w:ascii="Calibri"/>
                         <w:sz w:val="16"/>
                       </w:rPr>
                       <w:t>Fox</w:t>
                     </w:r>
                     <w:r>
                       <w:rPr>
-                        <w:rFonts w:ascii="Calibri"/>
                         <w:spacing w:val="-5"/>
                         <w:sz w:val="16"/>
                       </w:rPr>
@@ -19770,14 +19281,12 @@
                     </w:r>
                     <w:r>
                       <w:rPr>
-                        <w:rFonts w:ascii="Calibri"/>
                         <w:sz w:val="16"/>
                       </w:rPr>
                       <w:t>CV</w:t>
                     </w:r>
                     <w:r>
                       <w:rPr>
-                        <w:rFonts w:ascii="Calibri"/>
                         <w:spacing w:val="-6"/>
                         <w:sz w:val="16"/>
                       </w:rPr>
@@ -19785,7 +19294,6 @@
                     </w:r>
                     <w:r>
                       <w:rPr>
-                        <w:rFonts w:ascii="Calibri"/>
                         <w:spacing w:val="-4"/>
                         <w:sz w:val="16"/>
                       </w:rPr>
@@ -19897,12 +19405,19 @@
   </w:p>
   <w:p>
     <w:pPr>
-      <w:pStyle w:val="BodyText"/>
-      <w:spacing w:line="14" w:lineRule="auto"/>
+      <w:pStyle w:val="Footer"/>
       <w:rPr>
-        <w:sz w:val="20"/>
+        <w:sz w:val="16"/>
+        <w:szCs w:val="16"/>
       </w:rPr>
     </w:pPr>
+    <w:r>
+      <w:rPr>
+        <w:sz w:val="16"/>
+        <w:szCs w:val="16"/>
+      </w:rPr>
+      <w:t>Luke Fox CV 2024</w:t>
+    </w:r>
   </w:p>
 </w:ftr>
 </file>
@@ -20724,6 +20239,7 @@
   <w:style w:type="character" w:default="1" w:styleId="DefaultParagraphFont">
     <w:name w:val="Default Paragraph Font"/>
     <w:uiPriority w:val="1"/>
+    <w:semiHidden/>
     <w:unhideWhenUsed/>
   </w:style>
   <w:style w:type="table" w:default="1" w:styleId="TableNormal">
@@ -20848,6 +20364,18 @@
     <w:name w:val="hgkelc"/>
     <w:basedOn w:val="DefaultParagraphFont"/>
     <w:rsid w:val="00C22B64"/>
+  </w:style>
+  <w:style w:type="character" w:styleId="FollowedHyperlink">
+    <w:name w:val="FollowedHyperlink"/>
+    <w:basedOn w:val="DefaultParagraphFont"/>
+    <w:uiPriority w:val="99"/>
+    <w:semiHidden/>
+    <w:unhideWhenUsed/>
+    <w:rsid w:val="00925E9C"/>
+    <w:rPr>
+      <w:color w:val="800080" w:themeColor="followedHyperlink"/>
+      <w:u w:val="single"/>
+    </w:rPr>
   </w:style>
 </w:styles>
 </file>

</xml_diff>

<commit_message>
fixing .docx to .pdf conversion
</commit_message>
<xml_diff>
--- a/assets/img/LukeFoxLate2024CV.docx
+++ b/assets/img/LukeFoxLate2024CV.docx
@@ -149,24 +149,36 @@
         <w:jc w:val="both"/>
         <w:rPr>
           <w:b/>
-          <w:sz w:val="32"/>
-        </w:rPr>
-      </w:pPr>
-      <w:r>
-        <w:rPr>
-          <w:b/>
-          <w:spacing w:val="-15"/>
-          <w:sz w:val="32"/>
-        </w:rPr>
-        <w:t xml:space="preserve"> </w:t>
-      </w:r>
-      <w:r>
-        <w:rPr>
-          <w:b/>
           <w:spacing w:val="-2"/>
           <w:sz w:val="32"/>
         </w:rPr>
-        <w:t>Programmer</w:t>
+      </w:pPr>
+      <w:r>
+        <w:rPr>
+          <w:b/>
+          <w:spacing w:val="-2"/>
+          <w:sz w:val="32"/>
+        </w:rPr>
+        <w:t>Software Development/</w:t>
+      </w:r>
+    </w:p>
+    <w:p>
+      <w:pPr>
+        <w:spacing w:line="366" w:lineRule="exact"/>
+        <w:ind w:left="7194" w:firstLine="6"/>
+        <w:jc w:val="both"/>
+        <w:rPr>
+          <w:b/>
+          <w:sz w:val="32"/>
+        </w:rPr>
+      </w:pPr>
+      <w:r>
+        <w:rPr>
+          <w:b/>
+          <w:spacing w:val="-2"/>
+          <w:sz w:val="32"/>
+        </w:rPr>
+        <w:t>Programming</w:t>
       </w:r>
     </w:p>
     <w:p>
@@ -217,6 +229,35 @@
           <w:sz w:val="28"/>
         </w:rPr>
       </w:pPr>
+      <w:r>
+        <w:rPr>
+          <w:b/>
+          <w:sz w:val="28"/>
+        </w:rPr>
+        <w:tab/>
+      </w:r>
+      <w:r>
+        <w:rPr>
+          <w:b/>
+          <w:sz w:val="28"/>
+        </w:rPr>
+        <w:tab/>
+      </w:r>
+      <w:r>
+        <w:rPr>
+          <w:b/>
+          <w:sz w:val="28"/>
+        </w:rPr>
+        <w:tab/>
+      </w:r>
+      <w:r>
+        <w:rPr>
+          <w:b/>
+          <w:sz w:val="28"/>
+        </w:rPr>
+        <w:tab/>
+        <w:t>Ph: 07884599050</w:t>
+      </w:r>
     </w:p>
     <w:p>
       <w:pPr>
@@ -424,6 +465,23 @@
           <w:szCs w:val="24"/>
         </w:rPr>
       </w:pPr>
+    </w:p>
+    <w:p>
+      <w:pPr>
+        <w:spacing w:before="12" w:line="259" w:lineRule="auto"/>
+        <w:ind w:left="120" w:right="1432"/>
+        <w:rPr>
+          <w:sz w:val="24"/>
+          <w:szCs w:val="24"/>
+        </w:rPr>
+      </w:pPr>
+      <w:r>
+        <w:rPr>
+          <w:sz w:val="24"/>
+          <w:szCs w:val="24"/>
+        </w:rPr>
+        <w:t>Current projects:</w:t>
+      </w:r>
     </w:p>
     <w:p>
       <w:pPr>
@@ -1118,24 +1176,6 @@
         <w:spacing w:before="30" w:line="237" w:lineRule="auto"/>
         <w:ind w:left="126" w:right="1432" w:hanging="10"/>
         <w:jc w:val="right"/>
-        <w:rPr>
-          <w:sz w:val="24"/>
-        </w:rPr>
-      </w:pPr>
-    </w:p>
-    <w:p>
-      <w:pPr>
-        <w:spacing w:before="30" w:line="237" w:lineRule="auto"/>
-        <w:ind w:left="126" w:right="1432" w:hanging="10"/>
-        <w:rPr>
-          <w:sz w:val="24"/>
-        </w:rPr>
-      </w:pPr>
-    </w:p>
-    <w:p>
-      <w:pPr>
-        <w:spacing w:before="30" w:line="237" w:lineRule="auto"/>
-        <w:ind w:left="126" w:right="1432" w:hanging="10"/>
         <w:rPr>
           <w:sz w:val="24"/>
         </w:rPr>
@@ -2184,6 +2224,12 @@
         <w:rPr>
           <w:sz w:val="24"/>
         </w:rPr>
+        <w:t xml:space="preserve">Another game: </w:t>
+      </w:r>
+      <w:r>
+        <w:rPr>
+          <w:sz w:val="24"/>
+        </w:rPr>
         <w:t>Ultimate roll-a-ball</w:t>
       </w:r>
       <w:r>
@@ -2601,19 +2647,13 @@
         <w:ind w:left="974" w:hanging="359"/>
       </w:pPr>
       <w:r>
-        <w:t>I hold a</w:t>
-      </w:r>
-      <w:r>
-        <w:t xml:space="preserve"> spouse</w:t>
-      </w:r>
-      <w:r>
-        <w:t xml:space="preserve"> visa for the UK</w:t>
-      </w:r>
-      <w:r>
-        <w:t xml:space="preserve">, </w:t>
-      </w:r>
-      <w:r>
-        <w:t>there is no need for any sponsorship. I simply convert the visa to a working visa after getting the job; The employer does not have to do anything.</w:t>
+        <w:t>I have the right to work in the</w:t>
+      </w:r>
+      <w:r>
+        <w:t xml:space="preserve"> UK</w:t>
+      </w:r>
+      <w:r>
+        <w:t xml:space="preserve"> (NZ and AU).</w:t>
       </w:r>
     </w:p>
     <w:p>
@@ -2690,19 +2730,7 @@
         <w:rPr>
           <w:spacing w:val="-4"/>
         </w:rPr>
-        <w:t xml:space="preserve"> </w:t>
-      </w:r>
-      <w:r>
-        <w:t>and</w:t>
-      </w:r>
-      <w:r>
-        <w:rPr>
-          <w:spacing w:val="-5"/>
-        </w:rPr>
-        <w:t xml:space="preserve"> </w:t>
-      </w:r>
-      <w:r>
-        <w:t>learner</w:t>
+        <w:t xml:space="preserve"> and</w:t>
       </w:r>
       <w:r>
         <w:rPr>
@@ -2724,6 +2752,12 @@
           <w:spacing w:val="-2"/>
         </w:rPr>
         <w:t>license.</w:t>
+      </w:r>
+      <w:r>
+        <w:rPr>
+          <w:spacing w:val="-2"/>
+        </w:rPr>
+        <w:t xml:space="preserve"> </w:t>
       </w:r>
     </w:p>
     <w:p>
@@ -2909,152 +2943,6 @@
           <w:b/>
           <w:sz w:val="20"/>
         </w:rPr>
-      </w:pPr>
-      <w:r>
-        <w:rPr>
-          <w:sz w:val="20"/>
-        </w:rPr>
-        <w:t>John</w:t>
-      </w:r>
-      <w:r>
-        <w:rPr>
-          <w:spacing w:val="-11"/>
-          <w:sz w:val="20"/>
-        </w:rPr>
-        <w:t xml:space="preserve"> </w:t>
-      </w:r>
-      <w:r>
-        <w:rPr>
-          <w:sz w:val="20"/>
-        </w:rPr>
-        <w:t>Carmack;</w:t>
-      </w:r>
-      <w:r>
-        <w:rPr>
-          <w:spacing w:val="-11"/>
-          <w:sz w:val="20"/>
-        </w:rPr>
-        <w:t xml:space="preserve"> </w:t>
-      </w:r>
-      <w:r>
-        <w:rPr>
-          <w:sz w:val="20"/>
-        </w:rPr>
-        <w:t>Tim</w:t>
-      </w:r>
-      <w:r>
-        <w:rPr>
-          <w:spacing w:val="-11"/>
-          <w:sz w:val="20"/>
-        </w:rPr>
-        <w:t xml:space="preserve"> </w:t>
-      </w:r>
-      <w:r>
-        <w:rPr>
-          <w:sz w:val="20"/>
-        </w:rPr>
-        <w:t>Sweeney;</w:t>
-      </w:r>
-      <w:r>
-        <w:rPr>
-          <w:sz w:val="20"/>
-        </w:rPr>
-        <w:t xml:space="preserve"> </w:t>
-      </w:r>
-      <w:r>
-        <w:rPr>
-          <w:sz w:val="20"/>
-        </w:rPr>
-        <w:t>Bjarne Stroustrup</w:t>
-      </w:r>
-      <w:r>
-        <w:rPr>
-          <w:sz w:val="20"/>
-        </w:rPr>
-        <w:t>;</w:t>
-      </w:r>
-      <w:r>
-        <w:rPr>
-          <w:spacing w:val="-11"/>
-          <w:sz w:val="20"/>
-        </w:rPr>
-        <w:t xml:space="preserve"> </w:t>
-      </w:r>
-      <w:r>
-        <w:rPr>
-          <w:sz w:val="20"/>
-        </w:rPr>
-        <w:t>Paul</w:t>
-      </w:r>
-      <w:r>
-        <w:rPr>
-          <w:spacing w:val="-11"/>
-          <w:sz w:val="20"/>
-        </w:rPr>
-        <w:t xml:space="preserve"> </w:t>
-      </w:r>
-      <w:r>
-        <w:rPr>
-          <w:sz w:val="20"/>
-        </w:rPr>
-        <w:t>Morris;</w:t>
-      </w:r>
-      <w:r>
-        <w:rPr>
-          <w:spacing w:val="-10"/>
-          <w:sz w:val="20"/>
-        </w:rPr>
-        <w:t xml:space="preserve"> </w:t>
-      </w:r>
-      <w:r>
-        <w:rPr>
-          <w:sz w:val="20"/>
-        </w:rPr>
-        <w:t>Jacob</w:t>
-      </w:r>
-      <w:r>
-        <w:rPr>
-          <w:spacing w:val="-11"/>
-          <w:sz w:val="20"/>
-        </w:rPr>
-        <w:t xml:space="preserve"> </w:t>
-      </w:r>
-      <w:r>
-        <w:rPr>
-          <w:sz w:val="20"/>
-        </w:rPr>
-        <w:t>Van</w:t>
-      </w:r>
-      <w:r>
-        <w:rPr>
-          <w:spacing w:val="-11"/>
-          <w:sz w:val="20"/>
-        </w:rPr>
-        <w:t xml:space="preserve"> </w:t>
-      </w:r>
-      <w:proofErr w:type="spellStart"/>
-      <w:r>
-        <w:rPr>
-          <w:spacing w:val="-2"/>
-          <w:sz w:val="20"/>
-        </w:rPr>
-        <w:t>Silfhout</w:t>
-      </w:r>
-      <w:proofErr w:type="spellEnd"/>
-      <w:r>
-        <w:rPr>
-          <w:b/>
-          <w:spacing w:val="-2"/>
-          <w:sz w:val="20"/>
-        </w:rPr>
-        <w:t>.</w:t>
-      </w:r>
-    </w:p>
-    <w:p>
-      <w:pPr>
-        <w:rPr>
-          <w:sz w:val="20"/>
-        </w:rPr>
         <w:sectPr>
           <w:footerReference w:type="default" r:id="rId14"/>
           <w:pgSz w:w="11910" w:h="16840"/>
@@ -3063,6 +2951,145 @@
           <w:cols w:space="720"/>
         </w:sectPr>
       </w:pPr>
+      <w:r>
+        <w:rPr>
+          <w:sz w:val="20"/>
+        </w:rPr>
+        <w:t>John</w:t>
+      </w:r>
+      <w:r>
+        <w:rPr>
+          <w:spacing w:val="-11"/>
+          <w:sz w:val="20"/>
+        </w:rPr>
+        <w:t xml:space="preserve"> </w:t>
+      </w:r>
+      <w:r>
+        <w:rPr>
+          <w:sz w:val="20"/>
+        </w:rPr>
+        <w:t>Carmack;</w:t>
+      </w:r>
+      <w:r>
+        <w:rPr>
+          <w:spacing w:val="-11"/>
+          <w:sz w:val="20"/>
+        </w:rPr>
+        <w:t xml:space="preserve"> </w:t>
+      </w:r>
+      <w:r>
+        <w:rPr>
+          <w:sz w:val="20"/>
+        </w:rPr>
+        <w:t>Tim</w:t>
+      </w:r>
+      <w:r>
+        <w:rPr>
+          <w:spacing w:val="-11"/>
+          <w:sz w:val="20"/>
+        </w:rPr>
+        <w:t xml:space="preserve"> </w:t>
+      </w:r>
+      <w:r>
+        <w:rPr>
+          <w:sz w:val="20"/>
+        </w:rPr>
+        <w:t>Sweeney;</w:t>
+      </w:r>
+      <w:r>
+        <w:rPr>
+          <w:sz w:val="20"/>
+        </w:rPr>
+        <w:t xml:space="preserve"> </w:t>
+      </w:r>
+      <w:r>
+        <w:rPr>
+          <w:sz w:val="20"/>
+        </w:rPr>
+        <w:t>Bjarne Stroustrup</w:t>
+      </w:r>
+      <w:r>
+        <w:rPr>
+          <w:sz w:val="20"/>
+        </w:rPr>
+        <w:t>;</w:t>
+      </w:r>
+      <w:r>
+        <w:rPr>
+          <w:spacing w:val="-11"/>
+          <w:sz w:val="20"/>
+        </w:rPr>
+        <w:t xml:space="preserve"> </w:t>
+      </w:r>
+      <w:r>
+        <w:rPr>
+          <w:sz w:val="20"/>
+        </w:rPr>
+        <w:t>Paul</w:t>
+      </w:r>
+      <w:r>
+        <w:rPr>
+          <w:spacing w:val="-11"/>
+          <w:sz w:val="20"/>
+        </w:rPr>
+        <w:t xml:space="preserve"> </w:t>
+      </w:r>
+      <w:r>
+        <w:rPr>
+          <w:sz w:val="20"/>
+        </w:rPr>
+        <w:t>Morris;</w:t>
+      </w:r>
+      <w:r>
+        <w:rPr>
+          <w:spacing w:val="-10"/>
+          <w:sz w:val="20"/>
+        </w:rPr>
+        <w:t xml:space="preserve"> </w:t>
+      </w:r>
+      <w:r>
+        <w:rPr>
+          <w:sz w:val="20"/>
+        </w:rPr>
+        <w:t>Jacob</w:t>
+      </w:r>
+      <w:r>
+        <w:rPr>
+          <w:spacing w:val="-11"/>
+          <w:sz w:val="20"/>
+        </w:rPr>
+        <w:t xml:space="preserve"> </w:t>
+      </w:r>
+      <w:r>
+        <w:rPr>
+          <w:sz w:val="20"/>
+        </w:rPr>
+        <w:t>Van</w:t>
+      </w:r>
+      <w:r>
+        <w:rPr>
+          <w:spacing w:val="-11"/>
+          <w:sz w:val="20"/>
+        </w:rPr>
+        <w:t xml:space="preserve"> </w:t>
+      </w:r>
+      <w:proofErr w:type="spellStart"/>
+      <w:r>
+        <w:rPr>
+          <w:spacing w:val="-2"/>
+          <w:sz w:val="20"/>
+        </w:rPr>
+        <w:t>Silfhout</w:t>
+      </w:r>
+      <w:proofErr w:type="spellEnd"/>
+      <w:r>
+        <w:rPr>
+          <w:b/>
+          <w:spacing w:val="-2"/>
+          <w:sz w:val="20"/>
+        </w:rPr>
+        <w:t>.</w:t>
+      </w:r>
     </w:p>
     <w:p>
       <w:pPr>
@@ -3091,7 +3118,16 @@
       <w:pPr>
         <w:spacing w:before="293"/>
         <w:ind w:left="115"/>
-      </w:pPr>
+        <w:rPr>
+          <w:spacing w:val="-2"/>
+        </w:rPr>
+      </w:pPr>
+      <w:r>
+        <w:rPr>
+          <w:b/>
+        </w:rPr>
+        <w:t xml:space="preserve">Fulltime </w:t>
+      </w:r>
       <w:r>
         <w:rPr>
           <w:b/>
@@ -3154,47 +3190,169 @@
         <w:t xml:space="preserve"> </w:t>
       </w:r>
       <w:r>
+        <w:t xml:space="preserve">-- </w:t>
+      </w:r>
+      <w:r>
+        <w:t>2024</w:t>
+      </w:r>
+      <w:r>
+        <w:rPr>
+          <w:spacing w:val="-7"/>
+        </w:rPr>
+        <w:t xml:space="preserve"> </w:t>
+      </w:r>
+      <w:r>
+        <w:t>for</w:t>
+      </w:r>
+      <w:r>
+        <w:rPr>
+          <w:spacing w:val="-8"/>
+        </w:rPr>
+        <w:t xml:space="preserve"> </w:t>
+      </w:r>
+      <w:r>
+        <w:t>Geeks</w:t>
+      </w:r>
+      <w:r>
+        <w:rPr>
+          <w:spacing w:val="-8"/>
+        </w:rPr>
+        <w:t xml:space="preserve"> </w:t>
+      </w:r>
+      <w:r>
+        <w:t>on</w:t>
+      </w:r>
+      <w:r>
+        <w:rPr>
+          <w:spacing w:val="-7"/>
+        </w:rPr>
+        <w:t xml:space="preserve"> </w:t>
+      </w:r>
+      <w:r>
+        <w:rPr>
+          <w:spacing w:val="-2"/>
+        </w:rPr>
+        <w:t>Wheels.</w:t>
+      </w:r>
+    </w:p>
+    <w:p>
+      <w:pPr>
+        <w:spacing w:before="293"/>
+        <w:ind w:left="115"/>
+        <w:rPr>
+          <w:bCs/>
+        </w:rPr>
+      </w:pPr>
+      <w:r>
+        <w:rPr>
+          <w:b/>
+        </w:rPr>
+        <w:tab/>
+      </w:r>
+      <w:r>
+        <w:rPr>
+          <w:bCs/>
+        </w:rPr>
+        <w:t xml:space="preserve">Helping business and home clients with IT/computer problems – boot issues, email setup, upgrading </w:t>
+      </w:r>
+      <w:r>
+        <w:rPr>
+          <w:bCs/>
+        </w:rPr>
+        <w:tab/>
+        <w:t>and selling computer internet hardware or software</w:t>
+      </w:r>
+      <w:r>
+        <w:rPr>
+          <w:bCs/>
+        </w:rPr>
+        <w:t>; installing TVs etc.</w:t>
+      </w:r>
+    </w:p>
+    <w:p>
+      <w:pPr>
+        <w:pStyle w:val="BodyText"/>
+        <w:spacing w:before="6"/>
+      </w:pPr>
+    </w:p>
+    <w:p>
+      <w:pPr>
+        <w:pStyle w:val="BodyText"/>
+        <w:ind w:left="115"/>
+      </w:pPr>
+      <w:r>
+        <w:rPr>
+          <w:b/>
+          <w:bCs/>
+        </w:rPr>
+        <w:t>Printer Technician</w:t>
+      </w:r>
+      <w:r>
+        <w:rPr>
+          <w:spacing w:val="-11"/>
+        </w:rPr>
+        <w:t xml:space="preserve"> </w:t>
+      </w:r>
+      <w:r>
+        <w:t>at</w:t>
+      </w:r>
+      <w:r>
+        <w:rPr>
+          <w:spacing w:val="-11"/>
+        </w:rPr>
+        <w:t xml:space="preserve"> </w:t>
+      </w:r>
+      <w:r>
+        <w:t>Brother</w:t>
+      </w:r>
+      <w:r>
+        <w:rPr>
+          <w:spacing w:val="-11"/>
+        </w:rPr>
+        <w:t xml:space="preserve"> </w:t>
+      </w:r>
+      <w:r>
+        <w:t>New Zealand.</w:t>
+      </w:r>
+      <w:r>
+        <w:rPr>
+          <w:spacing w:val="-12"/>
+        </w:rPr>
+        <w:t xml:space="preserve"> </w:t>
+      </w:r>
+      <w:r>
+        <w:t>Late</w:t>
+      </w:r>
+      <w:r>
+        <w:rPr>
+          <w:spacing w:val="-11"/>
+        </w:rPr>
+        <w:t xml:space="preserve"> </w:t>
+      </w:r>
+      <w:r>
+        <w:t>2022</w:t>
+      </w:r>
+      <w:r>
+        <w:rPr>
+          <w:spacing w:val="-11"/>
+        </w:rPr>
+        <w:t xml:space="preserve"> </w:t>
+      </w:r>
+      <w:r>
         <w:t>to</w:t>
       </w:r>
       <w:r>
         <w:rPr>
-          <w:spacing w:val="-8"/>
-        </w:rPr>
-        <w:t xml:space="preserve"> </w:t>
-      </w:r>
-      <w:r>
-        <w:t>Late 2024</w:t>
-      </w:r>
-      <w:r>
-        <w:rPr>
-          <w:spacing w:val="-7"/>
-        </w:rPr>
-        <w:t xml:space="preserve"> </w:t>
-      </w:r>
-      <w:r>
-        <w:t>for</w:t>
-      </w:r>
-      <w:r>
-        <w:rPr>
-          <w:spacing w:val="-8"/>
-        </w:rPr>
-        <w:t xml:space="preserve"> </w:t>
-      </w:r>
-      <w:r>
-        <w:t>Geeks</w:t>
-      </w:r>
-      <w:r>
-        <w:rPr>
-          <w:spacing w:val="-8"/>
-        </w:rPr>
-        <w:t xml:space="preserve"> </w:t>
-      </w:r>
-      <w:r>
-        <w:t>on</w:t>
-      </w:r>
-      <w:r>
-        <w:rPr>
-          <w:spacing w:val="-7"/>
+          <w:spacing w:val="-11"/>
+        </w:rPr>
+        <w:t xml:space="preserve"> </w:t>
+      </w:r>
+      <w:r>
+        <w:t>early</w:t>
+      </w:r>
+      <w:r>
+        <w:rPr>
+          <w:spacing w:val="-12"/>
         </w:rPr>
         <w:t xml:space="preserve"> </w:t>
       </w:r>
@@ -3202,101 +3360,20 @@
         <w:rPr>
           <w:spacing w:val="-2"/>
         </w:rPr>
-        <w:t>Wheels.</w:t>
-      </w:r>
-    </w:p>
-    <w:p>
-      <w:pPr>
-        <w:pStyle w:val="BodyText"/>
-        <w:spacing w:before="6"/>
-      </w:pPr>
-    </w:p>
-    <w:p>
-      <w:pPr>
-        <w:pStyle w:val="BodyText"/>
-        <w:ind w:left="115"/>
-      </w:pPr>
-      <w:r>
-        <w:rPr>
-          <w:b/>
-          <w:bCs/>
-        </w:rPr>
-        <w:t>Printer Technician</w:t>
-      </w:r>
-      <w:r>
-        <w:rPr>
-          <w:spacing w:val="-11"/>
-        </w:rPr>
-        <w:t xml:space="preserve"> </w:t>
-      </w:r>
-      <w:r>
-        <w:t>at</w:t>
-      </w:r>
-      <w:r>
-        <w:rPr>
-          <w:spacing w:val="-11"/>
-        </w:rPr>
-        <w:t xml:space="preserve"> </w:t>
-      </w:r>
-      <w:r>
-        <w:t>Brother</w:t>
-      </w:r>
-      <w:r>
-        <w:rPr>
-          <w:spacing w:val="-11"/>
-        </w:rPr>
-        <w:t xml:space="preserve"> </w:t>
-      </w:r>
-      <w:r>
-        <w:t>New Zealand.</w:t>
-      </w:r>
-      <w:r>
-        <w:rPr>
-          <w:spacing w:val="-12"/>
-        </w:rPr>
-        <w:t xml:space="preserve"> </w:t>
-      </w:r>
-      <w:r>
-        <w:t>Late</w:t>
-      </w:r>
-      <w:r>
-        <w:rPr>
-          <w:spacing w:val="-11"/>
-        </w:rPr>
-        <w:t xml:space="preserve"> </w:t>
-      </w:r>
-      <w:r>
-        <w:t>2022</w:t>
-      </w:r>
-      <w:r>
-        <w:rPr>
-          <w:spacing w:val="-11"/>
-        </w:rPr>
-        <w:t xml:space="preserve"> </w:t>
-      </w:r>
-      <w:r>
-        <w:t>to</w:t>
-      </w:r>
-      <w:r>
-        <w:rPr>
-          <w:spacing w:val="-11"/>
-        </w:rPr>
-        <w:t xml:space="preserve"> </w:t>
-      </w:r>
-      <w:r>
-        <w:t>early</w:t>
-      </w:r>
-      <w:r>
-        <w:rPr>
-          <w:spacing w:val="-12"/>
-        </w:rPr>
-        <w:t xml:space="preserve"> </w:t>
+        <w:t>2023</w:t>
       </w:r>
       <w:r>
         <w:rPr>
           <w:spacing w:val="-2"/>
         </w:rPr>
-        <w:t>2023.</w:t>
+        <w:t xml:space="preserve">, building and configuring Brother </w:t>
+      </w:r>
+      <w:r>
+        <w:rPr>
+          <w:spacing w:val="-2"/>
+        </w:rPr>
+        <w:tab/>
+        <w:t>technology.</w:t>
       </w:r>
     </w:p>
     <w:p>
@@ -3667,54 +3744,62 @@
         <w:spacing w:before="4"/>
         <w:ind w:left="115"/>
         <w:rPr>
+          <w:b/>
+          <w:bCs/>
+        </w:rPr>
+      </w:pPr>
+      <w:r>
+        <w:rPr>
+          <w:b/>
+          <w:bCs/>
           <w:spacing w:val="-4"/>
         </w:rPr>
-      </w:pPr>
-    </w:p>
-    <w:p>
-      <w:pPr>
-        <w:pStyle w:val="BodyText"/>
-        <w:spacing w:before="4"/>
-        <w:ind w:left="115"/>
-      </w:pPr>
-      <w:r>
-        <w:rPr>
+        <w:t>Unrelated</w:t>
+      </w:r>
+      <w:r>
+        <w:rPr>
+          <w:b/>
+          <w:bCs/>
           <w:spacing w:val="-4"/>
         </w:rPr>
-        <w:t>Unrelated</w:t>
-      </w:r>
-      <w:r>
-        <w:rPr>
+        <w:t xml:space="preserve"> software</w:t>
+      </w:r>
+      <w:r>
+        <w:rPr>
+          <w:b/>
+          <w:bCs/>
           <w:spacing w:val="-4"/>
         </w:rPr>
-        <w:t xml:space="preserve"> software</w:t>
-      </w:r>
-      <w:r>
-        <w:rPr>
+        <w:t xml:space="preserve"> work history</w:t>
+      </w:r>
+      <w:r>
+        <w:rPr>
+          <w:b/>
+          <w:bCs/>
           <w:spacing w:val="-4"/>
         </w:rPr>
-        <w:t xml:space="preserve"> work history</w:t>
-      </w:r>
-      <w:r>
-        <w:rPr>
+        <w:t xml:space="preserve"> (while at </w:t>
+      </w:r>
+      <w:r>
+        <w:rPr>
+          <w:b/>
+          <w:bCs/>
           <w:spacing w:val="-4"/>
         </w:rPr>
-        <w:t xml:space="preserve"> (while at </w:t>
-      </w:r>
-      <w:r>
-        <w:rPr>
+        <w:t>u</w:t>
+      </w:r>
+      <w:r>
+        <w:rPr>
+          <w:b/>
+          <w:bCs/>
           <w:spacing w:val="-4"/>
         </w:rPr>
-        <w:t>u</w:t>
-      </w:r>
-      <w:r>
-        <w:rPr>
-          <w:spacing w:val="-4"/>
-        </w:rPr>
         <w:t>niversity)</w:t>
       </w:r>
       <w:r>
         <w:rPr>
+          <w:b/>
+          <w:bCs/>
           <w:spacing w:val="-4"/>
         </w:rPr>
         <w:t xml:space="preserve"> </w:t>
@@ -3951,23 +4036,6 @@
     </w:p>
     <w:p>
       <w:pPr>
-        <w:pStyle w:val="BodyText"/>
-        <w:rPr>
-          <w:i/>
-        </w:rPr>
-      </w:pPr>
-    </w:p>
-    <w:p>
-      <w:pPr>
-        <w:pStyle w:val="BodyText"/>
-        <w:spacing w:before="127"/>
-        <w:rPr>
-          <w:i/>
-        </w:rPr>
-      </w:pPr>
-    </w:p>
-    <w:p>
-      <w:pPr>
         <w:pStyle w:val="Heading2"/>
       </w:pPr>
       <w:r>
@@ -4481,17 +4549,6 @@
         </w:rPr>
         <w:t xml:space="preserve"> If the beans and milk are fresh, I’ll make you a perfect coffee (unless you want sugar).</w:t>
       </w:r>
-    </w:p>
-    <w:p>
-      <w:pPr>
-        <w:pStyle w:val="BodyText"/>
-      </w:pPr>
-    </w:p>
-    <w:p>
-      <w:pPr>
-        <w:pStyle w:val="BodyText"/>
-        <w:spacing w:before="107"/>
-      </w:pPr>
     </w:p>
     <w:p>
       <w:pPr>
@@ -7102,11 +7159,15 @@
         <w:jc w:val="both"/>
         <w:rPr>
           <w:rFonts w:ascii="Times New Roman"/>
+          <w:sz w:val="28"/>
+          <w:szCs w:val="28"/>
         </w:rPr>
       </w:pPr>
       <w:r>
         <w:rPr>
           <w:rFonts w:ascii="Times New Roman"/>
+          <w:sz w:val="28"/>
+          <w:szCs w:val="28"/>
         </w:rPr>
         <w:lastRenderedPageBreak/>
         <w:t>C</w:t>
@@ -7115,12 +7176,16 @@
         <w:rPr>
           <w:rFonts w:ascii="Times New Roman"/>
           <w:spacing w:val="33"/>
+          <w:sz w:val="28"/>
+          <w:szCs w:val="28"/>
         </w:rPr>
         <w:t>e</w:t>
       </w:r>
       <w:r>
         <w:rPr>
           <w:rFonts w:ascii="Times New Roman"/>
+          <w:sz w:val="28"/>
+          <w:szCs w:val="28"/>
         </w:rPr>
         <w:t>rtifica</w:t>
       </w:r>
@@ -7128,6 +7193,8 @@
         <w:rPr>
           <w:rFonts w:ascii="Times New Roman"/>
           <w:spacing w:val="33"/>
+          <w:sz w:val="28"/>
+          <w:szCs w:val="28"/>
         </w:rPr>
         <w:t>tes and Transcripts</w:t>
       </w:r>
@@ -10679,7 +10746,6 @@
         </w:rPr>
         <w:t xml:space="preserve"> </w:t>
       </w:r>
-      <w:proofErr w:type="gramStart"/>
       <w:r>
         <w:rPr>
           <w:b/>
@@ -10723,7 +10789,7 @@
           <w:spacing w:val="-2"/>
           <w:sz w:val="11"/>
         </w:rPr>
-        <w:t>GN !L</w:t>
+        <w:t>GN L</w:t>
       </w:r>
       <w:r>
         <w:rPr>
@@ -10743,7 +10809,6 @@
         </w:rPr>
         <w:t>VEL</w:t>
       </w:r>
-      <w:proofErr w:type="gramEnd"/>
       <w:r>
         <w:rPr>
           <w:b/>
@@ -10751,7 +10816,16 @@
           <w:spacing w:val="-2"/>
           <w:sz w:val="11"/>
         </w:rPr>
-        <w:t>51</w:t>
+        <w:t xml:space="preserve"> </w:t>
+      </w:r>
+      <w:r>
+        <w:rPr>
+          <w:b/>
+          <w:color w:val="2F2F2F"/>
+          <w:spacing w:val="-2"/>
+          <w:sz w:val="11"/>
+        </w:rPr>
+        <w:t>5</w:t>
       </w:r>
     </w:p>
     <w:p>
@@ -11133,7 +11207,6 @@
               </w:rPr>
               <w:t xml:space="preserve"> </w:t>
             </w:r>
-            <w:proofErr w:type="spellStart"/>
             <w:r>
               <w:rPr>
                 <w:b/>
@@ -11177,7 +11250,7 @@
                 <w:w w:val="90"/>
                 <w:sz w:val="12"/>
               </w:rPr>
-              <w:t>ga</w:t>
+              <w:t xml:space="preserve">g </w:t>
             </w:r>
             <w:r>
               <w:rPr>
@@ -11186,7 +11259,7 @@
                 <w:w w:val="90"/>
                 <w:sz w:val="12"/>
               </w:rPr>
-              <w:t>n</w:t>
+              <w:t>a</w:t>
             </w:r>
             <w:r>
               <w:rPr>
@@ -11195,9 +11268,8 @@
                 <w:w w:val="90"/>
                 <w:sz w:val="12"/>
               </w:rPr>
-              <w:t>d</w:t>
-            </w:r>
-            <w:proofErr w:type="spellEnd"/>
+              <w:t>nd</w:t>
+            </w:r>
             <w:r>
               <w:rPr>
                 <w:b/>
@@ -12838,1660 +12910,164 @@
     </w:p>
     <w:p>
       <w:pPr>
-        <w:ind w:left="877"/>
-        <w:rPr>
-          <w:b/>
+        <w:pStyle w:val="BodyText"/>
+        <w:rPr>
           <w:sz w:val="11"/>
         </w:rPr>
       </w:pPr>
-      <w:r>
-        <w:rPr>
-          <w:b/>
-          <w:color w:val="2F2F2F"/>
-          <w:spacing w:val="-4"/>
+    </w:p>
+    <w:p>
+      <w:pPr>
+        <w:pStyle w:val="BodyText"/>
+        <w:rPr>
           <w:sz w:val="11"/>
         </w:rPr>
-        <w:t>AWARDS</w:t>
-      </w:r>
-      <w:r>
-        <w:rPr>
-          <w:b/>
-          <w:color w:val="2F2F2F"/>
-          <w:spacing w:val="4"/>
+      </w:pPr>
+    </w:p>
+    <w:p>
+      <w:pPr>
+        <w:pStyle w:val="BodyText"/>
+        <w:rPr>
           <w:sz w:val="11"/>
         </w:rPr>
-        <w:t xml:space="preserve"> </w:t>
-      </w:r>
-      <w:r>
-        <w:rPr>
-          <w:b/>
-          <w:color w:val="2F2F2F"/>
-          <w:spacing w:val="-2"/>
+      </w:pPr>
+    </w:p>
+    <w:p>
+      <w:pPr>
+        <w:pStyle w:val="BodyText"/>
+        <w:rPr>
           <w:sz w:val="11"/>
         </w:rPr>
-        <w:t>RECE</w:t>
-      </w:r>
-      <w:r>
-        <w:rPr>
-          <w:b/>
-          <w:color w:val="131313"/>
-          <w:spacing w:val="-2"/>
+      </w:pPr>
+    </w:p>
+    <w:p>
+      <w:pPr>
+        <w:pStyle w:val="BodyText"/>
+        <w:rPr>
           <w:sz w:val="11"/>
         </w:rPr>
-        <w:t>I</w:t>
-      </w:r>
-      <w:r>
-        <w:rPr>
-          <w:b/>
-          <w:color w:val="2F2F2F"/>
-          <w:spacing w:val="-2"/>
+      </w:pPr>
+    </w:p>
+    <w:p>
+      <w:pPr>
+        <w:pStyle w:val="BodyText"/>
+        <w:rPr>
           <w:sz w:val="11"/>
         </w:rPr>
-        <w:t>VED</w:t>
-      </w:r>
-    </w:p>
-    <w:p>
-      <w:pPr>
-        <w:tabs>
-          <w:tab w:val="left" w:pos="1455"/>
-        </w:tabs>
-        <w:spacing w:before="81"/>
-        <w:ind w:left="884"/>
+      </w:pPr>
+    </w:p>
+    <w:p>
+      <w:pPr>
+        <w:pStyle w:val="BodyText"/>
         <w:rPr>
           <w:sz w:val="11"/>
         </w:rPr>
       </w:pPr>
-      <w:r>
-        <w:rPr>
-          <w:rFonts w:ascii="Times New Roman"/>
-          <w:b/>
-          <w:color w:val="2F2F2F"/>
-          <w:spacing w:val="-4"/>
-          <w:sz w:val="12"/>
-        </w:rPr>
-        <w:t>2019</w:t>
-      </w:r>
-      <w:r>
-        <w:rPr>
-          <w:rFonts w:ascii="Times New Roman"/>
-          <w:b/>
-          <w:color w:val="2F2F2F"/>
-          <w:sz w:val="12"/>
-        </w:rPr>
-        <w:tab/>
-      </w:r>
-      <w:r>
-        <w:rPr>
-          <w:color w:val="4D4D4D"/>
-          <w:spacing w:val="-4"/>
+    </w:p>
+    <w:p>
+      <w:pPr>
+        <w:pStyle w:val="BodyText"/>
+        <w:rPr>
           <w:sz w:val="11"/>
         </w:rPr>
-        <w:t>NEW</w:t>
-      </w:r>
-      <w:r>
-        <w:rPr>
-          <w:color w:val="4D4D4D"/>
-          <w:spacing w:val="10"/>
+      </w:pPr>
+    </w:p>
+    <w:p>
+      <w:pPr>
+        <w:pStyle w:val="BodyText"/>
+        <w:rPr>
           <w:sz w:val="11"/>
         </w:rPr>
-        <w:t xml:space="preserve"> </w:t>
-      </w:r>
-      <w:r>
-        <w:rPr>
-          <w:color w:val="4D4D4D"/>
-          <w:spacing w:val="-4"/>
+      </w:pPr>
+    </w:p>
+    <w:p>
+      <w:pPr>
+        <w:pStyle w:val="BodyText"/>
+        <w:rPr>
           <w:sz w:val="11"/>
         </w:rPr>
-        <w:t>ZEA</w:t>
-      </w:r>
-      <w:r>
-        <w:rPr>
-          <w:color w:val="7C7C7C"/>
-          <w:spacing w:val="-4"/>
+      </w:pPr>
+    </w:p>
+    <w:p>
+      <w:pPr>
+        <w:pStyle w:val="BodyText"/>
+        <w:rPr>
           <w:sz w:val="11"/>
         </w:rPr>
-        <w:t>L</w:t>
-      </w:r>
-      <w:r>
-        <w:rPr>
-          <w:color w:val="4D4D4D"/>
-          <w:spacing w:val="-4"/>
+      </w:pPr>
+    </w:p>
+    <w:p>
+      <w:pPr>
+        <w:pStyle w:val="BodyText"/>
+        <w:rPr>
           <w:sz w:val="11"/>
         </w:rPr>
-        <w:t>A</w:t>
-      </w:r>
-      <w:r>
-        <w:rPr>
-          <w:color w:val="2F2F2F"/>
-          <w:spacing w:val="-4"/>
+      </w:pPr>
+    </w:p>
+    <w:p>
+      <w:pPr>
+        <w:pStyle w:val="BodyText"/>
+        <w:rPr>
           <w:sz w:val="11"/>
         </w:rPr>
-        <w:t>N</w:t>
-      </w:r>
-      <w:r>
-        <w:rPr>
-          <w:color w:val="4D4D4D"/>
-          <w:spacing w:val="-4"/>
+      </w:pPr>
+    </w:p>
+    <w:p>
+      <w:pPr>
+        <w:pStyle w:val="BodyText"/>
+        <w:rPr>
           <w:sz w:val="11"/>
         </w:rPr>
-        <w:t>D</w:t>
-      </w:r>
-      <w:r>
-        <w:rPr>
-          <w:color w:val="4D4D4D"/>
-          <w:spacing w:val="-3"/>
+      </w:pPr>
+    </w:p>
+    <w:p>
+      <w:pPr>
+        <w:pStyle w:val="BodyText"/>
+        <w:rPr>
           <w:sz w:val="11"/>
         </w:rPr>
-        <w:t xml:space="preserve"> </w:t>
-      </w:r>
-      <w:r>
-        <w:rPr>
-          <w:color w:val="4D4D4D"/>
-          <w:spacing w:val="-4"/>
+      </w:pPr>
+    </w:p>
+    <w:p>
+      <w:pPr>
+        <w:pStyle w:val="BodyText"/>
+        <w:rPr>
           <w:sz w:val="11"/>
         </w:rPr>
-        <w:t>DIPLOMA</w:t>
-      </w:r>
-      <w:r>
-        <w:rPr>
-          <w:color w:val="4D4D4D"/>
-          <w:spacing w:val="13"/>
+      </w:pPr>
+    </w:p>
+    <w:p>
+      <w:pPr>
+        <w:pStyle w:val="BodyText"/>
+        <w:rPr>
           <w:sz w:val="11"/>
         </w:rPr>
-        <w:t xml:space="preserve"> </w:t>
-      </w:r>
-      <w:r>
-        <w:rPr>
-          <w:color w:val="626262"/>
-          <w:spacing w:val="-4"/>
+      </w:pPr>
+    </w:p>
+    <w:p>
+      <w:pPr>
+        <w:pStyle w:val="BodyText"/>
+        <w:rPr>
           <w:sz w:val="11"/>
         </w:rPr>
-        <w:t>I</w:t>
-      </w:r>
-      <w:r>
-        <w:rPr>
-          <w:color w:val="2F2F2F"/>
-          <w:spacing w:val="-4"/>
+      </w:pPr>
+    </w:p>
+    <w:p>
+      <w:pPr>
+        <w:pStyle w:val="BodyText"/>
+        <w:rPr>
           <w:sz w:val="11"/>
         </w:rPr>
-        <w:t>N</w:t>
-      </w:r>
-      <w:r>
-        <w:rPr>
-          <w:color w:val="2F2F2F"/>
-          <w:spacing w:val="1"/>
+      </w:pPr>
+    </w:p>
+    <w:p>
+      <w:pPr>
+        <w:pStyle w:val="BodyText"/>
+        <w:spacing w:before="11"/>
+        <w:rPr>
           <w:sz w:val="11"/>
         </w:rPr>
-        <w:t xml:space="preserve"> </w:t>
-      </w:r>
-      <w:r>
-        <w:rPr>
-          <w:color w:val="4D4D4D"/>
-          <w:spacing w:val="-4"/>
-          <w:sz w:val="11"/>
-        </w:rPr>
-        <w:t>WEB DEVELOPMENT</w:t>
-      </w:r>
-      <w:r>
-        <w:rPr>
-          <w:color w:val="4D4D4D"/>
-          <w:spacing w:val="31"/>
-          <w:sz w:val="11"/>
-        </w:rPr>
-        <w:t xml:space="preserve"> </w:t>
-      </w:r>
-      <w:r>
-        <w:rPr>
-          <w:color w:val="4D4D4D"/>
-          <w:spacing w:val="-4"/>
-          <w:sz w:val="11"/>
-        </w:rPr>
-        <w:t>AND</w:t>
-      </w:r>
-      <w:r>
-        <w:rPr>
-          <w:color w:val="4D4D4D"/>
-          <w:spacing w:val="2"/>
-          <w:sz w:val="11"/>
-        </w:rPr>
-        <w:t xml:space="preserve"> </w:t>
-      </w:r>
-      <w:r>
-        <w:rPr>
-          <w:color w:val="4D4D4D"/>
-          <w:spacing w:val="-4"/>
-          <w:sz w:val="11"/>
-        </w:rPr>
-        <w:t>DES</w:t>
-      </w:r>
-      <w:r>
-        <w:rPr>
-          <w:color w:val="7C7C7C"/>
-          <w:spacing w:val="-4"/>
-          <w:sz w:val="11"/>
-        </w:rPr>
-        <w:t>I</w:t>
-      </w:r>
-      <w:r>
-        <w:rPr>
-          <w:color w:val="4D4D4D"/>
-          <w:spacing w:val="-4"/>
-          <w:sz w:val="11"/>
-        </w:rPr>
-        <w:t>GN</w:t>
-      </w:r>
-      <w:r>
-        <w:rPr>
-          <w:color w:val="4D4D4D"/>
-          <w:spacing w:val="-1"/>
-          <w:sz w:val="11"/>
-        </w:rPr>
-        <w:t xml:space="preserve"> </w:t>
-      </w:r>
-      <w:r>
-        <w:rPr>
-          <w:color w:val="4D4D4D"/>
-          <w:spacing w:val="-4"/>
-          <w:sz w:val="11"/>
-        </w:rPr>
-        <w:t>{</w:t>
-      </w:r>
-      <w:r>
-        <w:rPr>
-          <w:color w:val="7C7C7C"/>
-          <w:spacing w:val="-4"/>
-          <w:sz w:val="11"/>
-        </w:rPr>
-        <w:t>L</w:t>
-      </w:r>
-      <w:r>
-        <w:rPr>
-          <w:color w:val="626262"/>
-          <w:spacing w:val="-4"/>
-          <w:sz w:val="11"/>
-        </w:rPr>
-        <w:t>EVELS)</w:t>
-      </w:r>
-      <w:r>
-        <w:rPr>
-          <w:color w:val="626262"/>
-          <w:spacing w:val="2"/>
-          <w:sz w:val="11"/>
-        </w:rPr>
-        <w:t xml:space="preserve"> </w:t>
-      </w:r>
-      <w:r>
-        <w:rPr>
-          <w:color w:val="626262"/>
-          <w:spacing w:val="-4"/>
-          <w:sz w:val="11"/>
-        </w:rPr>
-        <w:t>2598</w:t>
-      </w:r>
-    </w:p>
-    <w:p>
-      <w:pPr>
-        <w:spacing w:before="29"/>
-        <w:ind w:left="1455"/>
-        <w:rPr>
-          <w:sz w:val="11"/>
-        </w:rPr>
-      </w:pPr>
-      <w:proofErr w:type="spellStart"/>
-      <w:r>
-        <w:rPr>
-          <w:color w:val="626262"/>
-          <w:w w:val="105"/>
-          <w:sz w:val="11"/>
-        </w:rPr>
-        <w:t>Piika</w:t>
-      </w:r>
-      <w:r>
-        <w:rPr>
-          <w:color w:val="7C7C7C"/>
-          <w:w w:val="105"/>
-          <w:sz w:val="11"/>
-        </w:rPr>
-        <w:t>i</w:t>
-      </w:r>
-      <w:r>
-        <w:rPr>
-          <w:color w:val="2F2F2F"/>
-          <w:w w:val="105"/>
-          <w:sz w:val="11"/>
-        </w:rPr>
-        <w:t>r</w:t>
-      </w:r>
-      <w:r>
-        <w:rPr>
-          <w:color w:val="4D4D4D"/>
-          <w:w w:val="105"/>
-          <w:sz w:val="11"/>
-        </w:rPr>
-        <w:t>ua</w:t>
-      </w:r>
-      <w:proofErr w:type="spellEnd"/>
-      <w:r>
-        <w:rPr>
-          <w:color w:val="4D4D4D"/>
-          <w:spacing w:val="-2"/>
-          <w:w w:val="105"/>
-          <w:sz w:val="11"/>
-        </w:rPr>
-        <w:t xml:space="preserve"> </w:t>
-      </w:r>
-      <w:r>
-        <w:rPr>
-          <w:color w:val="4D4D4D"/>
-          <w:w w:val="105"/>
-          <w:sz w:val="11"/>
-        </w:rPr>
-        <w:t>o</w:t>
-      </w:r>
-      <w:r>
-        <w:rPr>
-          <w:color w:val="4D4D4D"/>
-          <w:spacing w:val="4"/>
-          <w:w w:val="105"/>
-          <w:sz w:val="11"/>
-        </w:rPr>
-        <w:t xml:space="preserve"> </w:t>
-      </w:r>
-      <w:r>
-        <w:rPr>
-          <w:color w:val="4D4D4D"/>
-          <w:w w:val="105"/>
-          <w:sz w:val="11"/>
-        </w:rPr>
-        <w:t>Ao</w:t>
-      </w:r>
-      <w:r>
-        <w:rPr>
-          <w:color w:val="2F2F2F"/>
-          <w:w w:val="105"/>
-          <w:sz w:val="11"/>
-        </w:rPr>
-        <w:t>t</w:t>
-      </w:r>
-      <w:r>
-        <w:rPr>
-          <w:color w:val="626262"/>
-          <w:w w:val="105"/>
-          <w:sz w:val="11"/>
-        </w:rPr>
-        <w:t>earo</w:t>
-      </w:r>
-      <w:r>
-        <w:rPr>
-          <w:color w:val="2F2F2F"/>
-          <w:w w:val="105"/>
-          <w:sz w:val="11"/>
-        </w:rPr>
-        <w:t>a</w:t>
-      </w:r>
-      <w:r>
-        <w:rPr>
-          <w:color w:val="2F2F2F"/>
-          <w:spacing w:val="2"/>
-          <w:w w:val="105"/>
-          <w:sz w:val="11"/>
-        </w:rPr>
-        <w:t xml:space="preserve"> </w:t>
-      </w:r>
-      <w:proofErr w:type="spellStart"/>
-      <w:r>
-        <w:rPr>
-          <w:color w:val="4D4D4D"/>
-          <w:w w:val="105"/>
-          <w:sz w:val="11"/>
-        </w:rPr>
-        <w:t>Whanake</w:t>
-      </w:r>
-      <w:proofErr w:type="spellEnd"/>
-      <w:r>
-        <w:rPr>
-          <w:color w:val="4D4D4D"/>
-          <w:spacing w:val="-1"/>
-          <w:w w:val="105"/>
-          <w:sz w:val="11"/>
-        </w:rPr>
-        <w:t xml:space="preserve"> </w:t>
-      </w:r>
-      <w:proofErr w:type="spellStart"/>
-      <w:r>
-        <w:rPr>
-          <w:color w:val="7C7C7C"/>
-          <w:w w:val="105"/>
-          <w:sz w:val="11"/>
-        </w:rPr>
-        <w:t>l</w:t>
-      </w:r>
-      <w:r>
-        <w:rPr>
-          <w:color w:val="4D4D4D"/>
-          <w:w w:val="105"/>
-          <w:sz w:val="11"/>
-        </w:rPr>
-        <w:t>purangi</w:t>
-      </w:r>
-      <w:proofErr w:type="spellEnd"/>
-      <w:r>
-        <w:rPr>
-          <w:color w:val="4D4D4D"/>
-          <w:w w:val="105"/>
-          <w:sz w:val="11"/>
-        </w:rPr>
-        <w:t>,</w:t>
-      </w:r>
-      <w:r>
-        <w:rPr>
-          <w:color w:val="4D4D4D"/>
-          <w:spacing w:val="-6"/>
-          <w:w w:val="105"/>
-          <w:sz w:val="11"/>
-        </w:rPr>
-        <w:t xml:space="preserve"> </w:t>
-      </w:r>
-      <w:proofErr w:type="spellStart"/>
-      <w:r>
-        <w:rPr>
-          <w:color w:val="4D4D4D"/>
-          <w:w w:val="105"/>
-          <w:sz w:val="11"/>
-        </w:rPr>
-        <w:t>Hoa</w:t>
-      </w:r>
-      <w:r>
-        <w:rPr>
-          <w:color w:val="2F2F2F"/>
-          <w:w w:val="105"/>
-          <w:sz w:val="11"/>
-        </w:rPr>
-        <w:t>h</w:t>
-      </w:r>
-      <w:r>
-        <w:rPr>
-          <w:color w:val="4D4D4D"/>
-          <w:w w:val="105"/>
-          <w:sz w:val="11"/>
-        </w:rPr>
-        <w:t>oa</w:t>
-      </w:r>
-      <w:proofErr w:type="spellEnd"/>
-      <w:r>
-        <w:rPr>
-          <w:color w:val="4D4D4D"/>
-          <w:spacing w:val="-1"/>
-          <w:w w:val="105"/>
-          <w:sz w:val="11"/>
-        </w:rPr>
-        <w:t xml:space="preserve"> </w:t>
-      </w:r>
-      <w:proofErr w:type="spellStart"/>
-      <w:r>
-        <w:rPr>
-          <w:color w:val="2F2F2F"/>
-          <w:w w:val="105"/>
-          <w:sz w:val="11"/>
-        </w:rPr>
-        <w:t>l</w:t>
-      </w:r>
-      <w:r>
-        <w:rPr>
-          <w:color w:val="4D4D4D"/>
-          <w:w w:val="105"/>
-          <w:sz w:val="11"/>
-        </w:rPr>
-        <w:t>p</w:t>
-      </w:r>
-      <w:r>
-        <w:rPr>
-          <w:color w:val="2F2F2F"/>
-          <w:w w:val="105"/>
-          <w:sz w:val="11"/>
-        </w:rPr>
-        <w:t>u</w:t>
-      </w:r>
-      <w:r>
-        <w:rPr>
-          <w:color w:val="4D4D4D"/>
-          <w:w w:val="105"/>
-          <w:sz w:val="11"/>
-        </w:rPr>
-        <w:t>ra</w:t>
-      </w:r>
-      <w:r>
-        <w:rPr>
-          <w:color w:val="2F2F2F"/>
-          <w:w w:val="105"/>
-          <w:sz w:val="11"/>
-        </w:rPr>
-        <w:t>n</w:t>
-      </w:r>
-      <w:r>
-        <w:rPr>
-          <w:color w:val="4D4D4D"/>
-          <w:w w:val="105"/>
-          <w:sz w:val="11"/>
-        </w:rPr>
-        <w:t>g</w:t>
-      </w:r>
-      <w:r>
-        <w:rPr>
-          <w:color w:val="2F2F2F"/>
-          <w:w w:val="105"/>
-          <w:sz w:val="11"/>
-        </w:rPr>
-        <w:t>i</w:t>
-      </w:r>
-      <w:proofErr w:type="spellEnd"/>
-      <w:r>
-        <w:rPr>
-          <w:color w:val="2F2F2F"/>
-          <w:spacing w:val="-8"/>
-          <w:w w:val="105"/>
-          <w:sz w:val="11"/>
-        </w:rPr>
-        <w:t xml:space="preserve"> </w:t>
-      </w:r>
-      <w:r>
-        <w:rPr>
-          <w:color w:val="626262"/>
-          <w:w w:val="105"/>
-          <w:sz w:val="11"/>
-        </w:rPr>
-        <w:t>(</w:t>
-      </w:r>
-      <w:r>
-        <w:rPr>
-          <w:color w:val="2F2F2F"/>
-          <w:w w:val="105"/>
-          <w:sz w:val="11"/>
-        </w:rPr>
-        <w:t>P</w:t>
-      </w:r>
-      <w:r>
-        <w:rPr>
-          <w:color w:val="626262"/>
-          <w:w w:val="105"/>
-          <w:sz w:val="11"/>
-        </w:rPr>
-        <w:t>ae</w:t>
-      </w:r>
-      <w:r>
-        <w:rPr>
-          <w:color w:val="626262"/>
-          <w:spacing w:val="-9"/>
-          <w:w w:val="105"/>
-          <w:sz w:val="11"/>
-        </w:rPr>
-        <w:t xml:space="preserve"> </w:t>
-      </w:r>
-      <w:r>
-        <w:rPr>
-          <w:color w:val="4D4D4D"/>
-          <w:spacing w:val="-5"/>
-          <w:w w:val="105"/>
-          <w:sz w:val="11"/>
-        </w:rPr>
-        <w:t>5)</w:t>
-      </w:r>
-    </w:p>
-    <w:p>
-      <w:pPr>
-        <w:pStyle w:val="BodyText"/>
-        <w:rPr>
-          <w:sz w:val="11"/>
-        </w:rPr>
-      </w:pPr>
-    </w:p>
-    <w:p>
-      <w:pPr>
-        <w:pStyle w:val="BodyText"/>
-        <w:rPr>
-          <w:sz w:val="11"/>
-        </w:rPr>
-      </w:pPr>
-    </w:p>
-    <w:p>
-      <w:pPr>
-        <w:pStyle w:val="BodyText"/>
-        <w:rPr>
-          <w:sz w:val="11"/>
-        </w:rPr>
-      </w:pPr>
-    </w:p>
-    <w:p>
-      <w:pPr>
-        <w:pStyle w:val="BodyText"/>
-        <w:rPr>
-          <w:sz w:val="11"/>
-        </w:rPr>
-      </w:pPr>
-    </w:p>
-    <w:p>
-      <w:pPr>
-        <w:pStyle w:val="BodyText"/>
-        <w:rPr>
-          <w:sz w:val="11"/>
-        </w:rPr>
-      </w:pPr>
-    </w:p>
-    <w:p>
-      <w:pPr>
-        <w:pStyle w:val="BodyText"/>
-        <w:rPr>
-          <w:sz w:val="11"/>
-        </w:rPr>
-      </w:pPr>
-    </w:p>
-    <w:p>
-      <w:pPr>
-        <w:pStyle w:val="BodyText"/>
-        <w:rPr>
-          <w:sz w:val="11"/>
-        </w:rPr>
-      </w:pPr>
-    </w:p>
-    <w:p>
-      <w:pPr>
-        <w:pStyle w:val="BodyText"/>
-        <w:rPr>
-          <w:sz w:val="11"/>
-        </w:rPr>
-      </w:pPr>
-    </w:p>
-    <w:p>
-      <w:pPr>
-        <w:pStyle w:val="BodyText"/>
-        <w:rPr>
-          <w:sz w:val="11"/>
-        </w:rPr>
-      </w:pPr>
-    </w:p>
-    <w:p>
-      <w:pPr>
-        <w:pStyle w:val="BodyText"/>
-        <w:rPr>
-          <w:sz w:val="11"/>
-        </w:rPr>
-      </w:pPr>
-    </w:p>
-    <w:p>
-      <w:pPr>
-        <w:pStyle w:val="BodyText"/>
-        <w:rPr>
-          <w:sz w:val="11"/>
-        </w:rPr>
-      </w:pPr>
-    </w:p>
-    <w:p>
-      <w:pPr>
-        <w:pStyle w:val="BodyText"/>
-        <w:rPr>
-          <w:sz w:val="11"/>
-        </w:rPr>
-      </w:pPr>
-    </w:p>
-    <w:p>
-      <w:pPr>
-        <w:pStyle w:val="BodyText"/>
-        <w:rPr>
-          <w:sz w:val="11"/>
-        </w:rPr>
-      </w:pPr>
-    </w:p>
-    <w:p>
-      <w:pPr>
-        <w:pStyle w:val="BodyText"/>
-        <w:rPr>
-          <w:sz w:val="11"/>
-        </w:rPr>
-      </w:pPr>
-    </w:p>
-    <w:p>
-      <w:pPr>
-        <w:pStyle w:val="BodyText"/>
-        <w:rPr>
-          <w:sz w:val="11"/>
-        </w:rPr>
-      </w:pPr>
-    </w:p>
-    <w:p>
-      <w:pPr>
-        <w:pStyle w:val="BodyText"/>
-        <w:rPr>
-          <w:sz w:val="11"/>
-        </w:rPr>
-      </w:pPr>
-    </w:p>
-    <w:p>
-      <w:pPr>
-        <w:pStyle w:val="BodyText"/>
-        <w:rPr>
-          <w:sz w:val="11"/>
-        </w:rPr>
-      </w:pPr>
-    </w:p>
-    <w:p>
-      <w:pPr>
-        <w:pStyle w:val="BodyText"/>
-        <w:rPr>
-          <w:sz w:val="11"/>
-        </w:rPr>
-      </w:pPr>
-    </w:p>
-    <w:p>
-      <w:pPr>
-        <w:pStyle w:val="BodyText"/>
-        <w:rPr>
-          <w:sz w:val="11"/>
-        </w:rPr>
-      </w:pPr>
-    </w:p>
-    <w:p>
-      <w:pPr>
-        <w:pStyle w:val="BodyText"/>
-        <w:spacing w:before="11"/>
-        <w:rPr>
-          <w:sz w:val="11"/>
-        </w:rPr>
-      </w:pPr>
-    </w:p>
-    <w:p>
-      <w:pPr>
-        <w:tabs>
-          <w:tab w:val="left" w:pos="4176"/>
-        </w:tabs>
-        <w:spacing w:before="1"/>
-        <w:ind w:left="850"/>
-        <w:rPr>
-          <w:sz w:val="11"/>
-        </w:rPr>
-      </w:pPr>
-      <w:r>
-        <w:rPr>
-          <w:color w:val="4D4D4D"/>
-          <w:sz w:val="11"/>
-        </w:rPr>
-        <w:t>24</w:t>
-      </w:r>
-      <w:r>
-        <w:rPr>
-          <w:color w:val="4D4D4D"/>
-          <w:spacing w:val="3"/>
-          <w:sz w:val="11"/>
-        </w:rPr>
-        <w:t xml:space="preserve"> </w:t>
-      </w:r>
-      <w:r>
-        <w:rPr>
-          <w:color w:val="626262"/>
-          <w:sz w:val="11"/>
-        </w:rPr>
-        <w:t>February</w:t>
-      </w:r>
-      <w:r>
-        <w:rPr>
-          <w:color w:val="626262"/>
-          <w:spacing w:val="19"/>
-          <w:sz w:val="11"/>
-        </w:rPr>
-        <w:t xml:space="preserve"> </w:t>
-      </w:r>
-      <w:r>
-        <w:rPr>
-          <w:color w:val="626262"/>
-          <w:spacing w:val="-4"/>
-          <w:sz w:val="11"/>
-        </w:rPr>
-        <w:t>2021</w:t>
-      </w:r>
-      <w:r>
-        <w:rPr>
-          <w:color w:val="626262"/>
-          <w:sz w:val="11"/>
-        </w:rPr>
-        <w:tab/>
-      </w:r>
-      <w:r>
-        <w:rPr>
-          <w:color w:val="626262"/>
-          <w:position w:val="-2"/>
-          <w:sz w:val="11"/>
-        </w:rPr>
-        <w:t>Page</w:t>
-      </w:r>
-      <w:r>
-        <w:rPr>
-          <w:color w:val="626262"/>
-          <w:spacing w:val="-8"/>
-          <w:position w:val="-2"/>
-          <w:sz w:val="11"/>
-        </w:rPr>
-        <w:t xml:space="preserve"> </w:t>
-      </w:r>
-      <w:r>
-        <w:rPr>
-          <w:rFonts w:ascii="Times New Roman"/>
-          <w:b/>
-          <w:color w:val="626262"/>
-          <w:position w:val="-2"/>
-          <w:sz w:val="12"/>
-        </w:rPr>
-        <w:t>1</w:t>
-      </w:r>
-      <w:r>
-        <w:rPr>
-          <w:rFonts w:ascii="Times New Roman"/>
-          <w:b/>
-          <w:color w:val="626262"/>
-          <w:spacing w:val="-2"/>
-          <w:position w:val="-2"/>
-          <w:sz w:val="12"/>
-        </w:rPr>
-        <w:t xml:space="preserve"> </w:t>
-      </w:r>
-      <w:r>
-        <w:rPr>
-          <w:color w:val="626262"/>
-          <w:position w:val="-2"/>
-          <w:sz w:val="11"/>
-        </w:rPr>
-        <w:t>of</w:t>
-      </w:r>
-      <w:r>
-        <w:rPr>
-          <w:color w:val="626262"/>
-          <w:spacing w:val="12"/>
-          <w:position w:val="-2"/>
-          <w:sz w:val="11"/>
-        </w:rPr>
-        <w:t xml:space="preserve"> </w:t>
-      </w:r>
-      <w:r>
-        <w:rPr>
-          <w:color w:val="4D4D4D"/>
-          <w:spacing w:val="-10"/>
-          <w:position w:val="-2"/>
-          <w:sz w:val="11"/>
-        </w:rPr>
-        <w:t>2</w:t>
-      </w:r>
-    </w:p>
-    <w:p>
-      <w:pPr>
-        <w:spacing w:before="85" w:line="264" w:lineRule="auto"/>
-        <w:ind w:left="838" w:right="2293" w:firstLine="4"/>
-        <w:rPr>
-          <w:b/>
-          <w:i/>
-          <w:sz w:val="11"/>
-        </w:rPr>
-      </w:pPr>
-      <w:r>
-        <w:rPr>
-          <w:b/>
-          <w:i/>
-          <w:color w:val="2F2F2F"/>
-          <w:w w:val="85"/>
-          <w:sz w:val="11"/>
-        </w:rPr>
-        <w:t>NO</w:t>
-      </w:r>
-      <w:r>
-        <w:rPr>
-          <w:b/>
-          <w:i/>
-          <w:color w:val="4D4D4D"/>
-          <w:w w:val="85"/>
-          <w:sz w:val="11"/>
-        </w:rPr>
-        <w:t>TE</w:t>
-      </w:r>
-      <w:r>
-        <w:rPr>
-          <w:b/>
-          <w:i/>
-          <w:color w:val="ACACAC"/>
-          <w:w w:val="85"/>
-          <w:sz w:val="11"/>
-        </w:rPr>
-        <w:t xml:space="preserve">: </w:t>
-      </w:r>
-      <w:proofErr w:type="gramStart"/>
-      <w:r>
-        <w:rPr>
-          <w:b/>
-          <w:i/>
-          <w:color w:val="626262"/>
-          <w:w w:val="85"/>
-          <w:sz w:val="11"/>
-        </w:rPr>
-        <w:t>Th{</w:t>
-      </w:r>
-      <w:proofErr w:type="gramEnd"/>
-      <w:r>
-        <w:rPr>
-          <w:b/>
-          <w:i/>
-          <w:color w:val="626262"/>
-          <w:w w:val="85"/>
-          <w:sz w:val="11"/>
-        </w:rPr>
-        <w:t>s Academic</w:t>
-      </w:r>
-      <w:r>
-        <w:rPr>
-          <w:b/>
-          <w:i/>
-          <w:color w:val="626262"/>
-          <w:sz w:val="11"/>
-        </w:rPr>
-        <w:t xml:space="preserve"> </w:t>
-      </w:r>
-      <w:proofErr w:type="spellStart"/>
-      <w:r>
-        <w:rPr>
-          <w:b/>
-          <w:i/>
-          <w:color w:val="4D4D4D"/>
-          <w:w w:val="85"/>
-          <w:sz w:val="11"/>
-        </w:rPr>
-        <w:t>f?e</w:t>
-      </w:r>
-      <w:r>
-        <w:rPr>
-          <w:b/>
-          <w:i/>
-          <w:color w:val="7C7C7C"/>
-          <w:w w:val="85"/>
-          <w:sz w:val="11"/>
-        </w:rPr>
-        <w:t>s</w:t>
-      </w:r>
-      <w:r>
-        <w:rPr>
-          <w:b/>
-          <w:i/>
-          <w:color w:val="626262"/>
-          <w:w w:val="85"/>
-          <w:sz w:val="11"/>
-        </w:rPr>
-        <w:t>ultsSummory</w:t>
-      </w:r>
-      <w:proofErr w:type="spellEnd"/>
-      <w:r>
-        <w:rPr>
-          <w:b/>
-          <w:i/>
-          <w:color w:val="626262"/>
-          <w:sz w:val="11"/>
-        </w:rPr>
-        <w:t xml:space="preserve"> </w:t>
-      </w:r>
-      <w:proofErr w:type="spellStart"/>
-      <w:r>
-        <w:rPr>
-          <w:b/>
-          <w:i/>
-          <w:color w:val="4D4D4D"/>
-          <w:w w:val="85"/>
-          <w:sz w:val="11"/>
-        </w:rPr>
-        <w:t>hos</w:t>
-      </w:r>
-      <w:proofErr w:type="spellEnd"/>
-      <w:r>
-        <w:rPr>
-          <w:b/>
-          <w:i/>
-          <w:color w:val="4D4D4D"/>
-          <w:w w:val="85"/>
-          <w:sz w:val="11"/>
-        </w:rPr>
-        <w:t xml:space="preserve"> </w:t>
-      </w:r>
-      <w:r>
-        <w:rPr>
-          <w:b/>
-          <w:i/>
-          <w:color w:val="626262"/>
-          <w:w w:val="85"/>
-          <w:sz w:val="11"/>
-        </w:rPr>
-        <w:t xml:space="preserve">been </w:t>
-      </w:r>
-      <w:r>
-        <w:rPr>
-          <w:b/>
-          <w:i/>
-          <w:color w:val="7C7C7C"/>
-          <w:w w:val="85"/>
-          <w:sz w:val="11"/>
-        </w:rPr>
-        <w:t>Issued</w:t>
-      </w:r>
-      <w:r>
-        <w:rPr>
-          <w:b/>
-          <w:i/>
-          <w:color w:val="7C7C7C"/>
-          <w:spacing w:val="19"/>
-          <w:sz w:val="11"/>
-        </w:rPr>
-        <w:t xml:space="preserve"> </w:t>
-      </w:r>
-      <w:proofErr w:type="spellStart"/>
-      <w:r>
-        <w:rPr>
-          <w:b/>
-          <w:color w:val="626262"/>
-          <w:w w:val="85"/>
-          <w:sz w:val="11"/>
-        </w:rPr>
-        <w:t>wirhour</w:t>
-      </w:r>
-      <w:proofErr w:type="spellEnd"/>
-      <w:r>
-        <w:rPr>
-          <w:b/>
-          <w:color w:val="626262"/>
-          <w:w w:val="85"/>
-          <w:sz w:val="11"/>
-        </w:rPr>
-        <w:t xml:space="preserve"> </w:t>
-      </w:r>
-      <w:r>
-        <w:rPr>
-          <w:b/>
-          <w:i/>
-          <w:color w:val="626262"/>
-          <w:w w:val="85"/>
-          <w:sz w:val="11"/>
-        </w:rPr>
-        <w:t xml:space="preserve">olrerorlat1 </w:t>
-      </w:r>
-      <w:r>
-        <w:rPr>
-          <w:b/>
-          <w:i/>
-          <w:color w:val="4D4D4D"/>
-          <w:w w:val="85"/>
-          <w:sz w:val="11"/>
-        </w:rPr>
-        <w:t>or</w:t>
-      </w:r>
-      <w:r>
-        <w:rPr>
-          <w:b/>
-          <w:i/>
-          <w:color w:val="4D4D4D"/>
-          <w:spacing w:val="-6"/>
-          <w:w w:val="85"/>
-          <w:sz w:val="11"/>
-        </w:rPr>
-        <w:t xml:space="preserve"> </w:t>
-      </w:r>
-      <w:proofErr w:type="spellStart"/>
-      <w:r>
-        <w:rPr>
-          <w:b/>
-          <w:i/>
-          <w:color w:val="7C7C7C"/>
-          <w:w w:val="85"/>
-          <w:sz w:val="11"/>
-        </w:rPr>
-        <w:t>o</w:t>
-      </w:r>
-      <w:r>
-        <w:rPr>
-          <w:b/>
-          <w:i/>
-          <w:color w:val="626262"/>
-          <w:w w:val="85"/>
-          <w:sz w:val="11"/>
-        </w:rPr>
-        <w:t>m</w:t>
-      </w:r>
-      <w:r>
-        <w:rPr>
-          <w:b/>
-          <w:i/>
-          <w:color w:val="7C7C7C"/>
-          <w:w w:val="85"/>
-          <w:sz w:val="11"/>
-        </w:rPr>
-        <w:t>e</w:t>
-      </w:r>
-      <w:r>
-        <w:rPr>
-          <w:b/>
-          <w:i/>
-          <w:color w:val="4D4D4D"/>
-          <w:w w:val="85"/>
-          <w:sz w:val="11"/>
-        </w:rPr>
-        <w:t>r,d,nem</w:t>
-      </w:r>
-      <w:proofErr w:type="spellEnd"/>
-      <w:r>
-        <w:rPr>
-          <w:b/>
-          <w:i/>
-          <w:color w:val="9A9A9A"/>
-          <w:w w:val="85"/>
-          <w:sz w:val="11"/>
-        </w:rPr>
-        <w:t>.</w:t>
-      </w:r>
-      <w:r>
-        <w:rPr>
-          <w:b/>
-          <w:i/>
-          <w:color w:val="9A9A9A"/>
-          <w:spacing w:val="17"/>
-          <w:sz w:val="11"/>
-        </w:rPr>
-        <w:t xml:space="preserve"> </w:t>
-      </w:r>
-      <w:r>
-        <w:rPr>
-          <w:b/>
-          <w:i/>
-          <w:color w:val="4D4D4D"/>
-          <w:w w:val="85"/>
-          <w:sz w:val="11"/>
-        </w:rPr>
-        <w:t>T</w:t>
-      </w:r>
-      <w:r>
-        <w:rPr>
-          <w:b/>
-          <w:i/>
-          <w:color w:val="7C7C7C"/>
-          <w:w w:val="85"/>
-          <w:sz w:val="11"/>
-        </w:rPr>
-        <w:t>oi</w:t>
-      </w:r>
-      <w:r>
-        <w:rPr>
-          <w:b/>
-          <w:i/>
-          <w:color w:val="7C7C7C"/>
-          <w:spacing w:val="-7"/>
-          <w:w w:val="85"/>
-          <w:sz w:val="11"/>
-        </w:rPr>
-        <w:t xml:space="preserve"> </w:t>
-      </w:r>
-      <w:proofErr w:type="spellStart"/>
-      <w:r>
-        <w:rPr>
-          <w:b/>
-          <w:i/>
-          <w:color w:val="626262"/>
-          <w:w w:val="85"/>
-          <w:sz w:val="11"/>
-        </w:rPr>
-        <w:t>Ohomai</w:t>
-      </w:r>
-      <w:proofErr w:type="spellEnd"/>
-      <w:r>
-        <w:rPr>
-          <w:b/>
-          <w:i/>
-          <w:color w:val="626262"/>
-          <w:w w:val="85"/>
-          <w:sz w:val="11"/>
-        </w:rPr>
-        <w:t xml:space="preserve"> </w:t>
-      </w:r>
-      <w:proofErr w:type="spellStart"/>
-      <w:r>
-        <w:rPr>
-          <w:b/>
-          <w:i/>
-          <w:color w:val="4D4D4D"/>
-          <w:w w:val="85"/>
-          <w:sz w:val="11"/>
-        </w:rPr>
-        <w:t>lnsOtute</w:t>
-      </w:r>
-      <w:proofErr w:type="spellEnd"/>
-      <w:r>
-        <w:rPr>
-          <w:b/>
-          <w:i/>
-          <w:color w:val="4D4D4D"/>
-          <w:w w:val="85"/>
-          <w:sz w:val="11"/>
-        </w:rPr>
-        <w:t xml:space="preserve">- </w:t>
-      </w:r>
-      <w:r>
-        <w:rPr>
-          <w:b/>
-          <w:i/>
-          <w:color w:val="626262"/>
-          <w:w w:val="85"/>
-          <w:sz w:val="11"/>
-        </w:rPr>
-        <w:t xml:space="preserve">of Technology </w:t>
-      </w:r>
-      <w:proofErr w:type="spellStart"/>
-      <w:r>
-        <w:rPr>
-          <w:b/>
-          <w:i/>
-          <w:color w:val="626262"/>
-          <w:w w:val="85"/>
-          <w:sz w:val="11"/>
-        </w:rPr>
-        <w:t>Um</w:t>
-      </w:r>
-      <w:r>
-        <w:rPr>
-          <w:b/>
-          <w:i/>
-          <w:color w:val="7C7C7C"/>
-          <w:w w:val="85"/>
-          <w:sz w:val="11"/>
-        </w:rPr>
-        <w:t>i</w:t>
-      </w:r>
-      <w:r>
-        <w:rPr>
-          <w:b/>
-          <w:i/>
-          <w:color w:val="4D4D4D"/>
-          <w:w w:val="85"/>
-          <w:sz w:val="11"/>
-        </w:rPr>
-        <w:t>ted</w:t>
-      </w:r>
-      <w:proofErr w:type="spellEnd"/>
-      <w:r>
-        <w:rPr>
-          <w:b/>
-          <w:i/>
-          <w:color w:val="4D4D4D"/>
-          <w:spacing w:val="-3"/>
-          <w:w w:val="85"/>
-          <w:sz w:val="11"/>
-        </w:rPr>
-        <w:t xml:space="preserve"> </w:t>
-      </w:r>
-      <w:proofErr w:type="spellStart"/>
-      <w:proofErr w:type="gramStart"/>
-      <w:r>
-        <w:rPr>
-          <w:b/>
-          <w:i/>
-          <w:color w:val="7C7C7C"/>
-          <w:w w:val="85"/>
-          <w:sz w:val="11"/>
-        </w:rPr>
-        <w:t>i</w:t>
-      </w:r>
-      <w:r>
-        <w:rPr>
-          <w:b/>
-          <w:i/>
-          <w:color w:val="4D4D4D"/>
-          <w:w w:val="85"/>
-          <w:sz w:val="11"/>
-        </w:rPr>
-        <w:t>s</w:t>
-      </w:r>
-      <w:r>
-        <w:rPr>
-          <w:b/>
-          <w:color w:val="626262"/>
-          <w:w w:val="85"/>
-          <w:sz w:val="11"/>
-        </w:rPr>
-        <w:t>an</w:t>
-      </w:r>
-      <w:proofErr w:type="spellEnd"/>
-      <w:proofErr w:type="gramEnd"/>
-      <w:r>
-        <w:rPr>
-          <w:b/>
-          <w:color w:val="626262"/>
-          <w:spacing w:val="-11"/>
-          <w:w w:val="85"/>
-          <w:sz w:val="11"/>
-        </w:rPr>
-        <w:t xml:space="preserve"> </w:t>
-      </w:r>
-      <w:proofErr w:type="spellStart"/>
-      <w:r>
-        <w:rPr>
-          <w:b/>
-          <w:i/>
-          <w:color w:val="7C7C7C"/>
-          <w:w w:val="85"/>
-          <w:sz w:val="11"/>
-        </w:rPr>
-        <w:t>i</w:t>
-      </w:r>
-      <w:r>
-        <w:rPr>
-          <w:b/>
-          <w:i/>
-          <w:color w:val="4D4D4D"/>
-          <w:w w:val="85"/>
-          <w:sz w:val="11"/>
-        </w:rPr>
-        <w:t>nstitutequality</w:t>
-      </w:r>
-      <w:proofErr w:type="spellEnd"/>
-      <w:r>
-        <w:rPr>
-          <w:b/>
-          <w:i/>
-          <w:color w:val="4D4D4D"/>
-          <w:spacing w:val="40"/>
-          <w:sz w:val="11"/>
-        </w:rPr>
-        <w:t xml:space="preserve"> </w:t>
-      </w:r>
-      <w:r>
-        <w:rPr>
-          <w:b/>
-          <w:i/>
-          <w:color w:val="626262"/>
-          <w:w w:val="85"/>
-          <w:sz w:val="11"/>
-        </w:rPr>
-        <w:t xml:space="preserve">assured by </w:t>
-      </w:r>
-      <w:r>
-        <w:rPr>
-          <w:b/>
-          <w:i/>
-          <w:color w:val="4D4D4D"/>
-          <w:w w:val="85"/>
-          <w:sz w:val="11"/>
-        </w:rPr>
-        <w:t>NZQA</w:t>
-      </w:r>
-      <w:r>
-        <w:rPr>
-          <w:b/>
-          <w:i/>
-          <w:color w:val="9A9A9A"/>
-          <w:w w:val="85"/>
-          <w:sz w:val="11"/>
-        </w:rPr>
-        <w:t>.</w:t>
-      </w:r>
-      <w:r>
-        <w:rPr>
-          <w:b/>
-          <w:i/>
-          <w:color w:val="9A9A9A"/>
-          <w:spacing w:val="30"/>
-          <w:sz w:val="11"/>
-        </w:rPr>
-        <w:t xml:space="preserve"> </w:t>
-      </w:r>
-      <w:r>
-        <w:rPr>
-          <w:b/>
-          <w:i/>
-          <w:color w:val="626262"/>
-          <w:w w:val="85"/>
-          <w:sz w:val="11"/>
-        </w:rPr>
-        <w:t xml:space="preserve">Both </w:t>
-      </w:r>
-      <w:r>
-        <w:rPr>
-          <w:b/>
-          <w:i/>
-          <w:color w:val="4D4D4D"/>
-          <w:w w:val="85"/>
-          <w:sz w:val="11"/>
-        </w:rPr>
-        <w:t xml:space="preserve">your </w:t>
-      </w:r>
-      <w:proofErr w:type="spellStart"/>
-      <w:r>
-        <w:rPr>
-          <w:b/>
-          <w:i/>
-          <w:color w:val="626262"/>
-          <w:w w:val="85"/>
-          <w:sz w:val="11"/>
-        </w:rPr>
-        <w:t>programme</w:t>
-      </w:r>
-      <w:proofErr w:type="spellEnd"/>
-      <w:r>
-        <w:rPr>
-          <w:b/>
-          <w:i/>
-          <w:color w:val="626262"/>
-          <w:w w:val="85"/>
-          <w:sz w:val="11"/>
-        </w:rPr>
-        <w:t xml:space="preserve"> </w:t>
-      </w:r>
-      <w:proofErr w:type="spellStart"/>
-      <w:r>
-        <w:rPr>
-          <w:b/>
-          <w:i/>
-          <w:color w:val="4D4D4D"/>
-          <w:w w:val="85"/>
-          <w:sz w:val="11"/>
-        </w:rPr>
-        <w:t>afld</w:t>
-      </w:r>
-      <w:proofErr w:type="spellEnd"/>
-      <w:r>
-        <w:rPr>
-          <w:b/>
-          <w:i/>
-          <w:color w:val="4D4D4D"/>
-          <w:w w:val="85"/>
-          <w:sz w:val="11"/>
-        </w:rPr>
-        <w:t xml:space="preserve"> </w:t>
-      </w:r>
-      <w:proofErr w:type="spellStart"/>
-      <w:proofErr w:type="gramStart"/>
-      <w:r>
-        <w:rPr>
-          <w:b/>
-          <w:i/>
-          <w:color w:val="4D4D4D"/>
-          <w:w w:val="85"/>
-          <w:sz w:val="11"/>
-        </w:rPr>
-        <w:t>qualificuc;on</w:t>
-      </w:r>
-      <w:proofErr w:type="spellEnd"/>
-      <w:proofErr w:type="gramEnd"/>
-      <w:r>
-        <w:rPr>
-          <w:b/>
-          <w:i/>
-          <w:color w:val="4D4D4D"/>
-          <w:sz w:val="11"/>
-        </w:rPr>
-        <w:t xml:space="preserve"> </w:t>
-      </w:r>
-      <w:proofErr w:type="spellStart"/>
-      <w:r>
-        <w:rPr>
-          <w:b/>
-          <w:i/>
-          <w:color w:val="4D4D4D"/>
-          <w:w w:val="85"/>
-          <w:sz w:val="11"/>
-        </w:rPr>
-        <w:t>ure</w:t>
-      </w:r>
-      <w:proofErr w:type="spellEnd"/>
-      <w:r>
-        <w:rPr>
-          <w:b/>
-          <w:i/>
-          <w:color w:val="4D4D4D"/>
-          <w:w w:val="85"/>
-          <w:sz w:val="11"/>
-        </w:rPr>
-        <w:t xml:space="preserve"> </w:t>
-      </w:r>
-      <w:proofErr w:type="spellStart"/>
-      <w:r>
-        <w:rPr>
-          <w:b/>
-          <w:i/>
-          <w:color w:val="626262"/>
-          <w:w w:val="85"/>
-          <w:sz w:val="11"/>
-        </w:rPr>
-        <w:t>recogn</w:t>
-      </w:r>
-      <w:r>
-        <w:rPr>
-          <w:b/>
-          <w:i/>
-          <w:color w:val="7C7C7C"/>
-          <w:w w:val="85"/>
-          <w:sz w:val="11"/>
-        </w:rPr>
-        <w:t>i</w:t>
-      </w:r>
-      <w:r>
-        <w:rPr>
-          <w:b/>
-          <w:i/>
-          <w:color w:val="4D4D4D"/>
-          <w:w w:val="85"/>
-          <w:sz w:val="11"/>
-        </w:rPr>
-        <w:t>sed</w:t>
-      </w:r>
-      <w:r>
-        <w:rPr>
-          <w:b/>
-          <w:i/>
-          <w:color w:val="626262"/>
-          <w:w w:val="85"/>
-          <w:sz w:val="11"/>
-        </w:rPr>
-        <w:t>on</w:t>
-      </w:r>
-      <w:proofErr w:type="spellEnd"/>
-      <w:r>
-        <w:rPr>
-          <w:b/>
-          <w:i/>
-          <w:color w:val="626262"/>
-          <w:w w:val="85"/>
-          <w:sz w:val="11"/>
-        </w:rPr>
-        <w:t xml:space="preserve"> </w:t>
-      </w:r>
-      <w:r>
-        <w:rPr>
-          <w:b/>
-          <w:i/>
-          <w:color w:val="4D4D4D"/>
-          <w:w w:val="85"/>
-          <w:sz w:val="11"/>
-        </w:rPr>
-        <w:t>the New Zealand Qua/</w:t>
-      </w:r>
-      <w:r>
-        <w:rPr>
-          <w:b/>
-          <w:i/>
-          <w:color w:val="7C7C7C"/>
-          <w:w w:val="85"/>
-          <w:sz w:val="11"/>
-        </w:rPr>
-        <w:t>J</w:t>
-      </w:r>
-      <w:r>
-        <w:rPr>
-          <w:b/>
-          <w:i/>
-          <w:color w:val="626262"/>
-          <w:w w:val="85"/>
-          <w:sz w:val="11"/>
-        </w:rPr>
-        <w:t>J,-</w:t>
-      </w:r>
-      <w:proofErr w:type="spellStart"/>
-      <w:r>
-        <w:rPr>
-          <w:b/>
-          <w:i/>
-          <w:color w:val="626262"/>
-          <w:w w:val="85"/>
-          <w:sz w:val="11"/>
-        </w:rPr>
-        <w:t>corion</w:t>
-      </w:r>
-      <w:r>
-        <w:rPr>
-          <w:b/>
-          <w:i/>
-          <w:color w:val="7C7C7C"/>
-          <w:w w:val="85"/>
-          <w:sz w:val="11"/>
-        </w:rPr>
-        <w:t>s</w:t>
-      </w:r>
-      <w:r>
-        <w:rPr>
-          <w:b/>
-          <w:i/>
-          <w:color w:val="626262"/>
-          <w:w w:val="85"/>
-          <w:sz w:val="11"/>
-        </w:rPr>
-        <w:t>framewo</w:t>
-      </w:r>
-      <w:r>
-        <w:rPr>
-          <w:b/>
-          <w:i/>
-          <w:color w:val="2F2F2F"/>
-          <w:w w:val="85"/>
-          <w:sz w:val="11"/>
-        </w:rPr>
-        <w:t>r</w:t>
-      </w:r>
-      <w:r>
-        <w:rPr>
-          <w:b/>
-          <w:i/>
-          <w:color w:val="4D4D4D"/>
-          <w:w w:val="85"/>
-          <w:sz w:val="11"/>
-        </w:rPr>
-        <w:t>k</w:t>
-      </w:r>
-      <w:proofErr w:type="spellEnd"/>
-      <w:r>
-        <w:rPr>
-          <w:b/>
-          <w:i/>
-          <w:color w:val="4D4D4D"/>
-          <w:w w:val="85"/>
-          <w:sz w:val="11"/>
-        </w:rPr>
-        <w:t>.</w:t>
-      </w:r>
+      </w:pPr>
     </w:p>
     <w:p>
       <w:pPr>
@@ -14594,7 +13170,7 @@
           </mc:Choice>
           <mc:Fallback>
             <w:pict>
-              <v:shape w14:anchorId="503C619A" id="Graphic 13" o:spid="_x0000_s1026" style="position:absolute;margin-left:72.1pt;margin-top:14.2pt;width:53.65pt;height:.1pt;z-index:-15725056;visibility:visible;mso-wrap-style:square;mso-wrap-distance-left:0;mso-wrap-distance-top:0;mso-wrap-distance-right:0;mso-wrap-distance-bottom:0;mso-position-horizontal:absolute;mso-position-horizontal-relative:page;mso-position-vertical:absolute;mso-position-vertical-relative:text;v-text-anchor:top" coordsize="681355,1270" o:gfxdata="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" path="m,l680868,e" filled="f" strokeweight=".08475mm">
+              <v:shape w14:anchorId="453746E9" id="Graphic 13" o:spid="_x0000_s1026" style="position:absolute;margin-left:72.1pt;margin-top:14.2pt;width:53.65pt;height:.1pt;z-index:-15725056;visibility:visible;mso-wrap-style:square;mso-wrap-distance-left:0;mso-wrap-distance-top:0;mso-wrap-distance-right:0;mso-wrap-distance-bottom:0;mso-position-horizontal:absolute;mso-position-horizontal-relative:page;mso-position-vertical:absolute;mso-position-vertical-relative:text;v-text-anchor:top" coordsize="681355,1270" o:gfxdata="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" path="m,l680868,e" filled="f" strokeweight=".08475mm">
                 <v:path arrowok="t"/>
                 <w10:wrap type="topAndBottom" anchorx="page"/>
               </v:shape>
@@ -15777,15 +14353,7 @@
           <w:w w:val="105"/>
           <w:sz w:val="10"/>
         </w:rPr>
-        <w:t>pov1e</w:t>
-      </w:r>
-      <w:r>
-        <w:rPr>
-          <w:color w:val="6D6D6D"/>
-          <w:w w:val="105"/>
-          <w:sz w:val="10"/>
-        </w:rPr>
-        <w:t>r</w:t>
+        <w:t>p</w:t>
       </w:r>
       <w:r>
         <w:rPr>
@@ -15793,7 +14361,7 @@
           <w:w w:val="105"/>
           <w:sz w:val="10"/>
         </w:rPr>
-        <w:t>s</w:t>
+        <w:t>owers</w:t>
       </w:r>
       <w:r>
         <w:rPr>
@@ -15862,39 +14430,7 @@
           <w:w w:val="105"/>
           <w:sz w:val="10"/>
         </w:rPr>
-        <w:t>Oh</w:t>
-      </w:r>
-      <w:r>
-        <w:rPr>
-          <w:color w:val="AAAAAA"/>
-          <w:w w:val="105"/>
-          <w:sz w:val="12"/>
-        </w:rPr>
-        <w:t>□</w:t>
-      </w:r>
-      <w:r>
-        <w:rPr>
-          <w:color w:val="AAAAAA"/>
-          <w:w w:val="105"/>
-          <w:sz w:val="10"/>
-        </w:rPr>
-        <w:t>m</w:t>
-      </w:r>
-      <w:r>
-        <w:rPr>
-          <w:color w:val="808080"/>
-          <w:w w:val="105"/>
-          <w:sz w:val="10"/>
-        </w:rPr>
-        <w:t>a</w:t>
-      </w:r>
-      <w:r>
-        <w:rPr>
-          <w:color w:val="AAAAAA"/>
-          <w:w w:val="105"/>
-          <w:sz w:val="10"/>
-        </w:rPr>
-        <w:t>i</w:t>
+        <w:t>Ohomai</w:t>
       </w:r>
       <w:proofErr w:type="spellEnd"/>
       <w:r>
@@ -15940,7 +14476,6 @@
         </w:rPr>
         <w:t xml:space="preserve"> </w:t>
       </w:r>
-      <w:proofErr w:type="spellStart"/>
       <w:r>
         <w:rPr>
           <w:color w:val="959597"/>
@@ -15949,7 +14484,6 @@
         </w:rPr>
         <w:t>Educat</w:t>
       </w:r>
-      <w:proofErr w:type="spellEnd"/>
       <w:r>
         <w:rPr>
           <w:color w:val="959597"/>
@@ -15957,7 +14491,7 @@
           <w:w w:val="105"/>
           <w:sz w:val="10"/>
         </w:rPr>
-        <w:t xml:space="preserve"> </w:t>
+        <w:t>i</w:t>
       </w:r>
       <w:r>
         <w:rPr>
@@ -16646,7 +15180,7 @@
           <w:w w:val="105"/>
           <w:sz w:val="10"/>
         </w:rPr>
-        <w:t>10</w:t>
+        <w:t>to</w:t>
       </w:r>
       <w:r>
         <w:rPr>
@@ -17446,7 +15980,7 @@
           </mc:Choice>
           <mc:Fallback>
             <w:pict>
-              <v:group w14:anchorId="327352D4" id="Group 33" o:spid="_x0000_s1026" style="position:absolute;margin-left:71.4pt;margin-top:-153.4pt;width:445.05pt;height:628.4pt;z-index:-16200192;mso-wrap-distance-left:0;mso-wrap-distance-right:0;mso-position-horizontal-relative:page" coordsize="56521,79806" o:gfxdata="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">
+              <v:group w14:anchorId="4095E973" id="Group 33" o:spid="_x0000_s1026" style="position:absolute;margin-left:71.4pt;margin-top:-153.4pt;width:445.05pt;height:628.4pt;z-index:-16200192;mso-wrap-distance-left:0;mso-wrap-distance-right:0;mso-position-horizontal-relative:page" coordsize="56521,79806" o:gfxdata="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">
                 <v:shapetype id="_x0000_t75" coordsize="21600,21600" o:spt="75" o:preferrelative="t" path="m@4@5l@4@11@9@11@9@5xe" filled="f" stroked="f">
                   <v:stroke joinstyle="miter"/>
                   <v:formulas>
@@ -17649,7 +16183,6 @@
         </w:rPr>
         <w:t xml:space="preserve"> </w:t>
       </w:r>
-      <w:proofErr w:type="spellStart"/>
       <w:r>
         <w:rPr>
           <w:rFonts w:ascii="Times New Roman"/>
@@ -17658,9 +16191,18 @@
           <w:spacing w:val="-2"/>
           <w:sz w:val="28"/>
         </w:rPr>
-        <w:t>Uizikato</w:t>
-      </w:r>
-      <w:proofErr w:type="spellEnd"/>
+        <w:t>Wai</w:t>
+      </w:r>
+      <w:r>
+        <w:rPr>
+          <w:rFonts w:ascii="Times New Roman"/>
+          <w:i/>
+          <w:color w:val="95723F"/>
+          <w:spacing w:val="-2"/>
+          <w:sz w:val="28"/>
+        </w:rPr>
+        <w:t>kato</w:t>
+      </w:r>
     </w:p>
     <w:p>
       <w:pPr>
@@ -17676,6 +16218,215 @@
     <w:p>
       <w:pPr>
         <w:ind w:left="74" w:right="1619"/>
+        <w:jc w:val="center"/>
+        <w:rPr>
+          <w:rFonts w:ascii="Times New Roman" w:hAnsi="Times New Roman" w:cs="Times New Roman"/>
+          <w:sz w:val="15"/>
+        </w:rPr>
+      </w:pPr>
+      <w:r>
+        <w:rPr>
+          <w:rFonts w:ascii="Times New Roman" w:hAnsi="Times New Roman" w:cs="Times New Roman"/>
+          <w:color w:val="95723F"/>
+          <w:w w:val="105"/>
+          <w:sz w:val="15"/>
+        </w:rPr>
+        <w:t>Th</w:t>
+      </w:r>
+      <w:r>
+        <w:rPr>
+          <w:rFonts w:ascii="Times New Roman" w:hAnsi="Times New Roman" w:cs="Times New Roman"/>
+          <w:color w:val="79592A"/>
+          <w:w w:val="105"/>
+          <w:sz w:val="15"/>
+        </w:rPr>
+        <w:t>i</w:t>
+      </w:r>
+      <w:r>
+        <w:rPr>
+          <w:rFonts w:ascii="Times New Roman" w:hAnsi="Times New Roman" w:cs="Times New Roman"/>
+          <w:color w:val="95723F"/>
+          <w:w w:val="105"/>
+          <w:sz w:val="15"/>
+        </w:rPr>
+        <w:t>s</w:t>
+      </w:r>
+      <w:r>
+        <w:rPr>
+          <w:rFonts w:ascii="Times New Roman" w:hAnsi="Times New Roman" w:cs="Times New Roman"/>
+          <w:color w:val="95723F"/>
+          <w:spacing w:val="-6"/>
+          <w:w w:val="105"/>
+          <w:sz w:val="15"/>
+        </w:rPr>
+        <w:t xml:space="preserve"> </w:t>
+      </w:r>
+      <w:r>
+        <w:rPr>
+          <w:rFonts w:ascii="Times New Roman" w:hAnsi="Times New Roman" w:cs="Times New Roman"/>
+          <w:color w:val="95723F"/>
+          <w:w w:val="105"/>
+          <w:sz w:val="12"/>
+        </w:rPr>
+        <w:t>is</w:t>
+      </w:r>
+      <w:r>
+        <w:rPr>
+          <w:rFonts w:ascii="Times New Roman" w:hAnsi="Times New Roman" w:cs="Times New Roman"/>
+          <w:color w:val="95723F"/>
+          <w:spacing w:val="6"/>
+          <w:w w:val="105"/>
+          <w:sz w:val="12"/>
+        </w:rPr>
+        <w:t xml:space="preserve"> </w:t>
+      </w:r>
+      <w:r>
+        <w:rPr>
+          <w:rFonts w:ascii="Times New Roman" w:hAnsi="Times New Roman" w:cs="Times New Roman"/>
+          <w:color w:val="95723F"/>
+          <w:w w:val="105"/>
+          <w:sz w:val="13"/>
+        </w:rPr>
+        <w:t>to</w:t>
+      </w:r>
+      <w:r>
+        <w:rPr>
+          <w:rFonts w:ascii="Times New Roman" w:hAnsi="Times New Roman" w:cs="Times New Roman"/>
+          <w:color w:val="95723F"/>
+          <w:spacing w:val="-9"/>
+          <w:w w:val="105"/>
+          <w:sz w:val="13"/>
+        </w:rPr>
+        <w:t xml:space="preserve"> </w:t>
+      </w:r>
+      <w:r>
+        <w:rPr>
+          <w:rFonts w:ascii="Times New Roman" w:hAnsi="Times New Roman" w:cs="Times New Roman"/>
+          <w:color w:val="95723F"/>
+          <w:w w:val="105"/>
+          <w:sz w:val="13"/>
+        </w:rPr>
+        <w:t>ce</w:t>
+      </w:r>
+      <w:r>
+        <w:rPr>
+          <w:rFonts w:ascii="Times New Roman" w:hAnsi="Times New Roman" w:cs="Times New Roman"/>
+          <w:color w:val="95723F"/>
+          <w:w w:val="105"/>
+          <w:sz w:val="13"/>
+        </w:rPr>
+        <w:t>rtify</w:t>
+      </w:r>
+      <w:r>
+        <w:rPr>
+          <w:rFonts w:ascii="Times New Roman" w:hAnsi="Times New Roman" w:cs="Times New Roman"/>
+          <w:color w:val="95723F"/>
+          <w:spacing w:val="6"/>
+          <w:w w:val="105"/>
+          <w:sz w:val="13"/>
+        </w:rPr>
+        <w:t xml:space="preserve"> </w:t>
+      </w:r>
+      <w:r>
+        <w:rPr>
+          <w:rFonts w:ascii="Times New Roman" w:hAnsi="Times New Roman" w:cs="Times New Roman"/>
+          <w:color w:val="95723F"/>
+          <w:spacing w:val="-4"/>
+          <w:w w:val="105"/>
+          <w:sz w:val="15"/>
+        </w:rPr>
+        <w:t>that</w:t>
+      </w:r>
+    </w:p>
+    <w:p>
+      <w:pPr>
+        <w:pStyle w:val="BodyText"/>
+        <w:rPr>
+          <w:rFonts w:ascii="Times New Roman"/>
+          <w:sz w:val="13"/>
+        </w:rPr>
+      </w:pPr>
+    </w:p>
+    <w:p>
+      <w:pPr>
+        <w:pStyle w:val="BodyText"/>
+        <w:spacing w:before="69"/>
+        <w:rPr>
+          <w:rFonts w:ascii="Times New Roman"/>
+          <w:sz w:val="13"/>
+        </w:rPr>
+      </w:pPr>
+    </w:p>
+    <w:p>
+      <w:pPr>
+        <w:ind w:right="1619"/>
+        <w:jc w:val="center"/>
+        <w:rPr>
+          <w:b/>
+          <w:sz w:val="29"/>
+        </w:rPr>
+      </w:pPr>
+      <w:r>
+        <w:rPr>
+          <w:b/>
+          <w:color w:val="79592A"/>
+          <w:w w:val="90"/>
+          <w:sz w:val="29"/>
+        </w:rPr>
+        <w:t>Luke</w:t>
+      </w:r>
+      <w:r>
+        <w:rPr>
+          <w:b/>
+          <w:color w:val="79592A"/>
+          <w:spacing w:val="7"/>
+          <w:sz w:val="29"/>
+        </w:rPr>
+        <w:t xml:space="preserve"> </w:t>
+      </w:r>
+      <w:r>
+        <w:rPr>
+          <w:b/>
+          <w:color w:val="79592A"/>
+          <w:w w:val="90"/>
+          <w:sz w:val="29"/>
+        </w:rPr>
+        <w:t>Davis</w:t>
+      </w:r>
+      <w:r>
+        <w:rPr>
+          <w:b/>
+          <w:color w:val="79592A"/>
+          <w:spacing w:val="3"/>
+          <w:sz w:val="29"/>
+        </w:rPr>
+        <w:t xml:space="preserve"> </w:t>
+      </w:r>
+      <w:r>
+        <w:rPr>
+          <w:b/>
+          <w:color w:val="79592A"/>
+          <w:spacing w:val="-5"/>
+          <w:w w:val="90"/>
+          <w:sz w:val="29"/>
+        </w:rPr>
+        <w:t>Fox</w:t>
+      </w:r>
+    </w:p>
+    <w:p>
+      <w:pPr>
+        <w:pStyle w:val="BodyText"/>
+        <w:spacing w:before="32"/>
+        <w:rPr>
+          <w:b/>
+          <w:sz w:val="29"/>
+        </w:rPr>
+      </w:pPr>
+    </w:p>
+    <w:p>
+      <w:pPr>
+        <w:spacing w:before="1" w:line="662" w:lineRule="auto"/>
+        <w:ind w:left="2838" w:right="4377"/>
         <w:jc w:val="center"/>
         <w:rPr>
           <w:rFonts w:ascii="Times New Roman"/>
@@ -17689,16 +16440,17 @@
           <w:w w:val="105"/>
           <w:sz w:val="15"/>
         </w:rPr>
-        <w:t>Th</w:t>
+        <w:t>having</w:t>
       </w:r>
       <w:r>
         <w:rPr>
           <w:rFonts w:ascii="Times New Roman"/>
-          <w:color w:val="79592A"/>
+          <w:color w:val="95723F"/>
+          <w:spacing w:val="-10"/>
           <w:w w:val="105"/>
           <w:sz w:val="15"/>
         </w:rPr>
-        <w:t>i</w:t>
+        <w:t xml:space="preserve"> </w:t>
       </w:r>
       <w:r>
         <w:rPr>
@@ -17707,7 +16459,7 @@
           <w:w w:val="105"/>
           <w:sz w:val="15"/>
         </w:rPr>
-        <w:t>s</w:t>
+        <w:t>satisfied</w:t>
       </w:r>
       <w:r>
         <w:rPr>
@@ -17719,205 +16471,6 @@
         </w:rPr>
         <w:t xml:space="preserve"> </w:t>
       </w:r>
-      <w:proofErr w:type="spellStart"/>
-      <w:r>
-        <w:rPr>
-          <w:rFonts w:ascii="Times New Roman"/>
-          <w:color w:val="95723F"/>
-          <w:w w:val="105"/>
-          <w:sz w:val="12"/>
-        </w:rPr>
-        <w:t>ts</w:t>
-      </w:r>
-      <w:proofErr w:type="spellEnd"/>
-      <w:r>
-        <w:rPr>
-          <w:rFonts w:ascii="Times New Roman"/>
-          <w:color w:val="95723F"/>
-          <w:spacing w:val="6"/>
-          <w:w w:val="105"/>
-          <w:sz w:val="12"/>
-        </w:rPr>
-        <w:t xml:space="preserve"> </w:t>
-      </w:r>
-      <w:r>
-        <w:rPr>
-          <w:color w:val="95723F"/>
-          <w:w w:val="105"/>
-          <w:sz w:val="13"/>
-        </w:rPr>
-        <w:t>10</w:t>
-      </w:r>
-      <w:r>
-        <w:rPr>
-          <w:color w:val="95723F"/>
-          <w:spacing w:val="-9"/>
-          <w:w w:val="105"/>
-          <w:sz w:val="13"/>
-        </w:rPr>
-        <w:t xml:space="preserve"> </w:t>
-      </w:r>
-      <w:r>
-        <w:rPr>
-          <w:color w:val="95723F"/>
-          <w:w w:val="105"/>
-          <w:sz w:val="13"/>
-        </w:rPr>
-        <w:t>cen1fy</w:t>
-      </w:r>
-      <w:r>
-        <w:rPr>
-          <w:color w:val="95723F"/>
-          <w:spacing w:val="6"/>
-          <w:w w:val="105"/>
-          <w:sz w:val="13"/>
-        </w:rPr>
-        <w:t xml:space="preserve"> </w:t>
-      </w:r>
-      <w:r>
-        <w:rPr>
-          <w:rFonts w:ascii="Times New Roman"/>
-          <w:color w:val="95723F"/>
-          <w:spacing w:val="-4"/>
-          <w:w w:val="105"/>
-          <w:sz w:val="15"/>
-        </w:rPr>
-        <w:t>that</w:t>
-      </w:r>
-    </w:p>
-    <w:p>
-      <w:pPr>
-        <w:pStyle w:val="BodyText"/>
-        <w:rPr>
-          <w:rFonts w:ascii="Times New Roman"/>
-          <w:sz w:val="13"/>
-        </w:rPr>
-      </w:pPr>
-    </w:p>
-    <w:p>
-      <w:pPr>
-        <w:pStyle w:val="BodyText"/>
-        <w:spacing w:before="69"/>
-        <w:rPr>
-          <w:rFonts w:ascii="Times New Roman"/>
-          <w:sz w:val="13"/>
-        </w:rPr>
-      </w:pPr>
-    </w:p>
-    <w:p>
-      <w:pPr>
-        <w:ind w:right="1619"/>
-        <w:jc w:val="center"/>
-        <w:rPr>
-          <w:b/>
-          <w:sz w:val="29"/>
-        </w:rPr>
-      </w:pPr>
-      <w:r>
-        <w:rPr>
-          <w:b/>
-          <w:color w:val="79592A"/>
-          <w:w w:val="90"/>
-          <w:sz w:val="29"/>
-        </w:rPr>
-        <w:t>Luke</w:t>
-      </w:r>
-      <w:r>
-        <w:rPr>
-          <w:b/>
-          <w:color w:val="79592A"/>
-          <w:spacing w:val="7"/>
-          <w:sz w:val="29"/>
-        </w:rPr>
-        <w:t xml:space="preserve"> </w:t>
-      </w:r>
-      <w:r>
-        <w:rPr>
-          <w:b/>
-          <w:color w:val="79592A"/>
-          <w:w w:val="90"/>
-          <w:sz w:val="29"/>
-        </w:rPr>
-        <w:t>Davis</w:t>
-      </w:r>
-      <w:r>
-        <w:rPr>
-          <w:b/>
-          <w:color w:val="79592A"/>
-          <w:spacing w:val="3"/>
-          <w:sz w:val="29"/>
-        </w:rPr>
-        <w:t xml:space="preserve"> </w:t>
-      </w:r>
-      <w:r>
-        <w:rPr>
-          <w:b/>
-          <w:color w:val="79592A"/>
-          <w:spacing w:val="-5"/>
-          <w:w w:val="90"/>
-          <w:sz w:val="29"/>
-        </w:rPr>
-        <w:t>Fox</w:t>
-      </w:r>
-    </w:p>
-    <w:p>
-      <w:pPr>
-        <w:pStyle w:val="BodyText"/>
-        <w:spacing w:before="32"/>
-        <w:rPr>
-          <w:b/>
-          <w:sz w:val="29"/>
-        </w:rPr>
-      </w:pPr>
-    </w:p>
-    <w:p>
-      <w:pPr>
-        <w:spacing w:before="1" w:line="662" w:lineRule="auto"/>
-        <w:ind w:left="2838" w:right="4377"/>
-        <w:jc w:val="center"/>
-        <w:rPr>
-          <w:rFonts w:ascii="Times New Roman"/>
-          <w:sz w:val="15"/>
-        </w:rPr>
-      </w:pPr>
-      <w:r>
-        <w:rPr>
-          <w:rFonts w:ascii="Times New Roman"/>
-          <w:color w:val="95723F"/>
-          <w:w w:val="105"/>
-          <w:sz w:val="15"/>
-        </w:rPr>
-        <w:t>having</w:t>
-      </w:r>
-      <w:r>
-        <w:rPr>
-          <w:rFonts w:ascii="Times New Roman"/>
-          <w:color w:val="95723F"/>
-          <w:spacing w:val="-10"/>
-          <w:w w:val="105"/>
-          <w:sz w:val="15"/>
-        </w:rPr>
-        <w:t xml:space="preserve"> </w:t>
-      </w:r>
-      <w:r>
-        <w:rPr>
-          <w:rFonts w:ascii="Times New Roman"/>
-          <w:color w:val="95723F"/>
-          <w:w w:val="105"/>
-          <w:sz w:val="15"/>
-        </w:rPr>
-        <w:t>satisfied</w:t>
-      </w:r>
-      <w:r>
-        <w:rPr>
-          <w:rFonts w:ascii="Times New Roman"/>
-          <w:color w:val="95723F"/>
-          <w:spacing w:val="-6"/>
-          <w:w w:val="105"/>
-          <w:sz w:val="15"/>
-        </w:rPr>
-        <w:t xml:space="preserve"> </w:t>
-      </w:r>
       <w:r>
         <w:rPr>
           <w:rFonts w:ascii="Times New Roman"/>
@@ -17937,7 +16490,6 @@
         </w:rPr>
         <w:t xml:space="preserve"> </w:t>
       </w:r>
-      <w:proofErr w:type="spellStart"/>
       <w:r>
         <w:rPr>
           <w:rFonts w:ascii="Times New Roman"/>
@@ -17945,7 +16497,7 @@
           <w:w w:val="105"/>
           <w:sz w:val="15"/>
         </w:rPr>
-        <w:t>requueme</w:t>
+        <w:t>requirem</w:t>
       </w:r>
       <w:r>
         <w:rPr>
@@ -17954,7 +16506,7 @@
           <w:w w:val="105"/>
           <w:sz w:val="15"/>
         </w:rPr>
-        <w:t>n</w:t>
+        <w:t>e</w:t>
       </w:r>
       <w:r>
         <w:rPr>
@@ -17963,9 +16515,8 @@
           <w:w w:val="105"/>
           <w:sz w:val="15"/>
         </w:rPr>
-        <w:t>ts</w:t>
-      </w:r>
-      <w:proofErr w:type="spellEnd"/>
+        <w:t>nts</w:t>
+      </w:r>
       <w:r>
         <w:rPr>
           <w:rFonts w:ascii="Times New Roman"/>
@@ -18556,7 +17107,7 @@
           <w:color w:val="95723F"/>
           <w:sz w:val="14"/>
         </w:rPr>
-        <w:t>I</w:t>
+        <w:t>1</w:t>
       </w:r>
       <w:r>
         <w:rPr>
@@ -18567,16 +17118,22 @@
         </w:rPr>
         <w:t xml:space="preserve"> </w:t>
       </w:r>
-      <w:proofErr w:type="spellStart"/>
       <w:r>
         <w:rPr>
           <w:rFonts w:ascii="Times New Roman"/>
           <w:color w:val="95723F"/>
           <w:sz w:val="14"/>
         </w:rPr>
-        <w:t>Apnl</w:t>
-      </w:r>
-      <w:proofErr w:type="spellEnd"/>
+        <w:t>Ap</w:t>
+      </w:r>
+      <w:r>
+        <w:rPr>
+          <w:rFonts w:ascii="Times New Roman"/>
+          <w:color w:val="95723F"/>
+          <w:sz w:val="14"/>
+        </w:rPr>
+        <w:t>ril</w:t>
+      </w:r>
       <w:r>
         <w:rPr>
           <w:rFonts w:ascii="Times New Roman"/>

</xml_diff>